<commit_message>
Re-ordering sections per editors suggestion.
</commit_message>
<xml_diff>
--- a/ADuncan_Rmd_Ed_Paper.docx
+++ b/ADuncan_Rmd_Ed_Paper.docx
@@ -392,10 +392,655 @@
       <w:pPr>
         <w:pStyle w:val="Heading1"/>
       </w:pPr>
-      <w:bookmarkStart w:id="23" w:name="r-markdown"/>
+      <w:bookmarkStart w:id="23" w:name="benefits-of-using-r-markdown-in-the-classroom"/>
       <w:bookmarkEnd w:id="23"/>
       <w:r>
-        <w:t xml:space="preserve">R Markdown</w:t>
+        <w:t xml:space="preserve">Benefits of using R Markdown in the classroom</w:t>
+      </w:r>
+    </w:p>
+    <w:p>
+      <w:pPr>
+        <w:pStyle w:val="FirstParagraph"/>
+      </w:pPr>
+      <w:r>
+        <w:t xml:space="preserve">One of the major benefits of using a system like R Markdown is that a student's work is contained within one document. It is no longer necessary to create graphs and import them into their write up. This applies to any subject where they have data analysis to present, it need not be limited to statistics. If the data is in an Excel spreadsheet (or similar) it can be imported into R and the plots created and displayed to the students as they continue to edit their report as seen in figure</w:t>
+      </w:r>
+      <w:r>
+        <w:t xml:space="preserve"> </w:t>
+      </w:r>
+      <w:r>
+        <w:t xml:space="preserve">1</w:t>
+      </w:r>
+      <w:r>
+        <w:t xml:space="preserve">.</w:t>
+      </w:r>
+    </w:p>
+    <w:p>
+      <w:pPr>
+        <w:pStyle w:val="FigureWithCaption"/>
+      </w:pPr>
+      <w:r>
+        <w:drawing>
+          <wp:inline>
+            <wp:extent cx="4743450" cy="4248150"/>
+            <wp:effectExtent b="0" l="0" r="0" t="0"/>
+            <wp:docPr descr="Figure 1 An example of a plot appearing beside the code used to produce it." id="1" name="Picture"/>
+            <a:graphic>
+              <a:graphicData uri="http://schemas.openxmlformats.org/drawingml/2006/picture">
+                <pic:pic>
+                  <pic:nvPicPr>
+                    <pic:cNvPr descr="images/Rmarkdown_example.png" id="0" name="Picture"/>
+                    <pic:cNvPicPr>
+                      <a:picLocks noChangeArrowheads="1" noChangeAspect="1"/>
+                    </pic:cNvPicPr>
+                  </pic:nvPicPr>
+                  <pic:blipFill>
+                    <a:blip r:embed="rId24"/>
+                    <a:stretch>
+                      <a:fillRect/>
+                    </a:stretch>
+                  </pic:blipFill>
+                  <pic:spPr bwMode="auto">
+                    <a:xfrm>
+                      <a:off x="0" y="0"/>
+                      <a:ext cx="4743450" cy="4248150"/>
+                    </a:xfrm>
+                    <a:prstGeom prst="rect">
+                      <a:avLst/>
+                    </a:prstGeom>
+                    <a:noFill/>
+                    <a:ln w="9525">
+                      <a:noFill/>
+                      <a:headEnd/>
+                      <a:tailEnd/>
+                    </a:ln>
+                  </pic:spPr>
+                </pic:pic>
+              </a:graphicData>
+            </a:graphic>
+          </wp:inline>
+        </w:drawing>
+      </w:r>
+    </w:p>
+    <w:p>
+      <w:pPr>
+        <w:pStyle w:val="ImageCaption"/>
+      </w:pPr>
+      <w:r>
+        <w:t xml:space="preserve">Figure 1 An example of a plot appearing beside the code used to produce it.</w:t>
+      </w:r>
+    </w:p>
+    <w:p>
+      <w:pPr>
+        <w:pStyle w:val="BodyText"/>
+      </w:pPr>
+      <w:r>
+        <w:t xml:space="preserve">As mentioned earlier students can easily produce HTML files from R Markdown and there are several avenues through which these might be publised online for free</w:t>
+      </w:r>
+      <w:r>
+        <w:rPr>
+          <w:rStyle w:val="FootnoteReference"/>
+        </w:rPr>
+        <w:footnoteReference w:id="25"/>
+      </w:r>
+      <w:r>
+        <w:t xml:space="preserve">. This can help the students take ownership of the work (</w:t>
+      </w:r>
+      <w:r>
+        <w:t xml:space="preserve">Bray, Çetinkaya–Rundel, and Stangl (</w:t>
+      </w:r>
+      <w:hyperlink w:anchor="ref-Bray2014">
+        <w:r>
+          <w:rPr>
+            <w:rStyle w:val="Hyperlink"/>
+          </w:rPr>
+          <w:t xml:space="preserve">2014</w:t>
+        </w:r>
+      </w:hyperlink>
+      <w:r>
+        <w:t xml:space="preserve">)</w:t>
+      </w:r>
+      <w:r>
+        <w:t xml:space="preserve">). R Markdown can be used to build an entire website (an example can be found at</w:t>
+      </w:r>
+      <w:r>
+        <w:t xml:space="preserve"> </w:t>
+      </w:r>
+      <w:hyperlink r:id="rId29">
+        <w:r>
+          <w:rPr>
+            <w:rStyle w:val="Hyperlink"/>
+          </w:rPr>
+          <w:t xml:space="preserve">http://rmarkdown.rstudio.com/rmarkdown_websites.html</w:t>
+        </w:r>
+      </w:hyperlink>
+      <w:r>
+        <w:t xml:space="preserve">) or a blog (</w:t>
+      </w:r>
+      <w:r>
+        <w:t xml:space="preserve">Xie (</w:t>
+      </w:r>
+      <w:hyperlink w:anchor="ref-blogdown_package">
+        <w:r>
+          <w:rPr>
+            <w:rStyle w:val="Hyperlink"/>
+          </w:rPr>
+          <w:t xml:space="preserve">2017</w:t>
+        </w:r>
+      </w:hyperlink>
+      <w:hyperlink w:anchor="ref-blogdown_package">
+        <w:r>
+          <w:rPr>
+            <w:rStyle w:val="Hyperlink"/>
+          </w:rPr>
+          <w:t xml:space="preserve">c</w:t>
+        </w:r>
+      </w:hyperlink>
+      <w:r>
+        <w:t xml:space="preserve">)</w:t>
+      </w:r>
+      <w:r>
+        <w:t xml:space="preserve">,</w:t>
+      </w:r>
+      <w:r>
+        <w:t xml:space="preserve"> </w:t>
+      </w:r>
+      <w:r>
+        <w:t xml:space="preserve">Xie, Thomas, and Hill (</w:t>
+      </w:r>
+      <w:hyperlink w:anchor="ref-blogdown_book">
+        <w:r>
+          <w:rPr>
+            <w:rStyle w:val="Hyperlink"/>
+          </w:rPr>
+          <w:t xml:space="preserve">2017</w:t>
+        </w:r>
+      </w:hyperlink>
+      <w:r>
+        <w:t xml:space="preserve">)</w:t>
+      </w:r>
+      <w:r>
+        <w:t xml:space="preserve">).</w:t>
+      </w:r>
+    </w:p>
+    <w:p>
+      <w:pPr>
+        <w:pStyle w:val="BodyText"/>
+      </w:pPr>
+      <w:r>
+        <w:t xml:space="preserve">By learning R and R Markdown students are learning an increasingly popular computing language. Not only is it increasingly taught at Universities but it is a popular requested skill in various industries (</w:t>
+      </w:r>
+      <w:r>
+        <w:t xml:space="preserve">Muenchen (</w:t>
+      </w:r>
+      <w:hyperlink w:anchor="ref-Muenchen2017">
+        <w:r>
+          <w:rPr>
+            <w:rStyle w:val="Hyperlink"/>
+          </w:rPr>
+          <w:t xml:space="preserve">2017</w:t>
+        </w:r>
+      </w:hyperlink>
+      <w:r>
+        <w:t xml:space="preserve">)</w:t>
+      </w:r>
+      <w:r>
+        <w:t xml:space="preserve">).</w:t>
+      </w:r>
+    </w:p>
+    <w:p>
+      <w:pPr>
+        <w:pStyle w:val="Heading1"/>
+      </w:pPr>
+      <w:bookmarkStart w:id="30" w:name="benefits-of-using-r-markdown-as-an-educator"/>
+      <w:bookmarkEnd w:id="30"/>
+      <w:r>
+        <w:t xml:space="preserve">Benefits of using R Markdown as an educator</w:t>
+      </w:r>
+    </w:p>
+    <w:p>
+      <w:pPr>
+        <w:pStyle w:val="Heading2"/>
+      </w:pPr>
+      <w:bookmarkStart w:id="31" w:name="in-assessment-or-submission"/>
+      <w:bookmarkEnd w:id="31"/>
+      <w:r>
+        <w:t xml:space="preserve">In Assessment or Submission</w:t>
+      </w:r>
+    </w:p>
+    <w:p>
+      <w:pPr>
+        <w:pStyle w:val="FirstParagraph"/>
+      </w:pPr>
+      <w:r>
+        <w:t xml:space="preserve">Using R Markdown as a teacher/lecturer has several advantages compared to using, for example, Word and Excel, including for assessed or submitted work. If the student also submits the R Markdown document (and any associated data files if required) then, as when the student constructed it, the code used to create the results is right in the middle of the analysis. This makes marking easier and you can check whether the Word document they produced actually came from their R Markdown document, everything is reproducible (</w:t>
+      </w:r>
+      <w:r>
+        <w:t xml:space="preserve">Baumer (</w:t>
+      </w:r>
+      <w:hyperlink w:anchor="ref-Baumer2014">
+        <w:r>
+          <w:rPr>
+            <w:rStyle w:val="Hyperlink"/>
+          </w:rPr>
+          <w:t xml:space="preserve">2014</w:t>
+        </w:r>
+      </w:hyperlink>
+      <w:r>
+        <w:t xml:space="preserve">)</w:t>
+      </w:r>
+      <w:r>
+        <w:t xml:space="preserve">).</w:t>
+      </w:r>
+    </w:p>
+    <w:p>
+      <w:pPr>
+        <w:pStyle w:val="BodyText"/>
+      </w:pPr>
+      <w:r>
+        <w:t xml:space="preserve">As the R Markdown document can produce a Word or PDF document, this can be passed onto other members of staff to make second marking easier. They need not necessarily consider the R Markdown document itself.</w:t>
+      </w:r>
+    </w:p>
+    <w:p>
+      <w:pPr>
+        <w:pStyle w:val="Heading2"/>
+      </w:pPr>
+      <w:bookmarkStart w:id="32" w:name="in-preparation-of-materials"/>
+      <w:bookmarkEnd w:id="32"/>
+      <w:r>
+        <w:t xml:space="preserve">In Preparation of Materials</w:t>
+      </w:r>
+    </w:p>
+    <w:p>
+      <w:pPr>
+        <w:pStyle w:val="FirstParagraph"/>
+      </w:pPr>
+      <w:r>
+        <w:t xml:space="preserve">Depending on whether you have used LaTeX previously you may already have an opinion on the Word equation editor or similar and how easy it is to insert (and reference) equations using them, compared to producing and referencing equations in LaTeX. However, it may also be necessary, for whatever reason, to create a word document, rather than a PDF. R Markdown allows the use of LaTeX equations and for referencing we can call on the bookdown package (</w:t>
+      </w:r>
+      <w:r>
+        <w:t xml:space="preserve">Xie (</w:t>
+      </w:r>
+      <w:hyperlink w:anchor="ref-bookdown_package">
+        <w:r>
+          <w:rPr>
+            <w:rStyle w:val="Hyperlink"/>
+          </w:rPr>
+          <w:t xml:space="preserve">2016</w:t>
+        </w:r>
+      </w:hyperlink>
+      <w:hyperlink w:anchor="ref-bookdown_package">
+        <w:r>
+          <w:rPr>
+            <w:rStyle w:val="Hyperlink"/>
+          </w:rPr>
+          <w:t xml:space="preserve">b</w:t>
+        </w:r>
+      </w:hyperlink>
+      <w:r>
+        <w:t xml:space="preserve">)</w:t>
+      </w:r>
+      <w:r>
+        <w:t xml:space="preserve">,</w:t>
+      </w:r>
+      <w:r>
+        <w:t xml:space="preserve"> </w:t>
+      </w:r>
+      <w:r>
+        <w:t xml:space="preserve">Xie (</w:t>
+      </w:r>
+      <w:hyperlink w:anchor="ref-bookdown_book">
+        <w:r>
+          <w:rPr>
+            <w:rStyle w:val="Hyperlink"/>
+          </w:rPr>
+          <w:t xml:space="preserve">2016</w:t>
+        </w:r>
+      </w:hyperlink>
+      <w:hyperlink w:anchor="ref-bookdown_book">
+        <w:r>
+          <w:rPr>
+            <w:rStyle w:val="Hyperlink"/>
+          </w:rPr>
+          <w:t xml:space="preserve">a</w:t>
+        </w:r>
+      </w:hyperlink>
+      <w:r>
+        <w:t xml:space="preserve">)</w:t>
+      </w:r>
+      <w:r>
+        <w:t xml:space="preserve">).</w:t>
+      </w:r>
+    </w:p>
+    <w:p>
+      <w:pPr>
+        <w:pStyle w:val="BodyText"/>
+      </w:pPr>
+      <w:r>
+        <w:t xml:space="preserve">The bookdown package extends R Markdown and as the name suggests, it is designed to create books. By default the package will create an HTML book from a series of R Markdown documents. It can also create PDFs or several ebook formats, either in conjuction with the HTML (i.e. for download) or in isolation</w:t>
+      </w:r>
+      <w:r>
+        <w:t xml:space="preserve"> </w:t>
+      </w:r>
+      <w:r>
+        <w:t xml:space="preserve">(Xie</w:t>
+      </w:r>
+      <w:r>
+        <w:t xml:space="preserve"> </w:t>
+      </w:r>
+      <w:hyperlink w:anchor="ref-bookdown_book">
+        <w:r>
+          <w:rPr>
+            <w:rStyle w:val="Hyperlink"/>
+          </w:rPr>
+          <w:t xml:space="preserve">2016</w:t>
+        </w:r>
+      </w:hyperlink>
+      <w:hyperlink w:anchor="ref-bookdown_book">
+        <w:r>
+          <w:rPr>
+            <w:rStyle w:val="Hyperlink"/>
+          </w:rPr>
+          <w:t xml:space="preserve">a</w:t>
+        </w:r>
+      </w:hyperlink>
+      <w:r>
+        <w:t xml:space="preserve">)</w:t>
+      </w:r>
+      <w:r>
+        <w:t xml:space="preserve">. As with a single R Markdown file, if you wish to create a PDF a LaTeX distribution will need to be installed on the machine.</w:t>
+      </w:r>
+    </w:p>
+    <w:p>
+      <w:pPr>
+        <w:pStyle w:val="BodyText"/>
+      </w:pPr>
+      <w:r>
+        <w:t xml:space="preserve">Aside from creating books, the bookdown package increases some of the capability of R Markdown and can be used for individual R Markdown files, this includes adding the capabilities to reference figures (produced by R or inserted as an image), tables and equations</w:t>
+      </w:r>
+      <w:r>
+        <w:rPr>
+          <w:rStyle w:val="FootnoteReference"/>
+        </w:rPr>
+        <w:footnoteReference w:id="33"/>
+      </w:r>
+      <w:r>
+        <w:t xml:space="preserve">. Sections or chapters can also be referenced later in the document. To get started the author of the package has produced two templates. One is a basic book template, the other contains additional files to produce a PDF in the same format as the bookdown book (</w:t>
+      </w:r>
+      <w:r>
+        <w:t xml:space="preserve">Xie (</w:t>
+      </w:r>
+      <w:hyperlink w:anchor="ref-bookdown_demo">
+        <w:r>
+          <w:rPr>
+            <w:rStyle w:val="Hyperlink"/>
+          </w:rPr>
+          <w:t xml:space="preserve">2017</w:t>
+        </w:r>
+      </w:hyperlink>
+      <w:hyperlink w:anchor="ref-bookdown_demo">
+        <w:r>
+          <w:rPr>
+            <w:rStyle w:val="Hyperlink"/>
+          </w:rPr>
+          <w:t xml:space="preserve">a</w:t>
+        </w:r>
+      </w:hyperlink>
+      <w:r>
+        <w:t xml:space="preserve">)</w:t>
+      </w:r>
+      <w:r>
+        <w:t xml:space="preserve">,</w:t>
+      </w:r>
+      <w:r>
+        <w:t xml:space="preserve"> </w:t>
+      </w:r>
+      <w:r>
+        <w:t xml:space="preserve">Xie (</w:t>
+      </w:r>
+      <w:hyperlink w:anchor="ref-bookdown_demo_crc">
+        <w:r>
+          <w:rPr>
+            <w:rStyle w:val="Hyperlink"/>
+          </w:rPr>
+          <w:t xml:space="preserve">2017</w:t>
+        </w:r>
+      </w:hyperlink>
+      <w:hyperlink w:anchor="ref-bookdown_demo_crc">
+        <w:r>
+          <w:rPr>
+            <w:rStyle w:val="Hyperlink"/>
+          </w:rPr>
+          <w:t xml:space="preserve">b</w:t>
+        </w:r>
+      </w:hyperlink>
+      <w:r>
+        <w:t xml:space="preserve">)</w:t>
+      </w:r>
+      <w:r>
+        <w:t xml:space="preserve">,</w:t>
+      </w:r>
+      <w:r>
+        <w:t xml:space="preserve"> </w:t>
+      </w:r>
+      <w:r>
+        <w:t xml:space="preserve">Xie (</w:t>
+      </w:r>
+      <w:hyperlink w:anchor="ref-bookdown_book">
+        <w:r>
+          <w:rPr>
+            <w:rStyle w:val="Hyperlink"/>
+          </w:rPr>
+          <w:t xml:space="preserve">2016</w:t>
+        </w:r>
+      </w:hyperlink>
+      <w:hyperlink w:anchor="ref-bookdown_book">
+        <w:r>
+          <w:rPr>
+            <w:rStyle w:val="Hyperlink"/>
+          </w:rPr>
+          <w:t xml:space="preserve">a</w:t>
+        </w:r>
+      </w:hyperlink>
+      <w:r>
+        <w:t xml:space="preserve">)</w:t>
+      </w:r>
+      <w:r>
+        <w:t xml:space="preserve">).</w:t>
+      </w:r>
+    </w:p>
+    <w:p>
+      <w:pPr>
+        <w:pStyle w:val="BodyText"/>
+      </w:pPr>
+      <w:r>
+        <w:t xml:space="preserve">One intention of bookdown is to allow public sharing with collaborative creation and editing of books (</w:t>
+      </w:r>
+      <w:r>
+        <w:t xml:space="preserve">Xie (</w:t>
+      </w:r>
+      <w:hyperlink w:anchor="ref-bookdown_book">
+        <w:r>
+          <w:rPr>
+            <w:rStyle w:val="Hyperlink"/>
+          </w:rPr>
+          <w:t xml:space="preserve">2016</w:t>
+        </w:r>
+      </w:hyperlink>
+      <w:hyperlink w:anchor="ref-bookdown_book">
+        <w:r>
+          <w:rPr>
+            <w:rStyle w:val="Hyperlink"/>
+          </w:rPr>
+          <w:t xml:space="preserve">a</w:t>
+        </w:r>
+      </w:hyperlink>
+      <w:r>
+        <w:t xml:space="preserve">)</w:t>
+      </w:r>
+      <w:r>
+        <w:t xml:space="preserve">). With that in mind several books have been created recently where either the publishers have allowed the online version to be available for free (</w:t>
+      </w:r>
+      <w:r>
+        <w:t xml:space="preserve">Wickham and Grolemund (</w:t>
+      </w:r>
+      <w:hyperlink w:anchor="ref-r4ds_book">
+        <w:r>
+          <w:rPr>
+            <w:rStyle w:val="Hyperlink"/>
+          </w:rPr>
+          <w:t xml:space="preserve">2016</w:t>
+        </w:r>
+      </w:hyperlink>
+      <w:r>
+        <w:t xml:space="preserve">)</w:t>
+      </w:r>
+      <w:r>
+        <w:t xml:space="preserve">,</w:t>
+      </w:r>
+      <w:r>
+        <w:t xml:space="preserve"> </w:t>
+      </w:r>
+      <w:r>
+        <w:t xml:space="preserve">Silge and Robinson (</w:t>
+      </w:r>
+      <w:hyperlink w:anchor="ref-tidytext_book">
+        <w:r>
+          <w:rPr>
+            <w:rStyle w:val="Hyperlink"/>
+          </w:rPr>
+          <w:t xml:space="preserve">2017</w:t>
+        </w:r>
+      </w:hyperlink>
+      <w:r>
+        <w:t xml:space="preserve">)</w:t>
+      </w:r>
+      <w:r>
+        <w:t xml:space="preserve">). There is also an introductory statistics book, available online, with the intention that it is reproduced and tweaked/extended by other teachers/lecturers (</w:t>
+      </w:r>
+      <w:r>
+        <w:t xml:space="preserve">Ismay and Kim (</w:t>
+      </w:r>
+      <w:hyperlink w:anchor="ref-moderndive_book">
+        <w:r>
+          <w:rPr>
+            <w:rStyle w:val="Hyperlink"/>
+          </w:rPr>
+          <w:t xml:space="preserve">2017</w:t>
+        </w:r>
+      </w:hyperlink>
+      <w:r>
+        <w:t xml:space="preserve">)</w:t>
+      </w:r>
+      <w:r>
+        <w:t xml:space="preserve">).</w:t>
+      </w:r>
+    </w:p>
+    <w:p>
+      <w:pPr>
+        <w:pStyle w:val="BodyText"/>
+      </w:pPr>
+      <w:r>
+        <w:t xml:space="preserve">Two further advantages of using R, but not specifically R Markdown, is the availability of data already nicely formatted and normally available as a package. Examples include the gapminder and fivethiryeight packages (</w:t>
+      </w:r>
+      <w:r>
+        <w:t xml:space="preserve">Bryan (</w:t>
+      </w:r>
+      <w:hyperlink w:anchor="ref-gapminder_package">
+        <w:r>
+          <w:rPr>
+            <w:rStyle w:val="Hyperlink"/>
+          </w:rPr>
+          <w:t xml:space="preserve">2015</w:t>
+        </w:r>
+      </w:hyperlink>
+      <w:r>
+        <w:t xml:space="preserve">)</w:t>
+      </w:r>
+      <w:r>
+        <w:t xml:space="preserve">,</w:t>
+      </w:r>
+      <w:r>
+        <w:t xml:space="preserve"> </w:t>
+      </w:r>
+      <w:r>
+        <w:t xml:space="preserve">Ismay and Chunn (</w:t>
+      </w:r>
+      <w:hyperlink w:anchor="ref-538_package">
+        <w:r>
+          <w:rPr>
+            <w:rStyle w:val="Hyperlink"/>
+          </w:rPr>
+          <w:t xml:space="preserve">2017</w:t>
+        </w:r>
+      </w:hyperlink>
+      <w:r>
+        <w:t xml:space="preserve">)</w:t>
+      </w:r>
+      <w:r>
+        <w:t xml:space="preserve">). The community of R users can provide an enormous amount of help and lots of free resources both for staff and students.</w:t>
+      </w:r>
+    </w:p>
+    <w:p>
+      <w:pPr>
+        <w:pStyle w:val="Heading2"/>
+      </w:pPr>
+      <w:bookmarkStart w:id="34" w:name="examples-of-current-use"/>
+      <w:bookmarkEnd w:id="34"/>
+      <w:r>
+        <w:t xml:space="preserve">Examples of current use</w:t>
+      </w:r>
+    </w:p>
+    <w:p>
+      <w:pPr>
+        <w:pStyle w:val="FirstParagraph"/>
+      </w:pPr>
+      <w:r>
+        <w:t xml:space="preserve">Baumer (</w:t>
+      </w:r>
+      <w:hyperlink w:anchor="ref-Baumer2014">
+        <w:r>
+          <w:rPr>
+            <w:rStyle w:val="Hyperlink"/>
+          </w:rPr>
+          <w:t xml:space="preserve">2014</w:t>
+        </w:r>
+      </w:hyperlink>
+      <w:r>
+        <w:t xml:space="preserve">)</w:t>
+      </w:r>
+      <w:r>
+        <w:t xml:space="preserve"> </w:t>
+      </w:r>
+      <w:r>
+        <w:t xml:space="preserve">has examples of usage and student feedback from courses at Duke University and Smith College. Student feedback was encouraging and lack of prior knowledge of markdown did not hinder students. It is also used in many other University courses including</w:t>
+      </w:r>
+      <w:r>
+        <w:t xml:space="preserve"> </w:t>
+      </w:r>
+      <w:hyperlink r:id="rId35">
+        <w:r>
+          <w:rPr>
+            <w:rStyle w:val="Hyperlink"/>
+          </w:rPr>
+          <w:t xml:space="preserve">STAT 545A and 547M</w:t>
+        </w:r>
+      </w:hyperlink>
+      <w:r>
+        <w:t xml:space="preserve"> </w:t>
+      </w:r>
+      <w:r>
+        <w:t xml:space="preserve">at the University of British Columbia.</w:t>
+      </w:r>
+    </w:p>
+    <w:p>
+      <w:pPr>
+        <w:pStyle w:val="Heading1"/>
+      </w:pPr>
+      <w:bookmarkStart w:id="36" w:name="using-r-markdown"/>
+      <w:bookmarkEnd w:id="36"/>
+      <w:r>
+        <w:t xml:space="preserve">Using R Markdown</w:t>
       </w:r>
     </w:p>
     <w:p>
@@ -779,7 +1424,7 @@
         <w:rPr>
           <w:rStyle w:val="FootnoteReference"/>
         </w:rPr>
-        <w:footnoteReference w:id="24"/>
+        <w:footnoteReference w:id="37"/>
       </w:r>
       <w:r>
         <w:t xml:space="preserve"> </w:t>
@@ -791,7 +1436,7 @@
         <w:rPr>
           <w:rStyle w:val="FootnoteReference"/>
         </w:rPr>
-        <w:footnoteReference w:id="25"/>
+        <w:footnoteReference w:id="38"/>
       </w:r>
       <w:r>
         <w:t xml:space="preserve">.</w:t>
@@ -801,8 +1446,8 @@
       <w:pPr>
         <w:pStyle w:val="Heading2"/>
       </w:pPr>
-      <w:bookmarkStart w:id="26" w:name="r-markdown-syntax"/>
-      <w:bookmarkEnd w:id="26"/>
+      <w:bookmarkStart w:id="39" w:name="r-markdown-syntax"/>
+      <w:bookmarkEnd w:id="39"/>
       <w:r>
         <w:t xml:space="preserve">R Markdown Syntax</w:t>
       </w:r>
@@ -921,7 +1566,7 @@
           <wp:inline>
             <wp:extent cx="4876800" cy="3657600"/>
             <wp:effectExtent b="0" l="0" r="0" t="0"/>
-            <wp:docPr descr="Figure 1 Example output plot" id="1" name="Picture"/>
+            <wp:docPr descr="Figure 2 Example output plot" id="1" name="Picture"/>
             <a:graphic>
               <a:graphicData uri="http://schemas.openxmlformats.org/drawingml/2006/picture">
                 <pic:pic>
@@ -932,7 +1577,7 @@
                     </pic:cNvPicPr>
                   </pic:nvPicPr>
                   <pic:blipFill>
-                    <a:blip r:embed="rId27"/>
+                    <a:blip r:embed="rId40"/>
                     <a:stretch>
                       <a:fillRect/>
                     </a:stretch>
@@ -964,7 +1609,7 @@
         <w:pStyle w:val="ImageCaption"/>
       </w:pPr>
       <w:r>
-        <w:t xml:space="preserve">Figure 1 Example output plot</w:t>
+        <w:t xml:space="preserve">Figure 2 Example output plot</w:t>
       </w:r>
     </w:p>
     <w:p>
@@ -978,7 +1623,7 @@
         <w:t xml:space="preserve"> </w:t>
       </w:r>
       <w:r>
-        <w:t xml:space="preserve">1</w:t>
+        <w:t xml:space="preserve">2</w:t>
       </w:r>
       <w:r>
         <w:t xml:space="preserve">.</w:t>
@@ -1199,7 +1844,7 @@
       <w:r>
         <w:t xml:space="preserve"> </w:t>
       </w:r>
-      <w:hyperlink r:id="rId28">
+      <w:hyperlink r:id="rId41">
         <w:r>
           <w:rPr>
             <w:rStyle w:val="Hyperlink"/>
@@ -1472,651 +2117,6 @@
       <w:pPr>
         <w:pStyle w:val="Heading1"/>
       </w:pPr>
-      <w:bookmarkStart w:id="29" w:name="benefits-of-using-r-markdown-in-the-classroom"/>
-      <w:bookmarkEnd w:id="29"/>
-      <w:r>
-        <w:t xml:space="preserve">Benefits of using R Markdown in the classroom</w:t>
-      </w:r>
-    </w:p>
-    <w:p>
-      <w:pPr>
-        <w:pStyle w:val="FirstParagraph"/>
-      </w:pPr>
-      <w:r>
-        <w:t xml:space="preserve">One of the major benefits of using a system like R Markdown is that a student's work is contained within one document. It is no longer necessary to create graphs and import them into their write up. This applies to any subject where they have data analysis to present, it need not be limited to statistics. If the data is in an Excel spreadsheet (or similar) it can be imported into R and the plots created and displayed to the students as they continue to edit their report as seen in figure</w:t>
-      </w:r>
-      <w:r>
-        <w:t xml:space="preserve"> </w:t>
-      </w:r>
-      <w:r>
-        <w:t xml:space="preserve">2</w:t>
-      </w:r>
-      <w:r>
-        <w:t xml:space="preserve">.</w:t>
-      </w:r>
-    </w:p>
-    <w:p>
-      <w:pPr>
-        <w:pStyle w:val="FigureWithCaption"/>
-      </w:pPr>
-      <w:r>
-        <w:drawing>
-          <wp:inline>
-            <wp:extent cx="4743450" cy="4248150"/>
-            <wp:effectExtent b="0" l="0" r="0" t="0"/>
-            <wp:docPr descr="Figure 2 An example of a plot appearing beside the code used to produce it." id="1" name="Picture"/>
-            <a:graphic>
-              <a:graphicData uri="http://schemas.openxmlformats.org/drawingml/2006/picture">
-                <pic:pic>
-                  <pic:nvPicPr>
-                    <pic:cNvPr descr="images/Rmarkdown_example.png" id="0" name="Picture"/>
-                    <pic:cNvPicPr>
-                      <a:picLocks noChangeArrowheads="1" noChangeAspect="1"/>
-                    </pic:cNvPicPr>
-                  </pic:nvPicPr>
-                  <pic:blipFill>
-                    <a:blip r:embed="rId30"/>
-                    <a:stretch>
-                      <a:fillRect/>
-                    </a:stretch>
-                  </pic:blipFill>
-                  <pic:spPr bwMode="auto">
-                    <a:xfrm>
-                      <a:off x="0" y="0"/>
-                      <a:ext cx="4743450" cy="4248150"/>
-                    </a:xfrm>
-                    <a:prstGeom prst="rect">
-                      <a:avLst/>
-                    </a:prstGeom>
-                    <a:noFill/>
-                    <a:ln w="9525">
-                      <a:noFill/>
-                      <a:headEnd/>
-                      <a:tailEnd/>
-                    </a:ln>
-                  </pic:spPr>
-                </pic:pic>
-              </a:graphicData>
-            </a:graphic>
-          </wp:inline>
-        </w:drawing>
-      </w:r>
-    </w:p>
-    <w:p>
-      <w:pPr>
-        <w:pStyle w:val="ImageCaption"/>
-      </w:pPr>
-      <w:r>
-        <w:t xml:space="preserve">Figure 2 An example of a plot appearing beside the code used to produce it.</w:t>
-      </w:r>
-    </w:p>
-    <w:p>
-      <w:pPr>
-        <w:pStyle w:val="BodyText"/>
-      </w:pPr>
-      <w:r>
-        <w:t xml:space="preserve">As mentioned earlier students can easily produce HTML files from R Markdown and there are several avenues through which these might be publised online for free</w:t>
-      </w:r>
-      <w:r>
-        <w:rPr>
-          <w:rStyle w:val="FootnoteReference"/>
-        </w:rPr>
-        <w:footnoteReference w:id="31"/>
-      </w:r>
-      <w:r>
-        <w:t xml:space="preserve">. This can help the students take ownership of the work (</w:t>
-      </w:r>
-      <w:r>
-        <w:t xml:space="preserve">Bray, Çetinkaya–Rundel, and Stangl (</w:t>
-      </w:r>
-      <w:hyperlink w:anchor="ref-Bray2014">
-        <w:r>
-          <w:rPr>
-            <w:rStyle w:val="Hyperlink"/>
-          </w:rPr>
-          <w:t xml:space="preserve">2014</w:t>
-        </w:r>
-      </w:hyperlink>
-      <w:r>
-        <w:t xml:space="preserve">)</w:t>
-      </w:r>
-      <w:r>
-        <w:t xml:space="preserve">). R Markdown can be used to build an entire website (an example can be found at</w:t>
-      </w:r>
-      <w:r>
-        <w:t xml:space="preserve"> </w:t>
-      </w:r>
-      <w:hyperlink r:id="rId35">
-        <w:r>
-          <w:rPr>
-            <w:rStyle w:val="Hyperlink"/>
-          </w:rPr>
-          <w:t xml:space="preserve">http://rmarkdown.rstudio.com/rmarkdown_websites.html</w:t>
-        </w:r>
-      </w:hyperlink>
-      <w:r>
-        <w:t xml:space="preserve">) or a blog (</w:t>
-      </w:r>
-      <w:r>
-        <w:t xml:space="preserve">Xie (</w:t>
-      </w:r>
-      <w:hyperlink w:anchor="ref-blogdown_package">
-        <w:r>
-          <w:rPr>
-            <w:rStyle w:val="Hyperlink"/>
-          </w:rPr>
-          <w:t xml:space="preserve">2017</w:t>
-        </w:r>
-      </w:hyperlink>
-      <w:hyperlink w:anchor="ref-blogdown_package">
-        <w:r>
-          <w:rPr>
-            <w:rStyle w:val="Hyperlink"/>
-          </w:rPr>
-          <w:t xml:space="preserve">c</w:t>
-        </w:r>
-      </w:hyperlink>
-      <w:r>
-        <w:t xml:space="preserve">)</w:t>
-      </w:r>
-      <w:r>
-        <w:t xml:space="preserve">,</w:t>
-      </w:r>
-      <w:r>
-        <w:t xml:space="preserve"> </w:t>
-      </w:r>
-      <w:r>
-        <w:t xml:space="preserve">Xie, Thomas, and Hill (</w:t>
-      </w:r>
-      <w:hyperlink w:anchor="ref-blogdown_book">
-        <w:r>
-          <w:rPr>
-            <w:rStyle w:val="Hyperlink"/>
-          </w:rPr>
-          <w:t xml:space="preserve">2017</w:t>
-        </w:r>
-      </w:hyperlink>
-      <w:r>
-        <w:t xml:space="preserve">)</w:t>
-      </w:r>
-      <w:r>
-        <w:t xml:space="preserve">).</w:t>
-      </w:r>
-    </w:p>
-    <w:p>
-      <w:pPr>
-        <w:pStyle w:val="BodyText"/>
-      </w:pPr>
-      <w:r>
-        <w:t xml:space="preserve">By learning R and R Markdown students are learning an increasingly popular computing language. Not only is it increasingly taught at Universities but it is a popular requested skill in various industries (</w:t>
-      </w:r>
-      <w:r>
-        <w:t xml:space="preserve">Muenchen (</w:t>
-      </w:r>
-      <w:hyperlink w:anchor="ref-Muenchen2017">
-        <w:r>
-          <w:rPr>
-            <w:rStyle w:val="Hyperlink"/>
-          </w:rPr>
-          <w:t xml:space="preserve">2017</w:t>
-        </w:r>
-      </w:hyperlink>
-      <w:r>
-        <w:t xml:space="preserve">)</w:t>
-      </w:r>
-      <w:r>
-        <w:t xml:space="preserve">).</w:t>
-      </w:r>
-    </w:p>
-    <w:p>
-      <w:pPr>
-        <w:pStyle w:val="Heading1"/>
-      </w:pPr>
-      <w:bookmarkStart w:id="36" w:name="benefits-of-using-r-markdown-as-an-educator"/>
-      <w:bookmarkEnd w:id="36"/>
-      <w:r>
-        <w:t xml:space="preserve">Benefits of using R Markdown as an educator</w:t>
-      </w:r>
-    </w:p>
-    <w:p>
-      <w:pPr>
-        <w:pStyle w:val="Heading2"/>
-      </w:pPr>
-      <w:bookmarkStart w:id="37" w:name="in-assessment-or-submission"/>
-      <w:bookmarkEnd w:id="37"/>
-      <w:r>
-        <w:t xml:space="preserve">In Assessment or Submission</w:t>
-      </w:r>
-    </w:p>
-    <w:p>
-      <w:pPr>
-        <w:pStyle w:val="FirstParagraph"/>
-      </w:pPr>
-      <w:r>
-        <w:t xml:space="preserve">Using R Markdown as a teacher/lecturer has several advantages compared to using, for example, Word and Excel, including for assessed or submitted work. If the student also submits the R Markdown document (and any associated data files if required) then, as when the student constructed it, the code used to create the results is right in the middle of the analysis. This makes marking easier and you can check whether the Word document they produced actually came from their R Markdown document, everything is reproducible (</w:t>
-      </w:r>
-      <w:r>
-        <w:t xml:space="preserve">Baumer (</w:t>
-      </w:r>
-      <w:hyperlink w:anchor="ref-Baumer2014">
-        <w:r>
-          <w:rPr>
-            <w:rStyle w:val="Hyperlink"/>
-          </w:rPr>
-          <w:t xml:space="preserve">2014</w:t>
-        </w:r>
-      </w:hyperlink>
-      <w:r>
-        <w:t xml:space="preserve">)</w:t>
-      </w:r>
-      <w:r>
-        <w:t xml:space="preserve">).</w:t>
-      </w:r>
-    </w:p>
-    <w:p>
-      <w:pPr>
-        <w:pStyle w:val="BodyText"/>
-      </w:pPr>
-      <w:r>
-        <w:t xml:space="preserve">As the R Markdown document can produce a Word or PDF document, this can be passed onto other members of staff to make second marking easier. They need not necessarily consider the R Markdown document itself.</w:t>
-      </w:r>
-    </w:p>
-    <w:p>
-      <w:pPr>
-        <w:pStyle w:val="Heading2"/>
-      </w:pPr>
-      <w:bookmarkStart w:id="38" w:name="in-preparation-of-materials"/>
-      <w:bookmarkEnd w:id="38"/>
-      <w:r>
-        <w:t xml:space="preserve">In Preparation of Materials</w:t>
-      </w:r>
-    </w:p>
-    <w:p>
-      <w:pPr>
-        <w:pStyle w:val="FirstParagraph"/>
-      </w:pPr>
-      <w:r>
-        <w:t xml:space="preserve">Depending on whether you have used LaTeX previously you may already have an opinion on the Word equation editor or similar and how easy it is to insert (and reference) equations using them, compared to producing and referencing equations in LaTeX. However, it may also be necessary, for whatever reason, to create a word document, rather than a PDF. R Markdown allows the use of LaTeX equations and for referencing we can call on the bookdown package (</w:t>
-      </w:r>
-      <w:r>
-        <w:t xml:space="preserve">Xie (</w:t>
-      </w:r>
-      <w:hyperlink w:anchor="ref-bookdown_package">
-        <w:r>
-          <w:rPr>
-            <w:rStyle w:val="Hyperlink"/>
-          </w:rPr>
-          <w:t xml:space="preserve">2016</w:t>
-        </w:r>
-      </w:hyperlink>
-      <w:hyperlink w:anchor="ref-bookdown_package">
-        <w:r>
-          <w:rPr>
-            <w:rStyle w:val="Hyperlink"/>
-          </w:rPr>
-          <w:t xml:space="preserve">b</w:t>
-        </w:r>
-      </w:hyperlink>
-      <w:r>
-        <w:t xml:space="preserve">)</w:t>
-      </w:r>
-      <w:r>
-        <w:t xml:space="preserve">,</w:t>
-      </w:r>
-      <w:r>
-        <w:t xml:space="preserve"> </w:t>
-      </w:r>
-      <w:r>
-        <w:t xml:space="preserve">Xie (</w:t>
-      </w:r>
-      <w:hyperlink w:anchor="ref-bookdown_book">
-        <w:r>
-          <w:rPr>
-            <w:rStyle w:val="Hyperlink"/>
-          </w:rPr>
-          <w:t xml:space="preserve">2016</w:t>
-        </w:r>
-      </w:hyperlink>
-      <w:hyperlink w:anchor="ref-bookdown_book">
-        <w:r>
-          <w:rPr>
-            <w:rStyle w:val="Hyperlink"/>
-          </w:rPr>
-          <w:t xml:space="preserve">a</w:t>
-        </w:r>
-      </w:hyperlink>
-      <w:r>
-        <w:t xml:space="preserve">)</w:t>
-      </w:r>
-      <w:r>
-        <w:t xml:space="preserve">).</w:t>
-      </w:r>
-    </w:p>
-    <w:p>
-      <w:pPr>
-        <w:pStyle w:val="BodyText"/>
-      </w:pPr>
-      <w:r>
-        <w:t xml:space="preserve">The bookdown package extends R Markdown and as the name suggests, it is designed to create books. By default the package will create an HTML book from a series of R Markdown documents. It can also create PDFs or several ebook formats, either in conjuction with the HTML (i.e. for download) or in isolation</w:t>
-      </w:r>
-      <w:r>
-        <w:t xml:space="preserve"> </w:t>
-      </w:r>
-      <w:r>
-        <w:t xml:space="preserve">(Xie</w:t>
-      </w:r>
-      <w:r>
-        <w:t xml:space="preserve"> </w:t>
-      </w:r>
-      <w:hyperlink w:anchor="ref-bookdown_book">
-        <w:r>
-          <w:rPr>
-            <w:rStyle w:val="Hyperlink"/>
-          </w:rPr>
-          <w:t xml:space="preserve">2016</w:t>
-        </w:r>
-      </w:hyperlink>
-      <w:hyperlink w:anchor="ref-bookdown_book">
-        <w:r>
-          <w:rPr>
-            <w:rStyle w:val="Hyperlink"/>
-          </w:rPr>
-          <w:t xml:space="preserve">a</w:t>
-        </w:r>
-      </w:hyperlink>
-      <w:r>
-        <w:t xml:space="preserve">)</w:t>
-      </w:r>
-      <w:r>
-        <w:t xml:space="preserve">. As with a single R Markdown file, if you wish to create a PDF a LaTeX distribution will need to be installed on the machine.</w:t>
-      </w:r>
-    </w:p>
-    <w:p>
-      <w:pPr>
-        <w:pStyle w:val="BodyText"/>
-      </w:pPr>
-      <w:r>
-        <w:t xml:space="preserve">Aside from creating books, the bookdown package increases some of the capability of R Markdown and can be used for individual R Markdown files, this includes adding the capabilities to reference figures (produced by R or inserted as an image), tables and equations</w:t>
-      </w:r>
-      <w:r>
-        <w:rPr>
-          <w:rStyle w:val="FootnoteReference"/>
-        </w:rPr>
-        <w:footnoteReference w:id="39"/>
-      </w:r>
-      <w:r>
-        <w:t xml:space="preserve">. Sections or chapters can also be referenced later in the document. To get started the author of the package has produced two templates. One is a basic book template, the other contains additional files to produce a PDF in the same format as the bookdown book (</w:t>
-      </w:r>
-      <w:r>
-        <w:t xml:space="preserve">Xie (</w:t>
-      </w:r>
-      <w:hyperlink w:anchor="ref-bookdown_demo">
-        <w:r>
-          <w:rPr>
-            <w:rStyle w:val="Hyperlink"/>
-          </w:rPr>
-          <w:t xml:space="preserve">2017</w:t>
-        </w:r>
-      </w:hyperlink>
-      <w:hyperlink w:anchor="ref-bookdown_demo">
-        <w:r>
-          <w:rPr>
-            <w:rStyle w:val="Hyperlink"/>
-          </w:rPr>
-          <w:t xml:space="preserve">a</w:t>
-        </w:r>
-      </w:hyperlink>
-      <w:r>
-        <w:t xml:space="preserve">)</w:t>
-      </w:r>
-      <w:r>
-        <w:t xml:space="preserve">,</w:t>
-      </w:r>
-      <w:r>
-        <w:t xml:space="preserve"> </w:t>
-      </w:r>
-      <w:r>
-        <w:t xml:space="preserve">Xie (</w:t>
-      </w:r>
-      <w:hyperlink w:anchor="ref-bookdown_demo_crc">
-        <w:r>
-          <w:rPr>
-            <w:rStyle w:val="Hyperlink"/>
-          </w:rPr>
-          <w:t xml:space="preserve">2017</w:t>
-        </w:r>
-      </w:hyperlink>
-      <w:hyperlink w:anchor="ref-bookdown_demo_crc">
-        <w:r>
-          <w:rPr>
-            <w:rStyle w:val="Hyperlink"/>
-          </w:rPr>
-          <w:t xml:space="preserve">b</w:t>
-        </w:r>
-      </w:hyperlink>
-      <w:r>
-        <w:t xml:space="preserve">)</w:t>
-      </w:r>
-      <w:r>
-        <w:t xml:space="preserve">,</w:t>
-      </w:r>
-      <w:r>
-        <w:t xml:space="preserve"> </w:t>
-      </w:r>
-      <w:r>
-        <w:t xml:space="preserve">Xie (</w:t>
-      </w:r>
-      <w:hyperlink w:anchor="ref-bookdown_book">
-        <w:r>
-          <w:rPr>
-            <w:rStyle w:val="Hyperlink"/>
-          </w:rPr>
-          <w:t xml:space="preserve">2016</w:t>
-        </w:r>
-      </w:hyperlink>
-      <w:hyperlink w:anchor="ref-bookdown_book">
-        <w:r>
-          <w:rPr>
-            <w:rStyle w:val="Hyperlink"/>
-          </w:rPr>
-          <w:t xml:space="preserve">a</w:t>
-        </w:r>
-      </w:hyperlink>
-      <w:r>
-        <w:t xml:space="preserve">)</w:t>
-      </w:r>
-      <w:r>
-        <w:t xml:space="preserve">).</w:t>
-      </w:r>
-    </w:p>
-    <w:p>
-      <w:pPr>
-        <w:pStyle w:val="BodyText"/>
-      </w:pPr>
-      <w:r>
-        <w:t xml:space="preserve">One intention of bookdown is to allow public sharing with collaborative creation and editing of books (</w:t>
-      </w:r>
-      <w:r>
-        <w:t xml:space="preserve">Xie (</w:t>
-      </w:r>
-      <w:hyperlink w:anchor="ref-bookdown_book">
-        <w:r>
-          <w:rPr>
-            <w:rStyle w:val="Hyperlink"/>
-          </w:rPr>
-          <w:t xml:space="preserve">2016</w:t>
-        </w:r>
-      </w:hyperlink>
-      <w:hyperlink w:anchor="ref-bookdown_book">
-        <w:r>
-          <w:rPr>
-            <w:rStyle w:val="Hyperlink"/>
-          </w:rPr>
-          <w:t xml:space="preserve">a</w:t>
-        </w:r>
-      </w:hyperlink>
-      <w:r>
-        <w:t xml:space="preserve">)</w:t>
-      </w:r>
-      <w:r>
-        <w:t xml:space="preserve">). With that in mind several books have been created recently where either the publishers have allowed the online version to be available for free (</w:t>
-      </w:r>
-      <w:r>
-        <w:t xml:space="preserve">Wickham and Grolemund (</w:t>
-      </w:r>
-      <w:hyperlink w:anchor="ref-r4ds_book">
-        <w:r>
-          <w:rPr>
-            <w:rStyle w:val="Hyperlink"/>
-          </w:rPr>
-          <w:t xml:space="preserve">2016</w:t>
-        </w:r>
-      </w:hyperlink>
-      <w:r>
-        <w:t xml:space="preserve">)</w:t>
-      </w:r>
-      <w:r>
-        <w:t xml:space="preserve">,</w:t>
-      </w:r>
-      <w:r>
-        <w:t xml:space="preserve"> </w:t>
-      </w:r>
-      <w:r>
-        <w:t xml:space="preserve">Silge and Robinson (</w:t>
-      </w:r>
-      <w:hyperlink w:anchor="ref-tidytext_book">
-        <w:r>
-          <w:rPr>
-            <w:rStyle w:val="Hyperlink"/>
-          </w:rPr>
-          <w:t xml:space="preserve">2017</w:t>
-        </w:r>
-      </w:hyperlink>
-      <w:r>
-        <w:t xml:space="preserve">)</w:t>
-      </w:r>
-      <w:r>
-        <w:t xml:space="preserve">). There is also an introductory statistics book, available online, with the intention that it is reproduced and tweaked/extended by other teachers/lecturers (</w:t>
-      </w:r>
-      <w:r>
-        <w:t xml:space="preserve">Ismay and Kim (</w:t>
-      </w:r>
-      <w:hyperlink w:anchor="ref-moderndive_book">
-        <w:r>
-          <w:rPr>
-            <w:rStyle w:val="Hyperlink"/>
-          </w:rPr>
-          <w:t xml:space="preserve">2017</w:t>
-        </w:r>
-      </w:hyperlink>
-      <w:r>
-        <w:t xml:space="preserve">)</w:t>
-      </w:r>
-      <w:r>
-        <w:t xml:space="preserve">).</w:t>
-      </w:r>
-    </w:p>
-    <w:p>
-      <w:pPr>
-        <w:pStyle w:val="BodyText"/>
-      </w:pPr>
-      <w:r>
-        <w:t xml:space="preserve">Two further advantages of using R, but not specifically R Markdown, is the availability of data already nicely formatted and normally available as a package. Examples include the gapminder and fivethiryeight packages (</w:t>
-      </w:r>
-      <w:r>
-        <w:t xml:space="preserve">Bryan (</w:t>
-      </w:r>
-      <w:hyperlink w:anchor="ref-gapminder_package">
-        <w:r>
-          <w:rPr>
-            <w:rStyle w:val="Hyperlink"/>
-          </w:rPr>
-          <w:t xml:space="preserve">2015</w:t>
-        </w:r>
-      </w:hyperlink>
-      <w:r>
-        <w:t xml:space="preserve">)</w:t>
-      </w:r>
-      <w:r>
-        <w:t xml:space="preserve">,</w:t>
-      </w:r>
-      <w:r>
-        <w:t xml:space="preserve"> </w:t>
-      </w:r>
-      <w:r>
-        <w:t xml:space="preserve">Ismay and Chunn (</w:t>
-      </w:r>
-      <w:hyperlink w:anchor="ref-538_package">
-        <w:r>
-          <w:rPr>
-            <w:rStyle w:val="Hyperlink"/>
-          </w:rPr>
-          <w:t xml:space="preserve">2017</w:t>
-        </w:r>
-      </w:hyperlink>
-      <w:r>
-        <w:t xml:space="preserve">)</w:t>
-      </w:r>
-      <w:r>
-        <w:t xml:space="preserve">). The community of R users can provide an enormous amount of help and lots of free resources both for staff and students.</w:t>
-      </w:r>
-    </w:p>
-    <w:p>
-      <w:pPr>
-        <w:pStyle w:val="Heading1"/>
-      </w:pPr>
-      <w:bookmarkStart w:id="40" w:name="examples-of-current-use"/>
-      <w:bookmarkEnd w:id="40"/>
-      <w:r>
-        <w:t xml:space="preserve">Examples of current use</w:t>
-      </w:r>
-    </w:p>
-    <w:p>
-      <w:pPr>
-        <w:pStyle w:val="FirstParagraph"/>
-      </w:pPr>
-      <w:r>
-        <w:t xml:space="preserve">Baumer (</w:t>
-      </w:r>
-      <w:hyperlink w:anchor="ref-Baumer2014">
-        <w:r>
-          <w:rPr>
-            <w:rStyle w:val="Hyperlink"/>
-          </w:rPr>
-          <w:t xml:space="preserve">2014</w:t>
-        </w:r>
-      </w:hyperlink>
-      <w:r>
-        <w:t xml:space="preserve">)</w:t>
-      </w:r>
-      <w:r>
-        <w:t xml:space="preserve"> </w:t>
-      </w:r>
-      <w:r>
-        <w:t xml:space="preserve">has examples of usage and student feedback from courses at Duke University and Smith College. Student feedback was encouraging and lack of prior knowledge of markdown did not hinder students. It is also used in many other University courses including</w:t>
-      </w:r>
-      <w:r>
-        <w:t xml:space="preserve"> </w:t>
-      </w:r>
-      <w:hyperlink r:id="rId41">
-        <w:r>
-          <w:rPr>
-            <w:rStyle w:val="Hyperlink"/>
-          </w:rPr>
-          <w:t xml:space="preserve">STAT 545A and 547M</w:t>
-        </w:r>
-      </w:hyperlink>
-      <w:r>
-        <w:t xml:space="preserve"> </w:t>
-      </w:r>
-      <w:r>
-        <w:t xml:space="preserve">at the University of British Columbia.</w:t>
-      </w:r>
-    </w:p>
-    <w:p>
-      <w:pPr>
-        <w:pStyle w:val="Heading1"/>
-      </w:pPr>
       <w:bookmarkStart w:id="42" w:name="difficulties-of-using-r-and-r-markdown"/>
       <w:bookmarkEnd w:id="42"/>
       <w:r>
@@ -2461,7 +2461,7 @@
         <w:rPr>
           <w:rStyle w:val="VerbatimChar"/>
         </w:rPr>
-        <w:t xml:space="preserve"> [1] Rcpp_0.12.11     highr_0.6        cellranger_1.1.0 compiler_3.4.0  </w:t>
+        <w:t xml:space="preserve"> [1] Rcpp_0.12.11     cellranger_1.1.0 compiler_3.4.0   highr_0.6       </w:t>
       </w:r>
       <w:r>
         <w:br w:type="textWrapping"/>
@@ -3542,7 +3542,7 @@
       </w:r>
     </w:p>
   </w:footnote>
-  <w:footnote w:id="24">
+  <w:footnote w:id="25">
     <w:p>
       <w:pPr>
         <w:pStyle w:val="FootnoteText"/>
@@ -3557,6 +3557,89 @@
         <w:t xml:space="preserve"> </w:t>
       </w:r>
       <w:r>
+        <w:t xml:space="preserve">Examples include</w:t>
+      </w:r>
+      <w:r>
+        <w:t xml:space="preserve"> </w:t>
+      </w:r>
+      <w:hyperlink r:id="rId26">
+        <w:r>
+          <w:rPr>
+            <w:rStyle w:val="Hyperlink"/>
+          </w:rPr>
+          <w:t xml:space="preserve">https://rpubs.com</w:t>
+        </w:r>
+      </w:hyperlink>
+      <w:r>
+        <w:t xml:space="preserve">,</w:t>
+      </w:r>
+      <w:r>
+        <w:t xml:space="preserve"> </w:t>
+      </w:r>
+      <w:hyperlink r:id="rId27">
+        <w:r>
+          <w:rPr>
+            <w:rStyle w:val="Hyperlink"/>
+          </w:rPr>
+          <w:t xml:space="preserve">https://pages.github.com</w:t>
+        </w:r>
+      </w:hyperlink>
+      <w:r>
+        <w:t xml:space="preserve"> </w:t>
+      </w:r>
+      <w:r>
+        <w:t xml:space="preserve">and</w:t>
+      </w:r>
+      <w:r>
+        <w:t xml:space="preserve"> </w:t>
+      </w:r>
+      <w:hyperlink r:id="rId28">
+        <w:r>
+          <w:rPr>
+            <w:rStyle w:val="Hyperlink"/>
+          </w:rPr>
+          <w:t xml:space="preserve">https://www.netlify.com</w:t>
+        </w:r>
+      </w:hyperlink>
+      <w:r>
+        <w:t xml:space="preserve">. For students the easiest of these would be RPubs as everything can be done with no additional software and by pushing a button in RStudio.</w:t>
+      </w:r>
+    </w:p>
+  </w:footnote>
+  <w:footnote w:id="33">
+    <w:p>
+      <w:pPr>
+        <w:pStyle w:val="FootnoteText"/>
+      </w:pPr>
+      <w:r>
+        <w:rPr>
+          <w:rStyle w:val="FootnoteReference"/>
+        </w:rPr>
+        <w:footnoteRef/>
+      </w:r>
+      <w:r>
+        <w:t xml:space="preserve"> </w:t>
+      </w:r>
+      <w:r>
+        <w:t xml:space="preserve">Equation referencing works very well in PDF/HTML output but is a little fiddly in Microsoft Word. As seen in equation (1), it is perfectly possible though.</w:t>
+      </w:r>
+    </w:p>
+  </w:footnote>
+  <w:footnote w:id="37">
+    <w:p>
+      <w:pPr>
+        <w:pStyle w:val="FootnoteText"/>
+      </w:pPr>
+      <w:r>
+        <w:rPr>
+          <w:rStyle w:val="FootnoteReference"/>
+        </w:rPr>
+        <w:footnoteRef/>
+      </w:r>
+      <w:r>
+        <w:t xml:space="preserve"> </w:t>
+      </w:r>
+      <w:r>
         <w:rPr>
           <w:b/>
         </w:rPr>
@@ -3595,7 +3678,7 @@
       </w:r>
     </w:p>
   </w:footnote>
-  <w:footnote w:id="25">
+  <w:footnote w:id="38">
     <w:p>
       <w:pPr>
         <w:pStyle w:val="FootnoteText"/>
@@ -3611,89 +3694,6 @@
       </w:r>
       <w:r>
         <w:t xml:space="preserve">To create a PDF file users need to have LaTeX installed.</w:t>
-      </w:r>
-    </w:p>
-  </w:footnote>
-  <w:footnote w:id="31">
-    <w:p>
-      <w:pPr>
-        <w:pStyle w:val="FootnoteText"/>
-      </w:pPr>
-      <w:r>
-        <w:rPr>
-          <w:rStyle w:val="FootnoteReference"/>
-        </w:rPr>
-        <w:footnoteRef/>
-      </w:r>
-      <w:r>
-        <w:t xml:space="preserve"> </w:t>
-      </w:r>
-      <w:r>
-        <w:t xml:space="preserve">Examples include</w:t>
-      </w:r>
-      <w:r>
-        <w:t xml:space="preserve"> </w:t>
-      </w:r>
-      <w:hyperlink r:id="rId32">
-        <w:r>
-          <w:rPr>
-            <w:rStyle w:val="Hyperlink"/>
-          </w:rPr>
-          <w:t xml:space="preserve">https://rpubs.com</w:t>
-        </w:r>
-      </w:hyperlink>
-      <w:r>
-        <w:t xml:space="preserve">,</w:t>
-      </w:r>
-      <w:r>
-        <w:t xml:space="preserve"> </w:t>
-      </w:r>
-      <w:hyperlink r:id="rId33">
-        <w:r>
-          <w:rPr>
-            <w:rStyle w:val="Hyperlink"/>
-          </w:rPr>
-          <w:t xml:space="preserve">https://pages.github.com</w:t>
-        </w:r>
-      </w:hyperlink>
-      <w:r>
-        <w:t xml:space="preserve"> </w:t>
-      </w:r>
-      <w:r>
-        <w:t xml:space="preserve">and</w:t>
-      </w:r>
-      <w:r>
-        <w:t xml:space="preserve"> </w:t>
-      </w:r>
-      <w:hyperlink r:id="rId34">
-        <w:r>
-          <w:rPr>
-            <w:rStyle w:val="Hyperlink"/>
-          </w:rPr>
-          <w:t xml:space="preserve">https://www.netlify.com</w:t>
-        </w:r>
-      </w:hyperlink>
-      <w:r>
-        <w:t xml:space="preserve">. For students the easiest of these would be RPubs as everything can be done with no additional software and by pushing a button in RStudio.</w:t>
-      </w:r>
-    </w:p>
-  </w:footnote>
-  <w:footnote w:id="39">
-    <w:p>
-      <w:pPr>
-        <w:pStyle w:val="FootnoteText"/>
-      </w:pPr>
-      <w:r>
-        <w:rPr>
-          <w:rStyle w:val="FootnoteReference"/>
-        </w:rPr>
-        <w:footnoteRef/>
-      </w:r>
-      <w:r>
-        <w:t xml:space="preserve"> </w:t>
-      </w:r>
-      <w:r>
-        <w:t xml:space="preserve">Equation referencing works very well in PDF/HTML output but is a little fiddly in Microsoft Word. As seen in equation (1), it is perfectly possible though.</w:t>
       </w:r>
     </w:p>
   </w:footnote>
@@ -4396,7 +4396,7 @@
     </w:lvl>
   </w:abstractNum>
   <w:abstractNum w:abstractNumId="990">
-    <w:nsid w:val="244c6252"/>
+    <w:nsid w:val="84ca5804"/>
     <w:multiLevelType w:val="multilevel"/>
     <w:lvl w:ilvl="0">
       <w:numFmt w:val="bullet"/>
@@ -4477,7 +4477,7 @@
     </w:lvl>
   </w:abstractNum>
   <w:abstractNum w:abstractNumId="991">
-    <w:nsid w:val="34e6e255"/>
+    <w:nsid w:val="13c6019c"/>
     <w:multiLevelType w:val="multilevel"/>
     <w:lvl w:ilvl="0">
       <w:numFmt w:val="bullet"/>
@@ -4558,7 +4558,7 @@
     </w:lvl>
   </w:abstractNum>
   <w:abstractNum w:abstractNumId="99411">
-    <w:nsid w:val="ce3ce44c"/>
+    <w:nsid w:val="b54c0b50"/>
     <w:multiLevelType w:val="multilevel"/>
     <w:lvl w:ilvl="0">
       <w:start w:val="1"/>
@@ -4646,7 +4646,7 @@
     </w:lvl>
   </w:abstractNum>
   <w:abstractNum w:abstractNumId="99511">
-    <w:nsid w:val="9174e9bd"/>
+    <w:nsid w:val="353797b8"/>
     <w:multiLevelType w:val="multilevel"/>
     <w:lvl w:ilvl="0">
       <w:start w:val="1"/>

</xml_diff>

<commit_message>
Fix references and render R Markdown document into Word form.
</commit_message>
<xml_diff>
--- a/ADuncan_Rmd_Ed_Paper.docx
+++ b/ADuncan_Rmd_Ed_Paper.docx
@@ -108,10 +108,10 @@
         <w:pStyle w:val="FirstParagraph"/>
       </w:pPr>
       <w:r>
-        <w:t xml:space="preserve">Increasingly in recent times there has been a change in outlook when it comes to teaching statistics in schools, colleges and universities. There is a movement toward using software and teaching students using data and case studies (</w:t>
-      </w:r>
-      <w:r>
-        <w:t xml:space="preserve">Baumer (</w:t>
+        <w:t xml:space="preserve">Increasingly in recent times there has been a change of focus in teaching statistics in schools, colleges and universities. There is a movement toward using software and teaching students using data and case studies (</w:t>
+      </w:r>
+      <w:r>
+        <w:t xml:space="preserve">Baumer et al. (</w:t>
       </w:r>
       <w:hyperlink w:anchor="ref-Baumer2014">
         <w:r>
@@ -171,7 +171,7 @@
         <w:t xml:space="preserve"> </w:t>
       </w:r>
       <w:r>
-        <w:t xml:space="preserve">Wang and Horton (</w:t>
+        <w:t xml:space="preserve">Wang, Rush, and Horton (</w:t>
       </w:r>
       <w:hyperlink w:anchor="ref-Wang2017">
         <w:r>
@@ -198,6 +198,144 @@
           <w:rPr>
             <w:rStyle w:val="Hyperlink"/>
           </w:rPr>
+          <w:t xml:space="preserve">2017</w:t>
+        </w:r>
+      </w:hyperlink>
+      <w:r>
+        <w:t xml:space="preserve">)</w:t>
+      </w:r>
+      <w:r>
+        <w:t xml:space="preserve">). This change is also apparent in the introduction of a new statistics unit at SCQF level 6 by the Scottish Qualifications Authority, developed with input from the University of Strathclyde (</w:t>
+      </w:r>
+      <w:r>
+        <w:t xml:space="preserve">SQA (</w:t>
+      </w:r>
+      <w:hyperlink w:anchor="ref-SQA_level6">
+        <w:r>
+          <w:rPr>
+            <w:rStyle w:val="Hyperlink"/>
+          </w:rPr>
+          <w:t xml:space="preserve">2015</w:t>
+        </w:r>
+      </w:hyperlink>
+      <w:r>
+        <w:t xml:space="preserve">)</w:t>
+      </w:r>
+      <w:r>
+        <w:t xml:space="preserve">). This unit requires students to complete linear regression and a basic hypothesis test using computer software and several examples of possible software options are provided in the support notes.</w:t>
+      </w:r>
+    </w:p>
+    <w:p>
+      <w:pPr>
+        <w:pStyle w:val="BodyText"/>
+      </w:pPr>
+      <w:r>
+        <w:t xml:space="preserve">Alongside this change in the teaching of statistics is an increasing desire in the scientific community for reproducible research. This is highlighted by the articles collated by Nature on the topic of reproducible research (</w:t>
+      </w:r>
+      <w:r>
+        <w:t xml:space="preserve">Nature (</w:t>
+      </w:r>
+      <w:hyperlink w:anchor="ref-Nature_repro_special">
+        <w:r>
+          <w:rPr>
+            <w:rStyle w:val="Hyperlink"/>
+          </w:rPr>
+          <w:t xml:space="preserve">2017</w:t>
+        </w:r>
+      </w:hyperlink>
+      <w:r>
+        <w:t xml:space="preserve">)</w:t>
+      </w:r>
+      <w:r>
+        <w:t xml:space="preserve">) and several books that have been published on the topic (for example -</w:t>
+      </w:r>
+      <w:r>
+        <w:t xml:space="preserve"> </w:t>
+      </w:r>
+      <w:r>
+        <w:t xml:space="preserve">Stodden, Leisch, and Peng (</w:t>
+      </w:r>
+      <w:hyperlink w:anchor="ref-Stodden2014">
+        <w:r>
+          <w:rPr>
+            <w:rStyle w:val="Hyperlink"/>
+          </w:rPr>
+          <w:t xml:space="preserve">2014</w:t>
+        </w:r>
+      </w:hyperlink>
+      <w:r>
+        <w:t xml:space="preserve">)</w:t>
+      </w:r>
+      <w:r>
+        <w:t xml:space="preserve">).</w:t>
+      </w:r>
+    </w:p>
+    <w:p>
+      <w:pPr>
+        <w:pStyle w:val="BodyText"/>
+      </w:pPr>
+      <w:r>
+        <w:t xml:space="preserve">One of the tools that can be used to satisfy both the change in statistics teaching whilst encouraging reproducible is the statistical software R (</w:t>
+      </w:r>
+      <w:r>
+        <w:t xml:space="preserve">R Core Team (</w:t>
+      </w:r>
+      <w:hyperlink w:anchor="ref-baseR">
+        <w:r>
+          <w:rPr>
+            <w:rStyle w:val="Hyperlink"/>
+          </w:rPr>
+          <w:t xml:space="preserve">2017</w:t>
+        </w:r>
+      </w:hyperlink>
+      <w:r>
+        <w:t xml:space="preserve">)</w:t>
+      </w:r>
+      <w:r>
+        <w:t xml:space="preserve">). R is an increasingly popular tool (</w:t>
+      </w:r>
+      <w:r>
+        <w:t xml:space="preserve">Muenchen (</w:t>
+      </w:r>
+      <w:hyperlink w:anchor="ref-Muenchen2017">
+        <w:r>
+          <w:rPr>
+            <w:rStyle w:val="Hyperlink"/>
+          </w:rPr>
+          <w:t xml:space="preserve">2017</w:t>
+        </w:r>
+      </w:hyperlink>
+      <w:r>
+        <w:t xml:space="preserve">)</w:t>
+      </w:r>
+      <w:r>
+        <w:t xml:space="preserve">) and widely taught in Universities (</w:t>
+      </w:r>
+      <w:r>
+        <w:t xml:space="preserve">Baumer et al. (</w:t>
+      </w:r>
+      <w:hyperlink w:anchor="ref-Baumer2014">
+        <w:r>
+          <w:rPr>
+            <w:rStyle w:val="Hyperlink"/>
+          </w:rPr>
+          <w:t xml:space="preserve">2014</w:t>
+        </w:r>
+      </w:hyperlink>
+      <w:r>
+        <w:t xml:space="preserve">)</w:t>
+      </w:r>
+      <w:r>
+        <w:t xml:space="preserve">). The integrated development environment RStudio (</w:t>
+      </w:r>
+      <w:r>
+        <w:t xml:space="preserve">RStudio Team (</w:t>
+      </w:r>
+      <w:hyperlink w:anchor="ref-RStudio">
+        <w:r>
+          <w:rPr>
+            <w:rStyle w:val="Hyperlink"/>
+          </w:rPr>
           <w:t xml:space="preserve">2016</w:t>
         </w:r>
       </w:hyperlink>
@@ -205,12 +343,12 @@
         <w:t xml:space="preserve">)</w:t>
       </w:r>
       <w:r>
-        <w:t xml:space="preserve">). This change is also apparent in the introduction of a new statistics unit at SCQF level 6 by the Scottish Qualifications Authority, developed with input from the University of Strathclyde (</w:t>
-      </w:r>
-      <w:r>
-        <w:t xml:space="preserve">SQA (</w:t>
-      </w:r>
-      <w:hyperlink w:anchor="ref-SQA_level6">
+        <w:t xml:space="preserve">) can be used to help with reproducible (</w:t>
+      </w:r>
+      <w:r>
+        <w:t xml:space="preserve">Gandrud (</w:t>
+      </w:r>
+      <w:hyperlink w:anchor="ref-Gandrud2015">
         <w:r>
           <w:rPr>
             <w:rStyle w:val="Hyperlink"/>
@@ -222,7 +360,7 @@
         <w:t xml:space="preserve">)</w:t>
       </w:r>
       <w:r>
-        <w:t xml:space="preserve">). This unit requires students to complete linear regression and a basic hypothesis test using computer software and several examples of possible software are provided.</w:t>
+        <w:t xml:space="preserve">) and personal experience has shown that it can help when introducing students to R.</w:t>
       </w:r>
     </w:p>
     <w:p>
@@ -230,12 +368,12 @@
         <w:pStyle w:val="BodyText"/>
       </w:pPr>
       <w:r>
-        <w:t xml:space="preserve">Alongside this change in the teaching of statistics is an increasing desire in the scientific community for reproducible research. This is highlighted by the articles collated by Nature on the topic of reprodocible research (</w:t>
-      </w:r>
-      <w:r>
-        <w:t xml:space="preserve">Specials and Archive (</w:t>
-      </w:r>
-      <w:hyperlink w:anchor="ref-Nature_repro_special">
+        <w:t xml:space="preserve">One of the benefits of R is that the functionality provided by the normal "base" install can be extended by packages. These provide additional capabilities, are written by other users and like R itself are open source. One such package is the R Markdown package (</w:t>
+      </w:r>
+      <w:r>
+        <w:t xml:space="preserve">Allaire et al. (</w:t>
+      </w:r>
+      <w:hyperlink w:anchor="ref-rmarkdown_package">
         <w:r>
           <w:rPr>
             <w:rStyle w:val="Hyperlink"/>
@@ -247,27 +385,84 @@
         <w:t xml:space="preserve">)</w:t>
       </w:r>
       <w:r>
-        <w:t xml:space="preserve">) and several books that have been published on the topic (for example -</w:t>
-      </w:r>
-      <w:r>
-        <w:t xml:space="preserve"> </w:t>
-      </w:r>
-      <w:r>
-        <w:t xml:space="preserve">Stodden, Leisch, and Peng (</w:t>
-      </w:r>
-      <w:hyperlink w:anchor="ref-Stodden2014">
-        <w:r>
-          <w:rPr>
-            <w:rStyle w:val="Hyperlink"/>
-          </w:rPr>
-          <w:t xml:space="preserve">2014</w:t>
+        <w:t xml:space="preserve">). This is one of the tools that can assist with reproducible research as it allows for the code needed for calculations and plots (and the results of these) to be integrated alongside plain text. This avoids the problem where the calculation of results is separated from the interpretation. The R Markdown package allows users to convert (render/knit</w:t>
+      </w:r>
+      <w:r>
+        <w:rPr>
+          <w:rStyle w:val="FootnoteReference"/>
+        </w:rPr>
+        <w:footnoteReference w:id="23"/>
+      </w:r>
+      <w:r>
+        <w:t xml:space="preserve">) R Markdown documents into several other possible forms including HTML, Word or PDF</w:t>
+      </w:r>
+      <w:r>
+        <w:rPr>
+          <w:rStyle w:val="FootnoteReference"/>
+        </w:rPr>
+        <w:footnoteReference w:id="24"/>
+      </w:r>
+      <w:r>
+        <w:t xml:space="preserve">.</w:t>
+      </w:r>
+    </w:p>
+    <w:p>
+      <w:pPr>
+        <w:pStyle w:val="BodyText"/>
+      </w:pPr>
+      <w:r>
+        <w:t xml:space="preserve">An R Markdown document is based on the Markdown markup language (</w:t>
+      </w:r>
+      <w:r>
+        <w:t xml:space="preserve">Gruber (</w:t>
+      </w:r>
+      <w:hyperlink w:anchor="ref-markdown">
+        <w:r>
+          <w:rPr>
+            <w:rStyle w:val="Hyperlink"/>
+          </w:rPr>
+          <w:t xml:space="preserve">2004</w:t>
         </w:r>
       </w:hyperlink>
       <w:r>
         <w:t xml:space="preserve">)</w:t>
       </w:r>
       <w:r>
-        <w:t xml:space="preserve">).</w:t>
+        <w:t xml:space="preserve">) which takes a plain text document and produces a HTML file. R Markdown uses the same syntax but allows users to include R code. use LaTeX syntax (</w:t>
+      </w:r>
+      <w:r>
+        <w:t xml:space="preserve">LaTeX3 Team (</w:t>
+      </w:r>
+      <w:hyperlink w:anchor="ref-LaTeX">
+        <w:r>
+          <w:rPr>
+            <w:rStyle w:val="Hyperlink"/>
+          </w:rPr>
+          <w:t xml:space="preserve">2017</w:t>
+        </w:r>
+      </w:hyperlink>
+      <w:r>
+        <w:t xml:space="preserve">)</w:t>
+      </w:r>
+      <w:r>
+        <w:t xml:space="preserve">) to create mathematical equations and</w:t>
+      </w:r>
+      <w:r>
+        <w:t xml:space="preserve"> </w:t>
+      </w:r>
+      <w:hyperlink r:id="rId25">
+        <w:r>
+          <w:rPr>
+            <w:rStyle w:val="Hyperlink"/>
+          </w:rPr>
+          <w:t xml:space="preserve">BibTeX</w:t>
+        </w:r>
+      </w:hyperlink>
+      <w:r>
+        <w:t xml:space="preserve"> </w:t>
+      </w:r>
+      <w:r>
+        <w:t xml:space="preserve">to add references.</w:t>
       </w:r>
     </w:p>
     <w:p>
@@ -275,116 +470,6 @@
         <w:pStyle w:val="BodyText"/>
       </w:pPr>
       <w:r>
-        <w:t xml:space="preserve">One of the tools that can be used to satisfy both the change in statistics teaching whilst encouraging reproducibility is the statistical software R (</w:t>
-      </w:r>
-      <w:r>
-        <w:t xml:space="preserve">R Core Team (</w:t>
-      </w:r>
-      <w:hyperlink w:anchor="ref-baseR">
-        <w:r>
-          <w:rPr>
-            <w:rStyle w:val="Hyperlink"/>
-          </w:rPr>
-          <w:t xml:space="preserve">2017</w:t>
-        </w:r>
-      </w:hyperlink>
-      <w:r>
-        <w:t xml:space="preserve">)</w:t>
-      </w:r>
-      <w:r>
-        <w:t xml:space="preserve">). R is an increasingly popular tool (</w:t>
-      </w:r>
-      <w:r>
-        <w:t xml:space="preserve">Muenchen (</w:t>
-      </w:r>
-      <w:hyperlink w:anchor="ref-Muenchen2017">
-        <w:r>
-          <w:rPr>
-            <w:rStyle w:val="Hyperlink"/>
-          </w:rPr>
-          <w:t xml:space="preserve">2017</w:t>
-        </w:r>
-      </w:hyperlink>
-      <w:r>
-        <w:t xml:space="preserve">)</w:t>
-      </w:r>
-      <w:r>
-        <w:t xml:space="preserve">) and widely taught in Universities (</w:t>
-      </w:r>
-      <w:r>
-        <w:t xml:space="preserve">Baumer (</w:t>
-      </w:r>
-      <w:hyperlink w:anchor="ref-Baumer2014">
-        <w:r>
-          <w:rPr>
-            <w:rStyle w:val="Hyperlink"/>
-          </w:rPr>
-          <w:t xml:space="preserve">2014</w:t>
-        </w:r>
-      </w:hyperlink>
-      <w:r>
-        <w:t xml:space="preserve">)</w:t>
-      </w:r>
-      <w:r>
-        <w:t xml:space="preserve">). The integrated development environment RStudio (</w:t>
-      </w:r>
-      <w:r>
-        <w:t xml:space="preserve">RStudio Team (</w:t>
-      </w:r>
-      <w:hyperlink w:anchor="ref-RStudio">
-        <w:r>
-          <w:rPr>
-            <w:rStyle w:val="Hyperlink"/>
-          </w:rPr>
-          <w:t xml:space="preserve">2016</w:t>
-        </w:r>
-      </w:hyperlink>
-      <w:r>
-        <w:t xml:space="preserve">)</w:t>
-      </w:r>
-      <w:r>
-        <w:t xml:space="preserve">) can be used to help with reproducibility (</w:t>
-      </w:r>
-      <w:r>
-        <w:t xml:space="preserve">Gandrud (</w:t>
-      </w:r>
-      <w:hyperlink w:anchor="ref-Gandrud2015">
-        <w:r>
-          <w:rPr>
-            <w:rStyle w:val="Hyperlink"/>
-          </w:rPr>
-          <w:t xml:space="preserve">2015</w:t>
-        </w:r>
-      </w:hyperlink>
-      <w:r>
-        <w:t xml:space="preserve">)</w:t>
-      </w:r>
-      <w:r>
-        <w:t xml:space="preserve">) and personal experience has shown that it can help when introducing students to R. One of the tools to assist with reproducbile research is R Markdown (</w:t>
-      </w:r>
-      <w:r>
-        <w:t xml:space="preserve">Allaire et al. (</w:t>
-      </w:r>
-      <w:hyperlink w:anchor="ref-rmarkdown_package">
-        <w:r>
-          <w:rPr>
-            <w:rStyle w:val="Hyperlink"/>
-          </w:rPr>
-          <w:t xml:space="preserve">2017</w:t>
-        </w:r>
-      </w:hyperlink>
-      <w:r>
-        <w:t xml:space="preserve">)</w:t>
-      </w:r>
-      <w:r>
-        <w:t xml:space="preserve">) as it allows for R code chunks to be integrated alongside plain text, avoiding the problem where the calculation of results is separated from any interpretation.</w:t>
-      </w:r>
-    </w:p>
-    <w:p>
-      <w:pPr>
-        <w:pStyle w:val="BodyText"/>
-      </w:pPr>
-      <w:r>
         <w:t xml:space="preserve">This article will outline some of the advantages and associated challenges in using R Markdown, and its extensions, in teaching statistics and data analysis.</w:t>
       </w:r>
     </w:p>
@@ -392,8 +477,8 @@
       <w:pPr>
         <w:pStyle w:val="Heading1"/>
       </w:pPr>
-      <w:bookmarkStart w:id="23" w:name="benefits-of-using-r-markdown-in-the-classroom"/>
-      <w:bookmarkEnd w:id="23"/>
+      <w:bookmarkStart w:id="26" w:name="benefits-of-using-r-markdown-in-the-classroom"/>
+      <w:bookmarkEnd w:id="26"/>
       <w:r>
         <w:t xml:space="preserve">Benefits of using R Markdown in the classroom</w:t>
       </w:r>
@@ -435,7 +520,7 @@
                     </pic:cNvPicPr>
                   </pic:nvPicPr>
                   <pic:blipFill>
-                    <a:blip r:embed="rId24"/>
+                    <a:blip r:embed="rId27"/>
                     <a:stretch>
                       <a:fillRect/>
                     </a:stretch>
@@ -475,13 +560,13 @@
         <w:pStyle w:val="BodyText"/>
       </w:pPr>
       <w:r>
-        <w:t xml:space="preserve">As mentioned earlier students can easily produce HTML files from R Markdown and there are several avenues through which these might be publised online for free</w:t>
+        <w:t xml:space="preserve">As mentioned earlier students can easily produce HTML files from R Markdown and there are several avenues through which these might be published online for free</w:t>
       </w:r>
       <w:r>
         <w:rPr>
           <w:rStyle w:val="FootnoteReference"/>
         </w:rPr>
-        <w:footnoteReference w:id="25"/>
+        <w:footnoteReference w:id="28"/>
       </w:r>
       <w:r>
         <w:t xml:space="preserve">. This can help the students take ownership of the work (</w:t>
@@ -501,12 +586,12 @@
         <w:t xml:space="preserve">)</w:t>
       </w:r>
       <w:r>
-        <w:t xml:space="preserve">). R Markdown can be used to build an entire website (an example can be found at</w:t>
-      </w:r>
-      <w:r>
-        <w:t xml:space="preserve"> </w:t>
-      </w:r>
-      <w:hyperlink r:id="rId29">
+        <w:t xml:space="preserve">). R Markdown can also be used to build an entire website (an example can be found at</w:t>
+      </w:r>
+      <w:r>
+        <w:t xml:space="preserve"> </w:t>
+      </w:r>
+      <w:hyperlink r:id="rId32">
         <w:r>
           <w:rPr>
             <w:rStyle w:val="Hyperlink"/>
@@ -568,7 +653,7 @@
         <w:pStyle w:val="BodyText"/>
       </w:pPr>
       <w:r>
-        <w:t xml:space="preserve">By learning R and R Markdown students are learning an increasingly popular computing language. Not only is it increasingly taught at Universities but it is a popular requested skill in various industries (</w:t>
+        <w:t xml:space="preserve">By learning R and R Markdown students are learning an increasingly popular computing language. Not only is it increasingly taught at Universities but it is on the rise as an industry requested skill for employees (</w:t>
       </w:r>
       <w:r>
         <w:t xml:space="preserve">Muenchen (</w:t>
@@ -592,8 +677,8 @@
       <w:pPr>
         <w:pStyle w:val="Heading1"/>
       </w:pPr>
-      <w:bookmarkStart w:id="30" w:name="benefits-of-using-r-markdown-as-an-educator"/>
-      <w:bookmarkEnd w:id="30"/>
+      <w:bookmarkStart w:id="33" w:name="benefits-of-using-r-markdown-as-an-educator"/>
+      <w:bookmarkEnd w:id="33"/>
       <w:r>
         <w:t xml:space="preserve">Benefits of using R Markdown as an educator</w:t>
       </w:r>
@@ -602,8 +687,8 @@
       <w:pPr>
         <w:pStyle w:val="Heading2"/>
       </w:pPr>
-      <w:bookmarkStart w:id="31" w:name="in-assessment-or-submission"/>
-      <w:bookmarkEnd w:id="31"/>
+      <w:bookmarkStart w:id="34" w:name="in-assessment-or-submission"/>
+      <w:bookmarkEnd w:id="34"/>
       <w:r>
         <w:t xml:space="preserve">In Assessment or Submission</w:t>
       </w:r>
@@ -613,10 +698,10 @@
         <w:pStyle w:val="FirstParagraph"/>
       </w:pPr>
       <w:r>
-        <w:t xml:space="preserve">Using R Markdown as a teacher/lecturer has several advantages compared to using, for example, Word and Excel, including for assessed or submitted work. If the student also submits the R Markdown document (and any associated data files if required) then, as when the student constructed it, the code used to create the results is right in the middle of the analysis. This makes marking easier and you can check whether the Word document they produced actually came from their R Markdown document, everything is reproducible (</w:t>
-      </w:r>
-      <w:r>
-        <w:t xml:space="preserve">Baumer (</w:t>
+        <w:t xml:space="preserve">Using R Markdown as a teacher/lecturer has several advantages compared to using, for example, Word and Excel, including for assessed or submitted work. If the student also submits the R Markdown document (and any associated data files if required) then, as when the student constructed it, the code used to create the results is right in the middle of the analysis. This makes marking easier and you can check whether the document they submitted was produced using their R Markdown document. Everything should be reproducible (</w:t>
+      </w:r>
+      <w:r>
+        <w:t xml:space="preserve">Baumer et al. (</w:t>
       </w:r>
       <w:hyperlink w:anchor="ref-Baumer2014">
         <w:r>
@@ -645,8 +730,8 @@
       <w:pPr>
         <w:pStyle w:val="Heading2"/>
       </w:pPr>
-      <w:bookmarkStart w:id="32" w:name="in-preparation-of-materials"/>
-      <w:bookmarkEnd w:id="32"/>
+      <w:bookmarkStart w:id="35" w:name="in-preparation-of-materials"/>
+      <w:bookmarkEnd w:id="35"/>
       <w:r>
         <w:t xml:space="preserve">In Preparation of Materials</w:t>
       </w:r>
@@ -656,7 +741,7 @@
         <w:pStyle w:val="FirstParagraph"/>
       </w:pPr>
       <w:r>
-        <w:t xml:space="preserve">Depending on whether you have used LaTeX previously you may already have an opinion on the Word equation editor or similar and how easy it is to insert (and reference) equations using them, compared to producing and referencing equations in LaTeX. However, it may also be necessary, for whatever reason, to create a word document, rather than a PDF. R Markdown allows the use of LaTeX equations and for referencing we can call on the bookdown package (</w:t>
+        <w:t xml:space="preserve">Depending on whether ythe reader has used LaTeX previously they may already have an opinion on the Word equation editor or similar and how easy it is to insert (and reference) equations using them, compared to producing and referencing equations in LaTeX. However, it may also be necessary, for whatever reason, to create a Word document, rather than a PDF. R Markdown allows the use of LaTeX equations whilst creating Word documents and for referencing we can call on the bookdown package (</w:t>
       </w:r>
       <w:r>
         <w:t xml:space="preserve">Xie (</w:t>
@@ -717,7 +802,7 @@
         <w:pStyle w:val="BodyText"/>
       </w:pPr>
       <w:r>
-        <w:t xml:space="preserve">The bookdown package extends R Markdown and as the name suggests, it is designed to create books. By default the package will create an HTML book from a series of R Markdown documents. It can also create PDFs or several ebook formats, either in conjuction with the HTML (i.e. for download) or in isolation</w:t>
+        <w:t xml:space="preserve">The bookdown package extends R Markdown and as the name suggests, is designed to create books. By default the package will create an HTML book from a series of R Markdown documents. It can also create PDFs or several eBook formats, either in conjunction with the HTML (i.e. for download) or in isolation</w:t>
       </w:r>
       <w:r>
         <w:t xml:space="preserve"> </w:t>
@@ -762,7 +847,7 @@
         <w:rPr>
           <w:rStyle w:val="FootnoteReference"/>
         </w:rPr>
-        <w:footnoteReference w:id="33"/>
+        <w:footnoteReference w:id="36"/>
       </w:r>
       <w:r>
         <w:t xml:space="preserve">. Sections or chapters can also be referenced later in the document. To get started the author of the package has produced two templates. One is a basic book template, the other contains additional files to produce a PDF in the same format as the bookdown book (</w:t>
@@ -941,7 +1026,7 @@
         <w:pStyle w:val="BodyText"/>
       </w:pPr>
       <w:r>
-        <w:t xml:space="preserve">Two further advantages of using R, but not specifically R Markdown, is the availability of data already nicely formatted and normally available as a package. Examples include the gapminder and fivethiryeight packages (</w:t>
+        <w:t xml:space="preserve">Two further advantages of using R, but not specifically R Markdown, is the availability of data already nicely formatted and normally available as a package. Examples include the gapminder and fivethirtyeight packages (</w:t>
       </w:r>
       <w:r>
         <w:t xml:space="preserve">Bryan (</w:t>
@@ -964,7 +1049,7 @@
         <w:t xml:space="preserve"> </w:t>
       </w:r>
       <w:r>
-        <w:t xml:space="preserve">Ismay and Chunn (</w:t>
+        <w:t xml:space="preserve">Ismay and Chun (</w:t>
       </w:r>
       <w:hyperlink w:anchor="ref-538_package">
         <w:r>
@@ -978,15 +1063,15 @@
         <w:t xml:space="preserve">)</w:t>
       </w:r>
       <w:r>
-        <w:t xml:space="preserve">). The community of R users can provide an enormous amount of help and lots of free resources both for staff and students.</w:t>
+        <w:t xml:space="preserve">). The community of R users can provide an enormous amount of help and a wide range of free resources already exist for both staff and students.</w:t>
       </w:r>
     </w:p>
     <w:p>
       <w:pPr>
         <w:pStyle w:val="Heading2"/>
       </w:pPr>
-      <w:bookmarkStart w:id="34" w:name="examples-of-current-use"/>
-      <w:bookmarkEnd w:id="34"/>
+      <w:bookmarkStart w:id="37" w:name="examples-of-current-use"/>
+      <w:bookmarkEnd w:id="37"/>
       <w:r>
         <w:t xml:space="preserve">Examples of current use</w:t>
       </w:r>
@@ -996,7 +1081,7 @@
         <w:pStyle w:val="FirstParagraph"/>
       </w:pPr>
       <w:r>
-        <w:t xml:space="preserve">Baumer (</w:t>
+        <w:t xml:space="preserve">Baumer et al. (</w:t>
       </w:r>
       <w:hyperlink w:anchor="ref-Baumer2014">
         <w:r>
@@ -1018,7 +1103,7 @@
       <w:r>
         <w:t xml:space="preserve"> </w:t>
       </w:r>
-      <w:hyperlink r:id="rId35">
+      <w:hyperlink r:id="rId38">
         <w:r>
           <w:rPr>
             <w:rStyle w:val="Hyperlink"/>
@@ -1037,8 +1122,8 @@
       <w:pPr>
         <w:pStyle w:val="Heading1"/>
       </w:pPr>
-      <w:bookmarkStart w:id="36" w:name="using-r-markdown"/>
-      <w:bookmarkEnd w:id="36"/>
+      <w:bookmarkStart w:id="39" w:name="using-r-markdown"/>
+      <w:bookmarkEnd w:id="39"/>
       <w:r>
         <w:t xml:space="preserve">Using R Markdown</w:t>
       </w:r>
@@ -1048,12 +1133,258 @@
         <w:pStyle w:val="FirstParagraph"/>
       </w:pPr>
       <w:r>
-        <w:t xml:space="preserve">One of the benefits of R is that the functionality provided by the normal "base" install can be extended by packages. These provide additional capabilities, are written by other users and like R itself are open source. One such package is the R Markdown package (</w:t>
-      </w:r>
-      <w:r>
-        <w:t xml:space="preserve">Allaire et al. (</w:t>
-      </w:r>
-      <w:hyperlink w:anchor="ref-rmarkdown_package">
+        <w:t xml:space="preserve">There are many suitable guides for the R Markdown but a few examples are included here to demonstrate the capabilities.</w:t>
+      </w:r>
+    </w:p>
+    <w:p>
+      <w:pPr>
+        <w:pStyle w:val="BodyText"/>
+      </w:pPr>
+      <w:r>
+        <w:t xml:space="preserve">Most simple inline formatting is available. For example:</w:t>
+      </w:r>
+    </w:p>
+    <w:p>
+      <w:pPr>
+        <w:numPr>
+          <w:numId w:val="1001"/>
+          <w:ilvl w:val="0"/>
+        </w:numPr>
+      </w:pPr>
+      <w:r>
+        <w:rPr>
+          <w:rStyle w:val="VerbatimChar"/>
+        </w:rPr>
+        <w:t xml:space="preserve">_italic_</w:t>
+      </w:r>
+      <w:r>
+        <w:t xml:space="preserve"> </w:t>
+      </w:r>
+      <w:r>
+        <w:t xml:space="preserve">or</w:t>
+      </w:r>
+      <w:r>
+        <w:t xml:space="preserve"> </w:t>
+      </w:r>
+      <w:r>
+        <w:rPr>
+          <w:rStyle w:val="VerbatimChar"/>
+        </w:rPr>
+        <w:t xml:space="preserve">*italic*</w:t>
+      </w:r>
+      <w:r>
+        <w:t xml:space="preserve"> </w:t>
+      </w:r>
+      <w:r>
+        <w:t xml:space="preserve">produces</w:t>
+      </w:r>
+      <w:r>
+        <w:t xml:space="preserve"> </w:t>
+      </w:r>
+      <w:r>
+        <w:rPr>
+          <w:i/>
+        </w:rPr>
+        <w:t xml:space="preserve">italic</w:t>
+      </w:r>
+      <w:r>
+        <w:t xml:space="preserve"> </w:t>
+      </w:r>
+      <w:r>
+        <w:t xml:space="preserve">or</w:t>
+      </w:r>
+      <w:r>
+        <w:t xml:space="preserve"> </w:t>
+      </w:r>
+      <w:r>
+        <w:rPr>
+          <w:i/>
+        </w:rPr>
+        <w:t xml:space="preserve">italic</w:t>
+      </w:r>
+    </w:p>
+    <w:p>
+      <w:pPr>
+        <w:numPr>
+          <w:numId w:val="1001"/>
+          <w:ilvl w:val="0"/>
+        </w:numPr>
+      </w:pPr>
+      <w:r>
+        <w:rPr>
+          <w:rStyle w:val="VerbatimChar"/>
+        </w:rPr>
+        <w:t xml:space="preserve">__bold__</w:t>
+      </w:r>
+      <w:r>
+        <w:t xml:space="preserve"> </w:t>
+      </w:r>
+      <w:r>
+        <w:t xml:space="preserve">or</w:t>
+      </w:r>
+      <w:r>
+        <w:t xml:space="preserve"> </w:t>
+      </w:r>
+      <w:r>
+        <w:rPr>
+          <w:rStyle w:val="VerbatimChar"/>
+        </w:rPr>
+        <w:t xml:space="preserve">**italic**</w:t>
+      </w:r>
+      <w:r>
+        <w:t xml:space="preserve"> </w:t>
+      </w:r>
+      <w:r>
+        <w:t xml:space="preserve">produces</w:t>
+      </w:r>
+      <w:r>
+        <w:t xml:space="preserve"> </w:t>
+      </w:r>
+      <w:r>
+        <w:rPr>
+          <w:b/>
+        </w:rPr>
+        <w:t xml:space="preserve">bold</w:t>
+      </w:r>
+      <w:r>
+        <w:t xml:space="preserve"> </w:t>
+      </w:r>
+      <w:r>
+        <w:t xml:space="preserve">or</w:t>
+      </w:r>
+      <w:r>
+        <w:t xml:space="preserve"> </w:t>
+      </w:r>
+      <w:r>
+        <w:rPr>
+          <w:b/>
+        </w:rPr>
+        <w:t xml:space="preserve">bold</w:t>
+      </w:r>
+    </w:p>
+    <w:p>
+      <w:pPr>
+        <w:numPr>
+          <w:numId w:val="1001"/>
+          <w:ilvl w:val="0"/>
+        </w:numPr>
+      </w:pPr>
+      <w:r>
+        <w:rPr>
+          <w:rStyle w:val="VerbatimChar"/>
+        </w:rPr>
+        <w:t xml:space="preserve">R^2^</w:t>
+      </w:r>
+      <w:r>
+        <w:t xml:space="preserve"> </w:t>
+      </w:r>
+      <w:r>
+        <w:t xml:space="preserve">provides superscript R</w:t>
+      </w:r>
+      <w:r>
+        <w:rPr>
+          <w:vertAlign w:val="superscript"/>
+        </w:rPr>
+        <w:t xml:space="preserve">2</w:t>
+      </w:r>
+      <w:r>
+        <w:t xml:space="preserve"> </w:t>
+      </w:r>
+      <w:r>
+        <w:t xml:space="preserve">with</w:t>
+      </w:r>
+      <w:r>
+        <w:t xml:space="preserve"> </w:t>
+      </w:r>
+      <w:r>
+        <w:rPr>
+          <w:rStyle w:val="VerbatimChar"/>
+        </w:rPr>
+        <w:t xml:space="preserve">R~2~</w:t>
+      </w:r>
+      <w:r>
+        <w:t xml:space="preserve"> </w:t>
+      </w:r>
+      <w:r>
+        <w:t xml:space="preserve">providing subscript R</w:t>
+      </w:r>
+      <w:r>
+        <w:rPr>
+          <w:vertAlign w:val="subscript"/>
+        </w:rPr>
+        <w:t xml:space="preserve">2</w:t>
+      </w:r>
+    </w:p>
+    <w:p>
+      <w:pPr>
+        <w:numPr>
+          <w:numId w:val="1001"/>
+          <w:ilvl w:val="0"/>
+        </w:numPr>
+      </w:pPr>
+      <w:r>
+        <w:rPr>
+          <w:rStyle w:val="VerbatimChar"/>
+        </w:rPr>
+        <w:t xml:space="preserve">![](path/to/image)</w:t>
+      </w:r>
+      <w:r>
+        <w:t xml:space="preserve"> </w:t>
+      </w:r>
+      <w:r>
+        <w:t xml:space="preserve">allows you to insert an image</w:t>
+      </w:r>
+    </w:p>
+    <w:p>
+      <w:pPr>
+        <w:numPr>
+          <w:numId w:val="1001"/>
+          <w:ilvl w:val="0"/>
+        </w:numPr>
+      </w:pPr>
+      <w:r>
+        <w:rPr>
+          <w:rStyle w:val="VerbatimChar"/>
+        </w:rPr>
+        <w:t xml:space="preserve">[link to R Markdown website](http://rmarkdown.rstudio.com)</w:t>
+      </w:r>
+      <w:r>
+        <w:t xml:space="preserve"> </w:t>
+      </w:r>
+      <w:hyperlink r:id="rId40">
+        <w:r>
+          <w:rPr>
+            <w:rStyle w:val="Hyperlink"/>
+          </w:rPr>
+          <w:t xml:space="preserve">link to R Markdown website</w:t>
+        </w:r>
+      </w:hyperlink>
+      <w:r>
+        <w:t xml:space="preserve"> </w:t>
+      </w:r>
+      <w:r>
+        <w:t xml:space="preserve">produces a hyperlink.</w:t>
+      </w:r>
+    </w:p>
+    <w:p>
+      <w:pPr>
+        <w:pStyle w:val="FirstParagraph"/>
+      </w:pPr>
+      <w:r>
+        <w:t xml:space="preserve">Ordered and unordered lists can also be produced but there must be a blank line between the previous paragraph and the list.</w:t>
+      </w:r>
+    </w:p>
+    <w:p>
+      <w:pPr>
+        <w:pStyle w:val="BodyText"/>
+      </w:pPr>
+      <w:r>
+        <w:t xml:space="preserve">The LaTeX syntax (</w:t>
+      </w:r>
+      <w:r>
+        <w:t xml:space="preserve">LaTeX3 Team (</w:t>
+      </w:r>
+      <w:hyperlink w:anchor="ref-LaTeX">
         <w:r>
           <w:rPr>
             <w:rStyle w:val="Hyperlink"/>
@@ -1065,49 +1396,7 @@
         <w:t xml:space="preserve">)</w:t>
       </w:r>
       <w:r>
-        <w:t xml:space="preserve">). The R Markdown package allows users to convert R Markdown documents into several other possible forms.</w:t>
-      </w:r>
-    </w:p>
-    <w:p>
-      <w:pPr>
-        <w:pStyle w:val="BodyText"/>
-      </w:pPr>
-      <w:r>
-        <w:t xml:space="preserve">An R Markdown document is based on the Markdown markup language (</w:t>
-      </w:r>
-      <w:r>
-        <w:t xml:space="preserve">Gruber (</w:t>
-      </w:r>
-      <w:hyperlink w:anchor="ref-markdown">
-        <w:r>
-          <w:rPr>
-            <w:rStyle w:val="Hyperlink"/>
-          </w:rPr>
-          <w:t xml:space="preserve">2004</w:t>
-        </w:r>
-      </w:hyperlink>
-      <w:r>
-        <w:t xml:space="preserve">)</w:t>
-      </w:r>
-      <w:r>
-        <w:t xml:space="preserve">) which takes a plain text document and produces a HyperText Markup Language (html) file. R Markdown uses the same syntax but allows users to include R code chunks. R Markdown also allows users to include LaTeX syntax (</w:t>
-      </w:r>
-      <w:r>
-        <w:t xml:space="preserve">LaTeX3 Team (</w:t>
-      </w:r>
-      <w:hyperlink w:anchor="ref-LaTeX">
-        <w:r>
-          <w:rPr>
-            <w:rStyle w:val="Hyperlink"/>
-          </w:rPr>
-          <w:t xml:space="preserve">2017</w:t>
-        </w:r>
-      </w:hyperlink>
-      <w:r>
-        <w:t xml:space="preserve">)</w:t>
-      </w:r>
-      <w:r>
-        <w:t xml:space="preserve">) to create mathematical expressions with the normal single dollar signs</w:t>
+        <w:t xml:space="preserve">) needed to create mathematical expressions is the normal single dollar signs</w:t>
       </w:r>
       <w:r>
         <w:t xml:space="preserve"> </w:t>
@@ -1400,87 +1689,31 @@
         <w:pStyle w:val="BodyText"/>
       </w:pPr>
       <w:r>
-        <w:t xml:space="preserve">Once users have finished creating their R Markdown document they can</w:t>
-      </w:r>
-      <w:r>
-        <w:t xml:space="preserve"> </w:t>
-      </w:r>
-      <w:r>
-        <w:rPr>
-          <w:b/>
-        </w:rPr>
-        <w:t xml:space="preserve">render</w:t>
-      </w:r>
-      <w:r>
-        <w:t xml:space="preserve">/</w:t>
-      </w:r>
-      <w:r>
-        <w:rPr>
-          <w:b/>
-        </w:rPr>
-        <w:t xml:space="preserve">knit</w:t>
-      </w:r>
-      <w:r>
-        <w:rPr>
-          <w:rStyle w:val="FootnoteReference"/>
-        </w:rPr>
-        <w:footnoteReference w:id="37"/>
-      </w:r>
-      <w:r>
-        <w:t xml:space="preserve"> </w:t>
-      </w:r>
-      <w:r>
-        <w:t xml:space="preserve">it into, (amongst other formats) HTML, Word or PDF</w:t>
-      </w:r>
-      <w:r>
-        <w:rPr>
-          <w:rStyle w:val="FootnoteReference"/>
-        </w:rPr>
-        <w:footnoteReference w:id="38"/>
+        <w:t xml:space="preserve">Although it is not necessary to include R code into an R Markdown document, inline R code is inserted using single backticks</w:t>
+      </w:r>
+      <w:r>
+        <w:t xml:space="preserve"> </w:t>
+      </w:r>
+      <w:r>
+        <w:rPr>
+          <w:rStyle w:val="VerbatimChar"/>
+        </w:rPr>
+        <w:t xml:space="preserve">`r 2 + 2`</w:t>
+      </w:r>
+      <w:r>
+        <w:t xml:space="preserve"> </w:t>
+      </w:r>
+      <w:r>
+        <w:t xml:space="preserve">and multiple lines using a chunk. The chunk below will produce figure</w:t>
+      </w:r>
+      <w:r>
+        <w:t xml:space="preserve"> </w:t>
+      </w:r>
+      <w:r>
+        <w:t xml:space="preserve">2</w:t>
       </w:r>
       <w:r>
         <w:t xml:space="preserve">.</w:t>
-      </w:r>
-    </w:p>
-    <w:p>
-      <w:pPr>
-        <w:pStyle w:val="Heading2"/>
-      </w:pPr>
-      <w:bookmarkStart w:id="39" w:name="r-markdown-syntax"/>
-      <w:bookmarkEnd w:id="39"/>
-      <w:r>
-        <w:t xml:space="preserve">R Markdown Syntax</w:t>
-      </w:r>
-    </w:p>
-    <w:p>
-      <w:pPr>
-        <w:pStyle w:val="FirstParagraph"/>
-      </w:pPr>
-      <w:r>
-        <w:t xml:space="preserve">There are many suitable guides for the R Markdown syntax but I include a few here to demonstrate the capabilities.</w:t>
-      </w:r>
-    </w:p>
-    <w:p>
-      <w:pPr>
-        <w:pStyle w:val="BodyText"/>
-      </w:pPr>
-      <w:r>
-        <w:t xml:space="preserve">You can insert R code inline using single backticks</w:t>
-      </w:r>
-      <w:r>
-        <w:t xml:space="preserve"> </w:t>
-      </w:r>
-      <w:r>
-        <w:rPr>
-          <w:rStyle w:val="VerbatimChar"/>
-        </w:rPr>
-        <w:t xml:space="preserve">`r 2 + 2`</w:t>
-      </w:r>
-      <w:r>
-        <w:t xml:space="preserve"> </w:t>
-      </w:r>
-      <w:r>
-        <w:t xml:space="preserve">and multiple lines using a chunk</w:t>
       </w:r>
     </w:p>
     <w:p>
@@ -1577,7 +1810,7 @@
                     </pic:cNvPicPr>
                   </pic:nvPicPr>
                   <pic:blipFill>
-                    <a:blip r:embed="rId40"/>
+                    <a:blip r:embed="rId41"/>
                     <a:stretch>
                       <a:fillRect/>
                     </a:stretch>
@@ -1617,500 +1850,7 @@
         <w:pStyle w:val="BodyText"/>
       </w:pPr>
       <w:r>
-        <w:t xml:space="preserve">which will produce figure</w:t>
-      </w:r>
-      <w:r>
-        <w:t xml:space="preserve"> </w:t>
-      </w:r>
-      <w:r>
-        <w:t xml:space="preserve">2</w:t>
-      </w:r>
-      <w:r>
-        <w:t xml:space="preserve">.</w:t>
-      </w:r>
-    </w:p>
-    <w:p>
-      <w:pPr>
-        <w:pStyle w:val="BodyText"/>
-      </w:pPr>
-      <w:r>
-        <w:t xml:space="preserve">Most simple inline formatting is available. For example:</w:t>
-      </w:r>
-    </w:p>
-    <w:p>
-      <w:pPr>
-        <w:numPr>
-          <w:numId w:val="1001"/>
-          <w:ilvl w:val="0"/>
-        </w:numPr>
-      </w:pPr>
-      <w:r>
-        <w:rPr>
-          <w:rStyle w:val="VerbatimChar"/>
-        </w:rPr>
-        <w:t xml:space="preserve">_italic_</w:t>
-      </w:r>
-      <w:r>
-        <w:t xml:space="preserve"> </w:t>
-      </w:r>
-      <w:r>
-        <w:t xml:space="preserve">or</w:t>
-      </w:r>
-      <w:r>
-        <w:t xml:space="preserve"> </w:t>
-      </w:r>
-      <w:r>
-        <w:rPr>
-          <w:rStyle w:val="VerbatimChar"/>
-        </w:rPr>
-        <w:t xml:space="preserve">*italic*</w:t>
-      </w:r>
-      <w:r>
-        <w:t xml:space="preserve"> </w:t>
-      </w:r>
-      <w:r>
-        <w:t xml:space="preserve">produces</w:t>
-      </w:r>
-      <w:r>
-        <w:t xml:space="preserve"> </w:t>
-      </w:r>
-      <w:r>
-        <w:rPr>
-          <w:i/>
-        </w:rPr>
-        <w:t xml:space="preserve">italic</w:t>
-      </w:r>
-      <w:r>
-        <w:t xml:space="preserve"> </w:t>
-      </w:r>
-      <w:r>
-        <w:t xml:space="preserve">or</w:t>
-      </w:r>
-      <w:r>
-        <w:t xml:space="preserve"> </w:t>
-      </w:r>
-      <w:r>
-        <w:rPr>
-          <w:i/>
-        </w:rPr>
-        <w:t xml:space="preserve">italic</w:t>
-      </w:r>
-    </w:p>
-    <w:p>
-      <w:pPr>
-        <w:numPr>
-          <w:numId w:val="1001"/>
-          <w:ilvl w:val="0"/>
-        </w:numPr>
-      </w:pPr>
-      <w:r>
-        <w:rPr>
-          <w:rStyle w:val="VerbatimChar"/>
-        </w:rPr>
-        <w:t xml:space="preserve">__bold__</w:t>
-      </w:r>
-      <w:r>
-        <w:t xml:space="preserve"> </w:t>
-      </w:r>
-      <w:r>
-        <w:t xml:space="preserve">or</w:t>
-      </w:r>
-      <w:r>
-        <w:t xml:space="preserve"> </w:t>
-      </w:r>
-      <w:r>
-        <w:rPr>
-          <w:rStyle w:val="VerbatimChar"/>
-        </w:rPr>
-        <w:t xml:space="preserve">**italic**</w:t>
-      </w:r>
-      <w:r>
-        <w:t xml:space="preserve"> </w:t>
-      </w:r>
-      <w:r>
-        <w:t xml:space="preserve">produces</w:t>
-      </w:r>
-      <w:r>
-        <w:t xml:space="preserve"> </w:t>
-      </w:r>
-      <w:r>
-        <w:rPr>
-          <w:b/>
-        </w:rPr>
-        <w:t xml:space="preserve">bold</w:t>
-      </w:r>
-      <w:r>
-        <w:t xml:space="preserve"> </w:t>
-      </w:r>
-      <w:r>
-        <w:t xml:space="preserve">or</w:t>
-      </w:r>
-      <w:r>
-        <w:t xml:space="preserve"> </w:t>
-      </w:r>
-      <w:r>
-        <w:rPr>
-          <w:b/>
-        </w:rPr>
-        <w:t xml:space="preserve">bold</w:t>
-      </w:r>
-    </w:p>
-    <w:p>
-      <w:pPr>
-        <w:numPr>
-          <w:numId w:val="1001"/>
-          <w:ilvl w:val="0"/>
-        </w:numPr>
-      </w:pPr>
-      <w:r>
-        <w:rPr>
-          <w:rStyle w:val="VerbatimChar"/>
-        </w:rPr>
-        <w:t xml:space="preserve">R^2^</w:t>
-      </w:r>
-      <w:r>
-        <w:t xml:space="preserve"> </w:t>
-      </w:r>
-      <w:r>
-        <w:t xml:space="preserve">provides superscript R</w:t>
-      </w:r>
-      <w:r>
-        <w:rPr>
-          <w:vertAlign w:val="superscript"/>
-        </w:rPr>
-        <w:t xml:space="preserve">2</w:t>
-      </w:r>
-      <w:r>
-        <w:t xml:space="preserve"> </w:t>
-      </w:r>
-      <w:r>
-        <w:t xml:space="preserve">with</w:t>
-      </w:r>
-      <w:r>
-        <w:t xml:space="preserve"> </w:t>
-      </w:r>
-      <w:r>
-        <w:rPr>
-          <w:rStyle w:val="VerbatimChar"/>
-        </w:rPr>
-        <w:t xml:space="preserve">R~2~</w:t>
-      </w:r>
-      <w:r>
-        <w:t xml:space="preserve"> </w:t>
-      </w:r>
-      <w:r>
-        <w:t xml:space="preserve">providing subscript R</w:t>
-      </w:r>
-      <w:r>
-        <w:rPr>
-          <w:vertAlign w:val="subscript"/>
-        </w:rPr>
-        <w:t xml:space="preserve">2</w:t>
-      </w:r>
-    </w:p>
-    <w:p>
-      <w:pPr>
-        <w:numPr>
-          <w:numId w:val="1001"/>
-          <w:ilvl w:val="0"/>
-        </w:numPr>
-      </w:pPr>
-      <w:r>
-        <w:rPr>
-          <w:rStyle w:val="VerbatimChar"/>
-        </w:rPr>
-        <w:t xml:space="preserve">![](path/to/image)</w:t>
-      </w:r>
-      <w:r>
-        <w:t xml:space="preserve"> </w:t>
-      </w:r>
-      <w:r>
-        <w:t xml:space="preserve">allows you to insert an image</w:t>
-      </w:r>
-    </w:p>
-    <w:p>
-      <w:pPr>
-        <w:numPr>
-          <w:numId w:val="1001"/>
-          <w:ilvl w:val="0"/>
-        </w:numPr>
-      </w:pPr>
-      <w:r>
-        <w:rPr>
-          <w:rStyle w:val="VerbatimChar"/>
-        </w:rPr>
-        <w:t xml:space="preserve">[link to R Markdown website](http://rmarkdown.rstudio.com)</w:t>
-      </w:r>
-      <w:r>
-        <w:t xml:space="preserve"> </w:t>
-      </w:r>
-      <w:hyperlink r:id="rId41">
-        <w:r>
-          <w:rPr>
-            <w:rStyle w:val="Hyperlink"/>
-          </w:rPr>
-          <w:t xml:space="preserve">link to R Markdown website</w:t>
-        </w:r>
-      </w:hyperlink>
-      <w:r>
-        <w:t xml:space="preserve"> </w:t>
-      </w:r>
-      <w:r>
-        <w:t xml:space="preserve">produces a hyperlink.</w:t>
-      </w:r>
-    </w:p>
-    <w:p>
-      <w:pPr>
-        <w:pStyle w:val="FirstParagraph"/>
-      </w:pPr>
-      <w:r>
-        <w:t xml:space="preserve">Lists can also be produced, but there but be a blank line between the previous paragraph and the list:</w:t>
-      </w:r>
-    </w:p>
-    <w:p>
-      <w:pPr>
-        <w:pStyle w:val="Compact"/>
-        <w:numPr>
-          <w:numId w:val="1002"/>
-          <w:ilvl w:val="0"/>
-        </w:numPr>
-      </w:pPr>
-      <w:r>
-        <w:t xml:space="preserve">Numbered lists</w:t>
-      </w:r>
-    </w:p>
-    <w:p>
-      <w:pPr>
-        <w:pStyle w:val="SourceCode"/>
-      </w:pPr>
-      <w:r>
-        <w:rPr>
-          <w:rStyle w:val="VerbatimChar"/>
-        </w:rPr>
-        <w:t xml:space="preserve">1. item 1</w:t>
-      </w:r>
-      <w:r>
-        <w:br w:type="textWrapping"/>
-      </w:r>
-      <w:r>
-        <w:rPr>
-          <w:rStyle w:val="VerbatimChar"/>
-        </w:rPr>
-        <w:t xml:space="preserve">2. item 2</w:t>
-      </w:r>
-      <w:r>
-        <w:br w:type="textWrapping"/>
-      </w:r>
-      <w:r>
-        <w:rPr>
-          <w:rStyle w:val="VerbatimChar"/>
-        </w:rPr>
-        <w:t xml:space="preserve">  i subitem i</w:t>
-      </w:r>
-      <w:r>
-        <w:br w:type="textWrapping"/>
-      </w:r>
-      <w:r>
-        <w:rPr>
-          <w:rStyle w:val="VerbatimChar"/>
-        </w:rPr>
-        <w:t xml:space="preserve">  ii. subitem ii</w:t>
-      </w:r>
-      <w:r>
-        <w:br w:type="textWrapping"/>
-      </w:r>
-      <w:r>
-        <w:rPr>
-          <w:rStyle w:val="VerbatimChar"/>
-        </w:rPr>
-        <w:t xml:space="preserve">3. item 3</w:t>
-      </w:r>
-    </w:p>
-    <w:p>
-      <w:pPr>
-        <w:pStyle w:val="Compact"/>
-        <w:numPr>
-          <w:numId w:val="1003"/>
-          <w:ilvl w:val="0"/>
-        </w:numPr>
-      </w:pPr>
-      <w:r>
-        <w:t xml:space="preserve">item 1</w:t>
-      </w:r>
-    </w:p>
-    <w:p>
-      <w:pPr>
-        <w:pStyle w:val="Compact"/>
-        <w:numPr>
-          <w:numId w:val="1003"/>
-          <w:ilvl w:val="0"/>
-        </w:numPr>
-      </w:pPr>
-      <w:r>
-        <w:t xml:space="preserve">item 2</w:t>
-      </w:r>
-    </w:p>
-    <w:p>
-      <w:pPr>
-        <w:pStyle w:val="Compact"/>
-        <w:numPr>
-          <w:numId w:val="1004"/>
-          <w:ilvl w:val="1"/>
-        </w:numPr>
-      </w:pPr>
-      <w:r>
-        <w:t xml:space="preserve">subitem i</w:t>
-      </w:r>
-    </w:p>
-    <w:p>
-      <w:pPr>
-        <w:pStyle w:val="Compact"/>
-        <w:numPr>
-          <w:numId w:val="1004"/>
-          <w:ilvl w:val="1"/>
-        </w:numPr>
-      </w:pPr>
-      <w:r>
-        <w:t xml:space="preserve">subitem ii</w:t>
-      </w:r>
-    </w:p>
-    <w:p>
-      <w:pPr>
-        <w:pStyle w:val="Compact"/>
-        <w:numPr>
-          <w:numId w:val="1003"/>
-          <w:ilvl w:val="0"/>
-        </w:numPr>
-      </w:pPr>
-      <w:r>
-        <w:t xml:space="preserve">item 3</w:t>
-      </w:r>
-    </w:p>
-    <w:p>
-      <w:pPr>
-        <w:pStyle w:val="Compact"/>
-        <w:numPr>
-          <w:numId w:val="1005"/>
-          <w:ilvl w:val="0"/>
-        </w:numPr>
-      </w:pPr>
-      <w:r>
-        <w:t xml:space="preserve">Other lists</w:t>
-      </w:r>
-    </w:p>
-    <w:p>
-      <w:pPr>
-        <w:pStyle w:val="SourceCode"/>
-      </w:pPr>
-      <w:r>
-        <w:rPr>
-          <w:rStyle w:val="VerbatimChar"/>
-        </w:rPr>
-        <w:t xml:space="preserve">- item 1</w:t>
-      </w:r>
-      <w:r>
-        <w:br w:type="textWrapping"/>
-      </w:r>
-      <w:r>
-        <w:rPr>
-          <w:rStyle w:val="VerbatimChar"/>
-        </w:rPr>
-        <w:t xml:space="preserve">- item 2</w:t>
-      </w:r>
-      <w:r>
-        <w:br w:type="textWrapping"/>
-      </w:r>
-      <w:r>
-        <w:rPr>
-          <w:rStyle w:val="VerbatimChar"/>
-        </w:rPr>
-        <w:t xml:space="preserve">  - subitem i</w:t>
-      </w:r>
-      <w:r>
-        <w:br w:type="textWrapping"/>
-      </w:r>
-      <w:r>
-        <w:rPr>
-          <w:rStyle w:val="VerbatimChar"/>
-        </w:rPr>
-        <w:t xml:space="preserve">  - subitem ii</w:t>
-      </w:r>
-      <w:r>
-        <w:br w:type="textWrapping"/>
-      </w:r>
-      <w:r>
-        <w:rPr>
-          <w:rStyle w:val="VerbatimChar"/>
-        </w:rPr>
-        <w:t xml:space="preserve">- item 3</w:t>
-      </w:r>
-    </w:p>
-    <w:p>
-      <w:pPr>
-        <w:pStyle w:val="Compact"/>
-        <w:numPr>
-          <w:numId w:val="1006"/>
-          <w:ilvl w:val="0"/>
-        </w:numPr>
-      </w:pPr>
-      <w:r>
-        <w:t xml:space="preserve">item 1</w:t>
-      </w:r>
-    </w:p>
-    <w:p>
-      <w:pPr>
-        <w:pStyle w:val="Compact"/>
-        <w:numPr>
-          <w:numId w:val="1006"/>
-          <w:ilvl w:val="0"/>
-        </w:numPr>
-      </w:pPr>
-      <w:r>
-        <w:t xml:space="preserve">item 2</w:t>
-      </w:r>
-    </w:p>
-    <w:p>
-      <w:pPr>
-        <w:pStyle w:val="Compact"/>
-        <w:numPr>
-          <w:numId w:val="1007"/>
-          <w:ilvl w:val="1"/>
-        </w:numPr>
-      </w:pPr>
-      <w:r>
-        <w:t xml:space="preserve">subitem i</w:t>
-      </w:r>
-    </w:p>
-    <w:p>
-      <w:pPr>
-        <w:pStyle w:val="Compact"/>
-        <w:numPr>
-          <w:numId w:val="1007"/>
-          <w:ilvl w:val="1"/>
-        </w:numPr>
-      </w:pPr>
-      <w:r>
-        <w:t xml:space="preserve">subitem ii</w:t>
-      </w:r>
-    </w:p>
-    <w:p>
-      <w:pPr>
-        <w:pStyle w:val="Compact"/>
-        <w:numPr>
-          <w:numId w:val="1006"/>
-          <w:ilvl w:val="0"/>
-        </w:numPr>
-      </w:pPr>
-      <w:r>
-        <w:t xml:space="preserve">item 3</w:t>
-      </w:r>
-    </w:p>
-    <w:p>
-      <w:pPr>
-        <w:pStyle w:val="FirstParagraph"/>
-      </w:pPr>
-      <w:r>
-        <w:t xml:space="preserve">One point to note is that things will render slightly differently in the different output formats (HTML, Word and PDF) that are possible.</w:t>
+        <w:t xml:space="preserve">Certain elements of a document may render slightly differently in the different output formats (HTML, Word and PDF).</w:t>
       </w:r>
     </w:p>
     <w:p>
@@ -2139,7 +1879,7 @@
         <w:t xml:space="preserve">There is a recommendation to use template R Markdown documents (</w:t>
       </w:r>
       <w:r>
-        <w:t xml:space="preserve">Baumer (</w:t>
+        <w:t xml:space="preserve">Baumer et al. (</w:t>
       </w:r>
       <w:hyperlink w:anchor="ref-Baumer2014">
         <w:r>
@@ -2153,7 +1893,7 @@
         <w:t xml:space="preserve">)</w:t>
       </w:r>
       <w:r>
-        <w:t xml:space="preserve">) which I would entirely agree with. It allows students to get started and some help can be given by including the start of an R chunk or examples of LaTeX equations.</w:t>
+        <w:t xml:space="preserve">) which personal experience supports. It allows students to get started and some help can be given by including the start of an R chunk or examples of LaTeX equations.</w:t>
       </w:r>
     </w:p>
     <w:p>
@@ -2161,7 +1901,7 @@
         <w:pStyle w:val="BodyText"/>
       </w:pPr>
       <w:r>
-        <w:t xml:space="preserve">If there is a mistake in a R Markdown document then an error will be reported. Sometimes these error messages are unclear and this is where either teacher/lecturer experience is necessary or the R community will be extremely helpful. Students can be encouraged to find the solution themselves by using questions that others have already asked on websites like</w:t>
+        <w:t xml:space="preserve">If there is a mistake in a R Markdown document then an error will be reported when the user attempts to render/knit it. Sometimes these error messages are unclear and this is where either teacher/lecturer experience is necessary or the R community will be extremely helpful. Students can be encouraged to find the solution themselves by using questions that others have already asked on websites like</w:t>
       </w:r>
       <w:r>
         <w:t xml:space="preserve"> </w:t>
@@ -2193,10 +1933,27 @@
         <w:pStyle w:val="FirstParagraph"/>
       </w:pPr>
       <w:r>
-        <w:t xml:space="preserve">Reproducibility is seen as increasingly important in scientific research (Nature_repro_special). R along with R Markdown can help students to gain understanding and knowledge of the importance (and advantages of) reproducibility whilst learning about tools used in modern data science (</w:t>
-      </w:r>
-      <w:r>
-        <w:t xml:space="preserve">Baumer (</w:t>
+        <w:t xml:space="preserve">Reproducibility is seen as increasingly important in scientific research (</w:t>
+      </w:r>
+      <w:r>
+        <w:t xml:space="preserve">Nature (</w:t>
+      </w:r>
+      <w:hyperlink w:anchor="ref-Nature_repro_special">
+        <w:r>
+          <w:rPr>
+            <w:rStyle w:val="Hyperlink"/>
+          </w:rPr>
+          <w:t xml:space="preserve">2017</w:t>
+        </w:r>
+      </w:hyperlink>
+      <w:r>
+        <w:t xml:space="preserve">)</w:t>
+      </w:r>
+      <w:r>
+        <w:t xml:space="preserve">). R along with R Markdown can help students to gain understanding and knowledge of the importance (and advantages of) reproducibility whilst learning about tools used in modern data science (</w:t>
+      </w:r>
+      <w:r>
+        <w:t xml:space="preserve">Baumer et al. (</w:t>
       </w:r>
       <w:hyperlink w:anchor="ref-Baumer2014">
         <w:r>
@@ -2230,7 +1987,7 @@
         <w:t xml:space="preserve">)</w:t>
       </w:r>
       <w:r>
-        <w:t xml:space="preserve">). With the extension of R Markdown into the bookdown package, the advantages of equation editing and referencing from LaTeX can now be leveraged in a simpler document format and used in producing Word documents.</w:t>
+        <w:t xml:space="preserve">). With the extension of R Markdown into the bookdown package, the advantages of equation editing and referencing from LaTeX can now be leveraged in a simpler document format by both students and staff alike.</w:t>
       </w:r>
     </w:p>
     <w:p>
@@ -2248,7 +2005,7 @@
         <w:pStyle w:val="FirstParagraph"/>
       </w:pPr>
       <w:r>
-        <w:t xml:space="preserve">The R Markdown document, template and BibTex file are available</w:t>
+        <w:t xml:space="preserve">The R Markdown document, template and BibTeX file are available</w:t>
       </w:r>
       <w:r>
         <w:t xml:space="preserve"> </w:t>
@@ -2621,7 +2378,7 @@
         <w:pStyle w:val="Bibliography"/>
       </w:pPr>
       <w:r>
-        <w:t xml:space="preserve">Baumer, Mine; Bray, Ben; Cetinkaya-Rundel. 2014. “R Markdown: Integrating a Reproducible Analysis Tool into Introductory Statistics.”</w:t>
+        <w:t xml:space="preserve">Baumer, Ben, Mine Çetinkaya-Rundel, Andrew Bray, Linda Loi, and Nicholas J. Horton. 2014. “R Markdown: Integrating a Reproducible Analysis Tool into Introductory Statistics.”</w:t>
       </w:r>
       <w:r>
         <w:t xml:space="preserve"> </w:t>
@@ -2768,7 +2525,7 @@
         <w:pStyle w:val="Bibliography"/>
       </w:pPr>
       <w:r>
-        <w:t xml:space="preserve">Hicks, S. C., and R. A. Irizarry. 2016. “A Guide to Teaching Data Science.”</w:t>
+        <w:t xml:space="preserve">Hicks, Stephanie C., and Rafael A. Irizarry. 2016. “A Guide to Teaching Data Science.”</w:t>
       </w:r>
       <w:r>
         <w:t xml:space="preserve"> </w:t>
@@ -2788,7 +2545,7 @@
         <w:pStyle w:val="Bibliography"/>
       </w:pPr>
       <w:r>
-        <w:t xml:space="preserve">Ismay, Chester, and Jennifer Chunn. 2017.</w:t>
+        <w:t xml:space="preserve">Ismay, Chester, and Jennifer Chun. 2017.</w:t>
       </w:r>
       <w:r>
         <w:t xml:space="preserve"> </w:t>
@@ -2912,6 +2669,40 @@
         <w:pStyle w:val="Bibliography"/>
       </w:pPr>
       <w:r>
+        <w:t xml:space="preserve">Nature. 2017. “Challenges in Irreproducible Research.”</w:t>
+      </w:r>
+      <w:r>
+        <w:t xml:space="preserve"> </w:t>
+      </w:r>
+      <w:r>
+        <w:rPr>
+          <w:i/>
+        </w:rPr>
+        <w:t xml:space="preserve">Nature Specials and Supplements Archive</w:t>
+      </w:r>
+      <w:r>
+        <w:t xml:space="preserve">.</w:t>
+      </w:r>
+      <w:r>
+        <w:t xml:space="preserve"> </w:t>
+      </w:r>
+      <w:hyperlink r:id="rId57">
+        <w:r>
+          <w:rPr>
+            <w:rStyle w:val="Hyperlink"/>
+          </w:rPr>
+          <w:t xml:space="preserve">http://www.nature.com/news/reproducibility-1.17552</w:t>
+        </w:r>
+      </w:hyperlink>
+      <w:r>
+        <w:t xml:space="preserve">.</w:t>
+      </w:r>
+    </w:p>
+    <w:p>
+      <w:pPr>
+        <w:pStyle w:val="Bibliography"/>
+      </w:pPr>
+      <w:r>
         <w:t xml:space="preserve">R Core Team. 2017.</w:t>
       </w:r>
       <w:r>
@@ -2929,7 +2720,7 @@
       <w:r>
         <w:t xml:space="preserve"> </w:t>
       </w:r>
-      <w:hyperlink r:id="rId57">
+      <w:hyperlink r:id="rId58">
         <w:r>
           <w:rPr>
             <w:rStyle w:val="Hyperlink"/>
@@ -2963,7 +2754,7 @@
       <w:r>
         <w:t xml:space="preserve"> </w:t>
       </w:r>
-      <w:hyperlink r:id="rId58">
+      <w:hyperlink r:id="rId59">
         <w:r>
           <w:rPr>
             <w:rStyle w:val="Hyperlink"/>
@@ -2997,7 +2788,7 @@
       <w:r>
         <w:t xml:space="preserve"> </w:t>
       </w:r>
-      <w:hyperlink r:id="rId59">
+      <w:hyperlink r:id="rId60">
         <w:r>
           <w:rPr>
             <w:rStyle w:val="Hyperlink"/>
@@ -3014,7 +2805,7 @@
         <w:pStyle w:val="Bibliography"/>
       </w:pPr>
       <w:r>
-        <w:t xml:space="preserve">Specials, Nature, and Supplements Archive. 2017. “Challenges in Irreproducible Research.”</w:t>
+        <w:t xml:space="preserve">SQA. 2015.</w:t>
       </w:r>
       <w:r>
         <w:t xml:space="preserve"> </w:t>
@@ -3023,7 +2814,7 @@
         <w:rPr>
           <w:i/>
         </w:rPr>
-        <w:t xml:space="preserve">Nature</w:t>
+        <w:t xml:space="preserve">Statistics Award (SCQF Level 6) Unit Specification</w:t>
       </w:r>
       <w:r>
         <w:t xml:space="preserve">.</w:t>
@@ -3031,12 +2822,12 @@
       <w:r>
         <w:t xml:space="preserve"> </w:t>
       </w:r>
-      <w:hyperlink r:id="rId60">
-        <w:r>
-          <w:rPr>
-            <w:rStyle w:val="Hyperlink"/>
-          </w:rPr>
-          <w:t xml:space="preserve">http://www.nature.com/news/reproducibility-1.17552</w:t>
+      <w:hyperlink r:id="rId61">
+        <w:r>
+          <w:rPr>
+            <w:rStyle w:val="Hyperlink"/>
+          </w:rPr>
+          <w:t xml:space="preserve">http://www.sqa.org.uk/sqa/files_ccc/UnitStatisticsSCQF6.pdf</w:t>
         </w:r>
       </w:hyperlink>
       <w:r>
@@ -3048,7 +2839,7 @@
         <w:pStyle w:val="Bibliography"/>
       </w:pPr>
       <w:r>
-        <w:t xml:space="preserve">SQA. 2015.</w:t>
+        <w:t xml:space="preserve">Stodden, Victoria, Friedrich Leisch, and Roger D. Peng. 2014.</w:t>
       </w:r>
       <w:r>
         <w:t xml:space="preserve"> </w:t>
@@ -3057,20 +2848,77 @@
         <w:rPr>
           <w:i/>
         </w:rPr>
-        <w:t xml:space="preserve">Statistics Award (Scqf Level 6) Unit Specification</w:t>
-      </w:r>
+        <w:t xml:space="preserve">Implementing Reproducible Research</w:t>
+      </w:r>
+      <w:r>
+        <w:t xml:space="preserve">. 1st ed. Boca Raton, Florida: Chapman; Hall/CRC.</w:t>
+      </w:r>
+    </w:p>
+    <w:p>
+      <w:pPr>
+        <w:pStyle w:val="Bibliography"/>
+      </w:pPr>
+      <w:r>
+        <w:t xml:space="preserve">Wang, Xiaofei, Cynthia Rush, and Nicholas J. Horton. 2017. “Data Visualization on Day One: Bringing Big Ideas into Intro Stats Early and Often.”</w:t>
+      </w:r>
+      <w:r>
+        <w:t xml:space="preserve"> </w:t>
+      </w:r>
+      <w:r>
+        <w:rPr>
+          <w:i/>
+        </w:rPr>
+        <w:t xml:space="preserve">Technology Innovations in Statistics Education</w:t>
+      </w:r>
+      <w:r>
+        <w:t xml:space="preserve"> </w:t>
+      </w:r>
+      <w:r>
+        <w:t xml:space="preserve">10 (1).</w:t>
+      </w:r>
+      <w:r>
+        <w:t xml:space="preserve"> </w:t>
+      </w:r>
+      <w:hyperlink r:id="rId62">
+        <w:r>
+          <w:rPr>
+            <w:rStyle w:val="Hyperlink"/>
+          </w:rPr>
+          <w:t xml:space="preserve">http://escholarship.org/uc/item/84v3774z</w:t>
+        </w:r>
+      </w:hyperlink>
       <w:r>
         <w:t xml:space="preserve">.</w:t>
       </w:r>
-      <w:r>
-        <w:t xml:space="preserve"> </w:t>
-      </w:r>
-      <w:hyperlink r:id="rId61">
-        <w:r>
-          <w:rPr>
-            <w:rStyle w:val="Hyperlink"/>
-          </w:rPr>
-          <w:t xml:space="preserve">http://www.sqa.org.uk/sqa/files_ccc/UnitStatisticsSCQF6.pdf</w:t>
+    </w:p>
+    <w:p>
+      <w:pPr>
+        <w:pStyle w:val="Bibliography"/>
+      </w:pPr>
+      <w:r>
+        <w:t xml:space="preserve">Wickham, Hadley, and Garrett Grolemund. 2016.</w:t>
+      </w:r>
+      <w:r>
+        <w:t xml:space="preserve"> </w:t>
+      </w:r>
+      <w:r>
+        <w:rPr>
+          <w:i/>
+        </w:rPr>
+        <w:t xml:space="preserve">R for Data Science</w:t>
+      </w:r>
+      <w:r>
+        <w:t xml:space="preserve">. O’Reilly Media.</w:t>
+      </w:r>
+      <w:r>
+        <w:t xml:space="preserve"> </w:t>
+      </w:r>
+      <w:hyperlink r:id="rId63">
+        <w:r>
+          <w:rPr>
+            <w:rStyle w:val="Hyperlink"/>
+          </w:rPr>
+          <w:t xml:space="preserve">http://r4ds.had.co.nz/</w:t>
         </w:r>
       </w:hyperlink>
       <w:r>
@@ -3082,7 +2930,26 @@
         <w:pStyle w:val="Bibliography"/>
       </w:pPr>
       <w:r>
-        <w:t xml:space="preserve">Stodden, Victoria, Friedrich Leisch, and Roger D. Peng. 2014.</w:t>
+        <w:t xml:space="preserve">Wilson, Greg, Jennifer Bryan, Karen Cranston, Justin Kitzes, Lex Nederbragt, and Tracy K. Teal. 2017. “Good Enough Practices in Scientific Computing” 13 (6). Public Library of Science: 1–20. doi:</w:t>
+      </w:r>
+      <w:hyperlink r:id="rId64">
+        <w:r>
+          <w:rPr>
+            <w:rStyle w:val="Hyperlink"/>
+          </w:rPr>
+          <w:t xml:space="preserve">10.1371/journal.pcbi.1005510</w:t>
+        </w:r>
+      </w:hyperlink>
+      <w:r>
+        <w:t xml:space="preserve">.</w:t>
+      </w:r>
+    </w:p>
+    <w:p>
+      <w:pPr>
+        <w:pStyle w:val="Bibliography"/>
+      </w:pPr>
+      <w:r>
+        <w:t xml:space="preserve">Xie, Yihui. 2016a.</w:t>
       </w:r>
       <w:r>
         <w:t xml:space="preserve"> </w:t>
@@ -3091,10 +2958,24 @@
         <w:rPr>
           <w:i/>
         </w:rPr>
-        <w:t xml:space="preserve">Implementing Reproducible Research</w:t>
-      </w:r>
-      <w:r>
-        <w:t xml:space="preserve">. 1st ed. Boca Raton, Florida: Chapman; Hall/CRC.</w:t>
+        <w:t xml:space="preserve">Bookdown: Authoring Books and Technical Documents with R Markdown</w:t>
+      </w:r>
+      <w:r>
+        <w:t xml:space="preserve">. Boca Raton, Florida: Chapman; Hall/CRC.</w:t>
+      </w:r>
+      <w:r>
+        <w:t xml:space="preserve"> </w:t>
+      </w:r>
+      <w:hyperlink r:id="rId65">
+        <w:r>
+          <w:rPr>
+            <w:rStyle w:val="Hyperlink"/>
+          </w:rPr>
+          <w:t xml:space="preserve">https://github.com/rstudio/bookdown</w:t>
+        </w:r>
+      </w:hyperlink>
+      <w:r>
+        <w:t xml:space="preserve">.</w:t>
       </w:r>
     </w:p>
     <w:p>
@@ -3102,7 +2983,7 @@
         <w:pStyle w:val="Bibliography"/>
       </w:pPr>
       <w:r>
-        <w:t xml:space="preserve">Wang, Xiaofei, and Cynthia Rush Nicholas Jon Horton. 2017. “Data Visualization on Day One: Bringing Big Ideas into Intro Stats Early and Often.”</w:t>
+        <w:t xml:space="preserve">———. 2016b.</w:t>
       </w:r>
       <w:r>
         <w:t xml:space="preserve"> </w:t>
@@ -3111,35 +2992,32 @@
         <w:rPr>
           <w:i/>
         </w:rPr>
-        <w:t xml:space="preserve">Technology Innovations in Statistics Education</w:t>
-      </w:r>
-      <w:r>
-        <w:t xml:space="preserve"> </w:t>
-      </w:r>
-      <w:r>
-        <w:t xml:space="preserve">10 (1).</w:t>
-      </w:r>
-      <w:r>
-        <w:t xml:space="preserve"> </w:t>
-      </w:r>
-      <w:hyperlink r:id="rId62">
-        <w:r>
-          <w:rPr>
-            <w:rStyle w:val="Hyperlink"/>
-          </w:rPr>
-          <w:t xml:space="preserve">http://escholarship.org/uc/item/84v3774z</w:t>
-        </w:r>
-      </w:hyperlink>
+        <w:t xml:space="preserve">Bookdown: Authoring Books and Technical Documents with R Markdown</w:t>
+      </w:r>
       <w:r>
         <w:t xml:space="preserve">.</w:t>
       </w:r>
+      <w:r>
+        <w:t xml:space="preserve"> </w:t>
+      </w:r>
+      <w:hyperlink r:id="rId65">
+        <w:r>
+          <w:rPr>
+            <w:rStyle w:val="Hyperlink"/>
+          </w:rPr>
+          <w:t xml:space="preserve">https://github.com/rstudio/bookdown</w:t>
+        </w:r>
+      </w:hyperlink>
+      <w:r>
+        <w:t xml:space="preserve">.</w:t>
+      </w:r>
     </w:p>
     <w:p>
       <w:pPr>
         <w:pStyle w:val="Bibliography"/>
       </w:pPr>
       <w:r>
-        <w:t xml:space="preserve">Wickham, Hadley, and Garrett Grolemund. 2016.</w:t>
+        <w:t xml:space="preserve">———. 2016c.</w:t>
       </w:r>
       <w:r>
         <w:t xml:space="preserve"> </w:t>
@@ -3148,32 +3026,32 @@
         <w:rPr>
           <w:i/>
         </w:rPr>
-        <w:t xml:space="preserve">R for Data Science</w:t>
-      </w:r>
-      <w:r>
-        <w:t xml:space="preserve">. O’Reilly Media.</w:t>
-      </w:r>
-      <w:r>
-        <w:t xml:space="preserve"> </w:t>
-      </w:r>
-      <w:hyperlink r:id="rId63">
-        <w:r>
-          <w:rPr>
-            <w:rStyle w:val="Hyperlink"/>
-          </w:rPr>
-          <w:t xml:space="preserve">http://r4ds.had.co.nz/</w:t>
-        </w:r>
-      </w:hyperlink>
+        <w:t xml:space="preserve">Knitr: A General-Purpose Package for Dynamic Report Generation in R</w:t>
+      </w:r>
       <w:r>
         <w:t xml:space="preserve">.</w:t>
       </w:r>
+      <w:r>
+        <w:t xml:space="preserve"> </w:t>
+      </w:r>
+      <w:hyperlink r:id="rId66">
+        <w:r>
+          <w:rPr>
+            <w:rStyle w:val="Hyperlink"/>
+          </w:rPr>
+          <w:t xml:space="preserve">http://yihui.name/knitr/</w:t>
+        </w:r>
+      </w:hyperlink>
+      <w:r>
+        <w:t xml:space="preserve">.</w:t>
+      </w:r>
     </w:p>
     <w:p>
       <w:pPr>
         <w:pStyle w:val="Bibliography"/>
       </w:pPr>
       <w:r>
-        <w:t xml:space="preserve">Wilson, G., J. Bryan, K. Cranston, J. Kitzes, L. Nederbragt, and T. K. Teal. 2016. “Good Enough Practices in Scientific Computing.”</w:t>
+        <w:t xml:space="preserve">———. 2017a.</w:t>
       </w:r>
       <w:r>
         <w:t xml:space="preserve"> </w:t>
@@ -3182,10 +3060,24 @@
         <w:rPr>
           <w:i/>
         </w:rPr>
-        <w:t xml:space="preserve">ArXiv E-Prints</w:t>
-      </w:r>
-      <w:r>
-        <w:t xml:space="preserve">, August.</w:t>
+        <w:t xml:space="preserve">A Minimal Book Example Using Bookdown</w:t>
+      </w:r>
+      <w:r>
+        <w:t xml:space="preserve">.</w:t>
+      </w:r>
+      <w:r>
+        <w:t xml:space="preserve"> </w:t>
+      </w:r>
+      <w:hyperlink r:id="rId67">
+        <w:r>
+          <w:rPr>
+            <w:rStyle w:val="Hyperlink"/>
+          </w:rPr>
+          <w:t xml:space="preserve">https://github.com/rstudio/bookdown-demo</w:t>
+        </w:r>
+      </w:hyperlink>
+      <w:r>
+        <w:t xml:space="preserve">.</w:t>
       </w:r>
     </w:p>
     <w:p>
@@ -3193,7 +3085,7 @@
         <w:pStyle w:val="Bibliography"/>
       </w:pPr>
       <w:r>
-        <w:t xml:space="preserve">Xie, Yihui. 2016a.</w:t>
+        <w:t xml:space="preserve">———. 2017b.</w:t>
       </w:r>
       <w:r>
         <w:t xml:space="preserve"> </w:t>
@@ -3202,32 +3094,32 @@
         <w:rPr>
           <w:i/>
         </w:rPr>
-        <w:t xml:space="preserve">Bookdown: Authoring Books and Technical Documents with R Markdown</w:t>
-      </w:r>
-      <w:r>
-        <w:t xml:space="preserve">. Boca Raton, Florida: Chapman; Hall/CRC.</w:t>
-      </w:r>
-      <w:r>
-        <w:t xml:space="preserve"> </w:t>
-      </w:r>
-      <w:hyperlink r:id="rId64">
-        <w:r>
-          <w:rPr>
-            <w:rStyle w:val="Hyperlink"/>
-          </w:rPr>
-          <w:t xml:space="preserve">https://github.com/rstudio/bookdown</w:t>
-        </w:r>
-      </w:hyperlink>
+        <w:t xml:space="preserve">A Minimal Example of Using Bookdown to Write a Book for Chapman &amp; Hall</w:t>
+      </w:r>
       <w:r>
         <w:t xml:space="preserve">.</w:t>
       </w:r>
+      <w:r>
+        <w:t xml:space="preserve"> </w:t>
+      </w:r>
+      <w:hyperlink r:id="rId68">
+        <w:r>
+          <w:rPr>
+            <w:rStyle w:val="Hyperlink"/>
+          </w:rPr>
+          <w:t xml:space="preserve">https://github.com/yihui/bookdown-crc</w:t>
+        </w:r>
+      </w:hyperlink>
+      <w:r>
+        <w:t xml:space="preserve">.</w:t>
+      </w:r>
     </w:p>
     <w:p>
       <w:pPr>
         <w:pStyle w:val="Bibliography"/>
       </w:pPr>
       <w:r>
-        <w:t xml:space="preserve">———. 2016b.</w:t>
+        <w:t xml:space="preserve">———. 2017c.</w:t>
       </w:r>
       <w:r>
         <w:t xml:space="preserve"> </w:t>
@@ -3236,7 +3128,7 @@
         <w:rPr>
           <w:i/>
         </w:rPr>
-        <w:t xml:space="preserve">Bookdown: Authoring Books and Technical Documents with R Markdown</w:t>
+        <w:t xml:space="preserve">Blogdown: Create Blogs and Websites with R Markdown</w:t>
       </w:r>
       <w:r>
         <w:t xml:space="preserve">.</w:t>
@@ -3244,12 +3136,12 @@
       <w:r>
         <w:t xml:space="preserve"> </w:t>
       </w:r>
-      <w:hyperlink r:id="rId64">
-        <w:r>
-          <w:rPr>
-            <w:rStyle w:val="Hyperlink"/>
-          </w:rPr>
-          <w:t xml:space="preserve">https://github.com/rstudio/bookdown</w:t>
+      <w:hyperlink r:id="rId69">
+        <w:r>
+          <w:rPr>
+            <w:rStyle w:val="Hyperlink"/>
+          </w:rPr>
+          <w:t xml:space="preserve">https://github.com/rstudio/blogdown</w:t>
         </w:r>
       </w:hyperlink>
       <w:r>
@@ -3261,7 +3153,7 @@
         <w:pStyle w:val="Bibliography"/>
       </w:pPr>
       <w:r>
-        <w:t xml:space="preserve">———. 2016c.</w:t>
+        <w:t xml:space="preserve">Xie, Yihui, Amber Thomas, and Alison Presmanes Hill. 2017.</w:t>
       </w:r>
       <w:r>
         <w:t xml:space="preserve"> </w:t>
@@ -3270,7 +3162,7 @@
         <w:rPr>
           <w:i/>
         </w:rPr>
-        <w:t xml:space="preserve">Knitr: A General-Purpose Package for Dynamic Report Generation in R</w:t>
+        <w:t xml:space="preserve">Blogdown: Creating Websites with R Markdown</w:t>
       </w:r>
       <w:r>
         <w:t xml:space="preserve">.</w:t>
@@ -3278,143 +3170,7 @@
       <w:r>
         <w:t xml:space="preserve"> </w:t>
       </w:r>
-      <w:hyperlink r:id="rId65">
-        <w:r>
-          <w:rPr>
-            <w:rStyle w:val="Hyperlink"/>
-          </w:rPr>
-          <w:t xml:space="preserve">http://yihui.name/knitr/</w:t>
-        </w:r>
-      </w:hyperlink>
-      <w:r>
-        <w:t xml:space="preserve">.</w:t>
-      </w:r>
-    </w:p>
-    <w:p>
-      <w:pPr>
-        <w:pStyle w:val="Bibliography"/>
-      </w:pPr>
-      <w:r>
-        <w:t xml:space="preserve">———. 2017a.</w:t>
-      </w:r>
-      <w:r>
-        <w:t xml:space="preserve"> </w:t>
-      </w:r>
-      <w:r>
-        <w:rPr>
-          <w:i/>
-        </w:rPr>
-        <w:t xml:space="preserve">A Minimal Book Example Using Bookdown</w:t>
-      </w:r>
-      <w:r>
-        <w:t xml:space="preserve">.</w:t>
-      </w:r>
-      <w:r>
-        <w:t xml:space="preserve"> </w:t>
-      </w:r>
-      <w:hyperlink r:id="rId66">
-        <w:r>
-          <w:rPr>
-            <w:rStyle w:val="Hyperlink"/>
-          </w:rPr>
-          <w:t xml:space="preserve">https://github.com/rstudio/bookdown-demo</w:t>
-        </w:r>
-      </w:hyperlink>
-      <w:r>
-        <w:t xml:space="preserve">.</w:t>
-      </w:r>
-    </w:p>
-    <w:p>
-      <w:pPr>
-        <w:pStyle w:val="Bibliography"/>
-      </w:pPr>
-      <w:r>
-        <w:t xml:space="preserve">———. 2017b.</w:t>
-      </w:r>
-      <w:r>
-        <w:t xml:space="preserve"> </w:t>
-      </w:r>
-      <w:r>
-        <w:rPr>
-          <w:i/>
-        </w:rPr>
-        <w:t xml:space="preserve">A Minimal Example of Using Bookdown to Write a Book for Chapman &amp; Hall</w:t>
-      </w:r>
-      <w:r>
-        <w:t xml:space="preserve">.</w:t>
-      </w:r>
-      <w:r>
-        <w:t xml:space="preserve"> </w:t>
-      </w:r>
-      <w:hyperlink r:id="rId67">
-        <w:r>
-          <w:rPr>
-            <w:rStyle w:val="Hyperlink"/>
-          </w:rPr>
-          <w:t xml:space="preserve">https://github.com/yihui/bookdown-crc</w:t>
-        </w:r>
-      </w:hyperlink>
-      <w:r>
-        <w:t xml:space="preserve">.</w:t>
-      </w:r>
-    </w:p>
-    <w:p>
-      <w:pPr>
-        <w:pStyle w:val="Bibliography"/>
-      </w:pPr>
-      <w:r>
-        <w:t xml:space="preserve">———. 2017c.</w:t>
-      </w:r>
-      <w:r>
-        <w:t xml:space="preserve"> </w:t>
-      </w:r>
-      <w:r>
-        <w:rPr>
-          <w:i/>
-        </w:rPr>
-        <w:t xml:space="preserve">Blogdown: Create Blogs and Websites with R Markdown</w:t>
-      </w:r>
-      <w:r>
-        <w:t xml:space="preserve">.</w:t>
-      </w:r>
-      <w:r>
-        <w:t xml:space="preserve"> </w:t>
-      </w:r>
-      <w:hyperlink r:id="rId68">
-        <w:r>
-          <w:rPr>
-            <w:rStyle w:val="Hyperlink"/>
-          </w:rPr>
-          <w:t xml:space="preserve">https://github.com/rstudio/blogdown</w:t>
-        </w:r>
-      </w:hyperlink>
-      <w:r>
-        <w:t xml:space="preserve">.</w:t>
-      </w:r>
-    </w:p>
-    <w:p>
-      <w:pPr>
-        <w:pStyle w:val="Bibliography"/>
-      </w:pPr>
-      <w:r>
-        <w:t xml:space="preserve">Xie, Yihui, Amber Thomas, and Alison Presmanes Hill. 2017.</w:t>
-      </w:r>
-      <w:r>
-        <w:t xml:space="preserve"> </w:t>
-      </w:r>
-      <w:r>
-        <w:rPr>
-          <w:i/>
-        </w:rPr>
-        <w:t xml:space="preserve">Blogdown: Creating Websites with R Markdown</w:t>
-      </w:r>
-      <w:r>
-        <w:t xml:space="preserve">.</w:t>
-      </w:r>
-      <w:r>
-        <w:t xml:space="preserve"> </w:t>
-      </w:r>
-      <w:hyperlink r:id="rId69">
+      <w:hyperlink r:id="rId70">
         <w:r>
           <w:rPr>
             <w:rStyle w:val="Hyperlink"/>
@@ -3542,7 +3298,7 @@
       </w:r>
     </w:p>
   </w:footnote>
-  <w:footnote w:id="25">
+  <w:footnote w:id="23">
     <w:p>
       <w:pPr>
         <w:pStyle w:val="FootnoteText"/>
@@ -3557,12 +3313,84 @@
         <w:t xml:space="preserve"> </w:t>
       </w:r>
       <w:r>
+        <w:rPr>
+          <w:b/>
+        </w:rPr>
+        <w:t xml:space="preserve">knit</w:t>
+      </w:r>
+      <w:r>
+        <w:t xml:space="preserve"> </w:t>
+      </w:r>
+      <w:r>
+        <w:t xml:space="preserve">because the knitr package (</w:t>
+      </w:r>
+      <w:r>
+        <w:t xml:space="preserve">Xie (</w:t>
+      </w:r>
+      <w:hyperlink w:anchor="ref-knitr_package">
+        <w:r>
+          <w:rPr>
+            <w:rStyle w:val="Hyperlink"/>
+          </w:rPr>
+          <w:t xml:space="preserve">2016</w:t>
+        </w:r>
+      </w:hyperlink>
+      <w:hyperlink w:anchor="ref-knitr_package">
+        <w:r>
+          <w:rPr>
+            <w:rStyle w:val="Hyperlink"/>
+          </w:rPr>
+          <w:t xml:space="preserve">c</w:t>
+        </w:r>
+      </w:hyperlink>
+      <w:r>
+        <w:t xml:space="preserve">)</w:t>
+      </w:r>
+      <w:r>
+        <w:t xml:space="preserve">) is used in the process of creating the documents and RStudio provides uses with a button to render/knit the document.</w:t>
+      </w:r>
+    </w:p>
+  </w:footnote>
+  <w:footnote w:id="24">
+    <w:p>
+      <w:pPr>
+        <w:pStyle w:val="FootnoteText"/>
+      </w:pPr>
+      <w:r>
+        <w:rPr>
+          <w:rStyle w:val="FootnoteReference"/>
+        </w:rPr>
+        <w:footnoteRef/>
+      </w:r>
+      <w:r>
+        <w:t xml:space="preserve"> </w:t>
+      </w:r>
+      <w:r>
+        <w:t xml:space="preserve">To create a PDF file users need to have a LaTeX distribution installed.</w:t>
+      </w:r>
+    </w:p>
+  </w:footnote>
+  <w:footnote w:id="28">
+    <w:p>
+      <w:pPr>
+        <w:pStyle w:val="FootnoteText"/>
+      </w:pPr>
+      <w:r>
+        <w:rPr>
+          <w:rStyle w:val="FootnoteReference"/>
+        </w:rPr>
+        <w:footnoteRef/>
+      </w:r>
+      <w:r>
+        <w:t xml:space="preserve"> </w:t>
+      </w:r>
+      <w:r>
         <w:t xml:space="preserve">Examples include</w:t>
       </w:r>
       <w:r>
         <w:t xml:space="preserve"> </w:t>
       </w:r>
-      <w:hyperlink r:id="rId26">
+      <w:hyperlink r:id="rId29">
         <w:r>
           <w:rPr>
             <w:rStyle w:val="Hyperlink"/>
@@ -3576,7 +3404,7 @@
       <w:r>
         <w:t xml:space="preserve"> </w:t>
       </w:r>
-      <w:hyperlink r:id="rId27">
+      <w:hyperlink r:id="rId30">
         <w:r>
           <w:rPr>
             <w:rStyle w:val="Hyperlink"/>
@@ -3593,7 +3421,7 @@
       <w:r>
         <w:t xml:space="preserve"> </w:t>
       </w:r>
-      <w:hyperlink r:id="rId28">
+      <w:hyperlink r:id="rId31">
         <w:r>
           <w:rPr>
             <w:rStyle w:val="Hyperlink"/>
@@ -3606,7 +3434,7 @@
       </w:r>
     </w:p>
   </w:footnote>
-  <w:footnote w:id="33">
+  <w:footnote w:id="36">
     <w:p>
       <w:pPr>
         <w:pStyle w:val="FootnoteText"/>
@@ -3622,78 +3450,6 @@
       </w:r>
       <w:r>
         <w:t xml:space="preserve">Equation referencing works very well in PDF/HTML output but is a little fiddly in Microsoft Word. As seen in equation (1), it is perfectly possible though.</w:t>
-      </w:r>
-    </w:p>
-  </w:footnote>
-  <w:footnote w:id="37">
-    <w:p>
-      <w:pPr>
-        <w:pStyle w:val="FootnoteText"/>
-      </w:pPr>
-      <w:r>
-        <w:rPr>
-          <w:rStyle w:val="FootnoteReference"/>
-        </w:rPr>
-        <w:footnoteRef/>
-      </w:r>
-      <w:r>
-        <w:t xml:space="preserve"> </w:t>
-      </w:r>
-      <w:r>
-        <w:rPr>
-          <w:b/>
-        </w:rPr>
-        <w:t xml:space="preserve">knit</w:t>
-      </w:r>
-      <w:r>
-        <w:t xml:space="preserve"> </w:t>
-      </w:r>
-      <w:r>
-        <w:t xml:space="preserve">because the knitr package (</w:t>
-      </w:r>
-      <w:r>
-        <w:t xml:space="preserve">Xie (</w:t>
-      </w:r>
-      <w:hyperlink w:anchor="ref-knitr_package">
-        <w:r>
-          <w:rPr>
-            <w:rStyle w:val="Hyperlink"/>
-          </w:rPr>
-          <w:t xml:space="preserve">2016</w:t>
-        </w:r>
-      </w:hyperlink>
-      <w:hyperlink w:anchor="ref-knitr_package">
-        <w:r>
-          <w:rPr>
-            <w:rStyle w:val="Hyperlink"/>
-          </w:rPr>
-          <w:t xml:space="preserve">c</w:t>
-        </w:r>
-      </w:hyperlink>
-      <w:r>
-        <w:t xml:space="preserve">)</w:t>
-      </w:r>
-      <w:r>
-        <w:t xml:space="preserve">) is used in the process of creating the documents and RStudio provides uses with a button to render/knit the document.</w:t>
-      </w:r>
-    </w:p>
-  </w:footnote>
-  <w:footnote w:id="38">
-    <w:p>
-      <w:pPr>
-        <w:pStyle w:val="FootnoteText"/>
-      </w:pPr>
-      <w:r>
-        <w:rPr>
-          <w:rStyle w:val="FootnoteReference"/>
-        </w:rPr>
-        <w:footnoteRef/>
-      </w:r>
-      <w:r>
-        <w:t xml:space="preserve"> </w:t>
-      </w:r>
-      <w:r>
-        <w:t xml:space="preserve">To create a PDF file users need to have LaTeX installed.</w:t>
       </w:r>
     </w:p>
   </w:footnote>
@@ -4396,7 +4152,7 @@
     </w:lvl>
   </w:abstractNum>
   <w:abstractNum w:abstractNumId="990">
-    <w:nsid w:val="84ca5804"/>
+    <w:nsid w:val="dde9d6b6"/>
     <w:multiLevelType w:val="multilevel"/>
     <w:lvl w:ilvl="0">
       <w:numFmt w:val="bullet"/>
@@ -4477,7 +4233,7 @@
     </w:lvl>
   </w:abstractNum>
   <w:abstractNum w:abstractNumId="991">
-    <w:nsid w:val="13c6019c"/>
+    <w:nsid w:val="313bca19"/>
     <w:multiLevelType w:val="multilevel"/>
     <w:lvl w:ilvl="0">
       <w:numFmt w:val="bullet"/>
@@ -4548,182 +4304,6 @@
     <w:lvl w:ilvl="6">
       <w:numFmt w:val="bullet"/>
       <w:lvlText w:val="•"/>
-      <w:lvlJc w:val="left"/>
-      <w:pPr>
-        <w:tabs>
-          <w:tab w:val="num" w:pos="4320"/>
-        </w:tabs>
-        <w:ind w:left="4800" w:hanging="480"/>
-      </w:pPr>
-    </w:lvl>
-  </w:abstractNum>
-  <w:abstractNum w:abstractNumId="99411">
-    <w:nsid w:val="b54c0b50"/>
-    <w:multiLevelType w:val="multilevel"/>
-    <w:lvl w:ilvl="0">
-      <w:start w:val="1"/>
-      <w:numFmt w:val="decimal"/>
-      <w:lvlText w:val="%1."/>
-      <w:lvlJc w:val="left"/>
-      <w:pPr>
-        <w:tabs>
-          <w:tab w:val="num" w:pos="0"/>
-        </w:tabs>
-        <w:ind w:left="480" w:hanging="480"/>
-      </w:pPr>
-    </w:lvl>
-    <w:lvl w:ilvl="1">
-      <w:start w:val="1"/>
-      <w:numFmt w:val="decimal"/>
-      <w:lvlText w:val="%2."/>
-      <w:lvlJc w:val="left"/>
-      <w:pPr>
-        <w:tabs>
-          <w:tab w:val="num" w:pos="720"/>
-        </w:tabs>
-        <w:ind w:left="1200" w:hanging="480"/>
-      </w:pPr>
-    </w:lvl>
-    <w:lvl w:ilvl="2">
-      <w:start w:val="1"/>
-      <w:numFmt w:val="decimal"/>
-      <w:lvlText w:val="%3."/>
-      <w:lvlJc w:val="left"/>
-      <w:pPr>
-        <w:tabs>
-          <w:tab w:val="num" w:pos="1440"/>
-        </w:tabs>
-        <w:ind w:left="1920" w:hanging="480"/>
-      </w:pPr>
-    </w:lvl>
-    <w:lvl w:ilvl="3">
-      <w:start w:val="1"/>
-      <w:numFmt w:val="decimal"/>
-      <w:lvlText w:val="%4."/>
-      <w:lvlJc w:val="left"/>
-      <w:pPr>
-        <w:tabs>
-          <w:tab w:val="num" w:pos="2160"/>
-        </w:tabs>
-        <w:ind w:left="2640" w:hanging="480"/>
-      </w:pPr>
-    </w:lvl>
-    <w:lvl w:ilvl="4">
-      <w:start w:val="1"/>
-      <w:numFmt w:val="decimal"/>
-      <w:lvlText w:val="%5."/>
-      <w:lvlJc w:val="left"/>
-      <w:pPr>
-        <w:tabs>
-          <w:tab w:val="num" w:pos="2880"/>
-        </w:tabs>
-        <w:ind w:left="3360" w:hanging="480"/>
-      </w:pPr>
-    </w:lvl>
-    <w:lvl w:ilvl="5">
-      <w:start w:val="1"/>
-      <w:numFmt w:val="decimal"/>
-      <w:lvlText w:val="%6."/>
-      <w:lvlJc w:val="left"/>
-      <w:pPr>
-        <w:tabs>
-          <w:tab w:val="num" w:pos="3600"/>
-        </w:tabs>
-        <w:ind w:left="4080" w:hanging="480"/>
-      </w:pPr>
-    </w:lvl>
-    <w:lvl w:ilvl="6">
-      <w:start w:val="1"/>
-      <w:numFmt w:val="decimal"/>
-      <w:lvlText w:val="%7."/>
-      <w:lvlJc w:val="left"/>
-      <w:pPr>
-        <w:tabs>
-          <w:tab w:val="num" w:pos="4320"/>
-        </w:tabs>
-        <w:ind w:left="4800" w:hanging="480"/>
-      </w:pPr>
-    </w:lvl>
-  </w:abstractNum>
-  <w:abstractNum w:abstractNumId="99511">
-    <w:nsid w:val="353797b8"/>
-    <w:multiLevelType w:val="multilevel"/>
-    <w:lvl w:ilvl="0">
-      <w:start w:val="1"/>
-      <w:numFmt w:val="lowerRoman"/>
-      <w:lvlText w:val="%1."/>
-      <w:lvlJc w:val="left"/>
-      <w:pPr>
-        <w:tabs>
-          <w:tab w:val="num" w:pos="0"/>
-        </w:tabs>
-        <w:ind w:left="480" w:hanging="480"/>
-      </w:pPr>
-    </w:lvl>
-    <w:lvl w:ilvl="1">
-      <w:start w:val="1"/>
-      <w:numFmt w:val="lowerRoman"/>
-      <w:lvlText w:val="%2."/>
-      <w:lvlJc w:val="left"/>
-      <w:pPr>
-        <w:tabs>
-          <w:tab w:val="num" w:pos="720"/>
-        </w:tabs>
-        <w:ind w:left="1200" w:hanging="480"/>
-      </w:pPr>
-    </w:lvl>
-    <w:lvl w:ilvl="2">
-      <w:start w:val="1"/>
-      <w:numFmt w:val="lowerRoman"/>
-      <w:lvlText w:val="%3."/>
-      <w:lvlJc w:val="left"/>
-      <w:pPr>
-        <w:tabs>
-          <w:tab w:val="num" w:pos="1440"/>
-        </w:tabs>
-        <w:ind w:left="1920" w:hanging="480"/>
-      </w:pPr>
-    </w:lvl>
-    <w:lvl w:ilvl="3">
-      <w:start w:val="1"/>
-      <w:numFmt w:val="lowerRoman"/>
-      <w:lvlText w:val="%4."/>
-      <w:lvlJc w:val="left"/>
-      <w:pPr>
-        <w:tabs>
-          <w:tab w:val="num" w:pos="2160"/>
-        </w:tabs>
-        <w:ind w:left="2640" w:hanging="480"/>
-      </w:pPr>
-    </w:lvl>
-    <w:lvl w:ilvl="4">
-      <w:start w:val="1"/>
-      <w:numFmt w:val="lowerRoman"/>
-      <w:lvlText w:val="%5."/>
-      <w:lvlJc w:val="left"/>
-      <w:pPr>
-        <w:tabs>
-          <w:tab w:val="num" w:pos="2880"/>
-        </w:tabs>
-        <w:ind w:left="3360" w:hanging="480"/>
-      </w:pPr>
-    </w:lvl>
-    <w:lvl w:ilvl="5">
-      <w:start w:val="1"/>
-      <w:numFmt w:val="lowerRoman"/>
-      <w:lvlText w:val="%6."/>
-      <w:lvlJc w:val="left"/>
-      <w:pPr>
-        <w:tabs>
-          <w:tab w:val="num" w:pos="3600"/>
-        </w:tabs>
-        <w:ind w:left="4080" w:hanging="480"/>
-      </w:pPr>
-    </w:lvl>
-    <w:lvl w:ilvl="6">
-      <w:start w:val="1"/>
-      <w:numFmt w:val="lowerRoman"/>
-      <w:lvlText w:val="%7."/>
       <w:lvlJc w:val="left"/>
       <w:pPr>
         <w:tabs>
@@ -4800,66 +4380,6 @@
     <w:abstractNumId w:val="990"/>
   </w:num>
   <w:num w:numId="1001">
-    <w:abstractNumId w:val="991"/>
-  </w:num>
-  <w:num w:numId="1002">
-    <w:abstractNumId w:val="991"/>
-  </w:num>
-  <w:num w:numId="1003">
-    <w:abstractNumId w:val="99411"/>
-    <w:lvlOverride w:ilvl="0">
-      <w:startOverride w:val="1"/>
-    </w:lvlOverride>
-    <w:lvlOverride w:ilvl="1">
-      <w:startOverride w:val="1"/>
-    </w:lvlOverride>
-    <w:lvlOverride w:ilvl="2">
-      <w:startOverride w:val="1"/>
-    </w:lvlOverride>
-    <w:lvlOverride w:ilvl="3">
-      <w:startOverride w:val="1"/>
-    </w:lvlOverride>
-    <w:lvlOverride w:ilvl="4">
-      <w:startOverride w:val="1"/>
-    </w:lvlOverride>
-    <w:lvlOverride w:ilvl="5">
-      <w:startOverride w:val="1"/>
-    </w:lvlOverride>
-    <w:lvlOverride w:ilvl="6">
-      <w:startOverride w:val="1"/>
-    </w:lvlOverride>
-  </w:num>
-  <w:num w:numId="1004">
-    <w:abstractNumId w:val="99511"/>
-    <w:lvlOverride w:ilvl="0">
-      <w:startOverride w:val="1"/>
-    </w:lvlOverride>
-    <w:lvlOverride w:ilvl="1">
-      <w:startOverride w:val="1"/>
-    </w:lvlOverride>
-    <w:lvlOverride w:ilvl="2">
-      <w:startOverride w:val="1"/>
-    </w:lvlOverride>
-    <w:lvlOverride w:ilvl="3">
-      <w:startOverride w:val="1"/>
-    </w:lvlOverride>
-    <w:lvlOverride w:ilvl="4">
-      <w:startOverride w:val="1"/>
-    </w:lvlOverride>
-    <w:lvlOverride w:ilvl="5">
-      <w:startOverride w:val="1"/>
-    </w:lvlOverride>
-    <w:lvlOverride w:ilvl="6">
-      <w:startOverride w:val="1"/>
-    </w:lvlOverride>
-  </w:num>
-  <w:num w:numId="1005">
-    <w:abstractNumId w:val="991"/>
-  </w:num>
-  <w:num w:numId="1006">
-    <w:abstractNumId w:val="991"/>
-  </w:num>
-  <w:num w:numId="1007">
     <w:abstractNumId w:val="991"/>
   </w:num>
 </w:numbering>

</xml_diff>

<commit_message>
Third draft of paper.
</commit_message>
<xml_diff>
--- a/ADuncan_Rmd_Ed_Paper.docx
+++ b/ADuncan_Rmd_Ed_Paper.docx
@@ -222,7 +222,7 @@
         <w:t xml:space="preserve">)</w:t>
       </w:r>
       <w:r>
-        <w:t xml:space="preserve">). This unit requires students to complete linear regression and a basic hypothesis test using computer software and several examples of possible software options are provided in the support notes.</w:t>
+        <w:t xml:space="preserve">). This unit requires students to complete linear regression and a basic hypothesis test using computer software and several examples of possible software options are provided in the unit support notes.</w:t>
       </w:r>
     </w:p>
     <w:p>
@@ -230,7 +230,7 @@
         <w:pStyle w:val="BodyText"/>
       </w:pPr>
       <w:r>
-        <w:t xml:space="preserve">Alongside this change in the teaching of statistics is an increasing desire in the scientific community for reproducible research. This is highlighted by the articles collated by Nature on the topic of reproducible research (</w:t>
+        <w:t xml:space="preserve">Alongside this change in the teaching of statistics is an increasing desire in the scientific community for reproducible research. This is highlighted by the articles collated by Nature (</w:t>
       </w:r>
       <w:r>
         <w:t xml:space="preserve">Nature (</w:t>
@@ -275,7 +275,7 @@
         <w:pStyle w:val="BodyText"/>
       </w:pPr>
       <w:r>
-        <w:t xml:space="preserve">One of the tools that can be used to satisfy both the change in statistics teaching whilst encouraging reproducible is the statistical software R (</w:t>
+        <w:t xml:space="preserve">One of the tools that can be used to satisfy both the change in statistics teaching whilst encouraging reproducible research is the statistical software R (</w:t>
       </w:r>
       <w:r>
         <w:t xml:space="preserve">R Core Team (</w:t>
@@ -343,7 +343,7 @@
         <w:t xml:space="preserve">)</w:t>
       </w:r>
       <w:r>
-        <w:t xml:space="preserve">) can be used to help with reproducible (</w:t>
+        <w:t xml:space="preserve">) can be used to help with reproducibility (</w:t>
       </w:r>
       <w:r>
         <w:t xml:space="preserve">Gandrud (</w:t>
@@ -428,7 +428,7 @@
         <w:t xml:space="preserve">)</w:t>
       </w:r>
       <w:r>
-        <w:t xml:space="preserve">) which takes a plain text document and produces a HTML file. R Markdown uses the same syntax but allows users to include R code. use LaTeX syntax (</w:t>
+        <w:t xml:space="preserve">) which takes a plain text document and produces a HTML file. R Markdown uses the same syntax but allows users to include R code, use LaTeX syntax (</w:t>
       </w:r>
       <w:r>
         <w:t xml:space="preserve">LaTeX3 Team (</w:t>
@@ -488,7 +488,7 @@
         <w:pStyle w:val="FirstParagraph"/>
       </w:pPr>
       <w:r>
-        <w:t xml:space="preserve">One of the major benefits of using a system like R Markdown is that a student's work is contained within one document. It is no longer necessary to create graphs and import them into their write up. This applies to any subject where they have data analysis to present, it need not be limited to statistics. If the data is in an Excel spreadsheet (or similar) it can be imported into R and the plots created and displayed to the students as they continue to edit their report as seen in figure</w:t>
+        <w:t xml:space="preserve">One of the major benefits of using a system like R Markdown is that a student's work is contained within a single document. It is no longer necessary to create graphs separately and import them into their write up. This applies to any subject where data analysis is presented, it need not be limited to statistics. If the data is in an Excel spreadsheet (or similar) it can be imported into R and the plots created and displayed to the students as they continue to edit their report as seen in figure</w:t>
       </w:r>
       <w:r>
         <w:t xml:space="preserve"> </w:t>
@@ -509,7 +509,7 @@
           <wp:inline>
             <wp:extent cx="4743450" cy="4248150"/>
             <wp:effectExtent b="0" l="0" r="0" t="0"/>
-            <wp:docPr descr="Figure 1 An example of a plot appearing beside the code used to produce it." id="1" name="Picture"/>
+            <wp:docPr descr="Figure 1 An example of a plot appearing beside both the code used to produce it and plain text. In this case it is taken from student notes rather than a submission." id="1" name="Picture"/>
             <a:graphic>
               <a:graphicData uri="http://schemas.openxmlformats.org/drawingml/2006/picture">
                 <pic:pic>
@@ -552,7 +552,7 @@
         <w:pStyle w:val="ImageCaption"/>
       </w:pPr>
       <w:r>
-        <w:t xml:space="preserve">Figure 1 An example of a plot appearing beside the code used to produce it.</w:t>
+        <w:t xml:space="preserve">Figure 1 An example of a plot appearing beside both the code used to produce it and plain text. In this case it is taken from student notes rather than a submission.</w:t>
       </w:r>
     </w:p>
     <w:p>
@@ -586,7 +586,7 @@
         <w:t xml:space="preserve">)</w:t>
       </w:r>
       <w:r>
-        <w:t xml:space="preserve">). R Markdown can also be used to build an entire website (an example can be found at</w:t>
+        <w:t xml:space="preserve">). R Markdown can also be used to build HTML presentations, an entire website (an example can be found at</w:t>
       </w:r>
       <w:r>
         <w:t xml:space="preserve"> </w:t>
@@ -698,7 +698,7 @@
         <w:pStyle w:val="FirstParagraph"/>
       </w:pPr>
       <w:r>
-        <w:t xml:space="preserve">Using R Markdown as a teacher/lecturer has several advantages compared to using, for example, Word and Excel, including for assessed or submitted work. If the student also submits the R Markdown document (and any associated data files if required) then, as when the student constructed it, the code used to create the results is right in the middle of the analysis. This makes marking easier and you can check whether the document they submitted was produced using their R Markdown document. Everything should be reproducible (</w:t>
+        <w:t xml:space="preserve">Using R Markdown as a teacher/lecturer has several advantages compared to using, for example, Word and Excel, including for assessed or submitted work. If the student also submits the R Markdown document (and any associated data files if required) then, as when the student constructed it, the code used to create the results is right in the middle of the analysis. This makes marking easier and you can check whether the document submitted was produced using the corresponding R Markdown document. Everything should be reproducible (</w:t>
       </w:r>
       <w:r>
         <w:t xml:space="preserve">Baumer et al. (</w:t>
@@ -741,11 +741,39 @@
         <w:pStyle w:val="FirstParagraph"/>
       </w:pPr>
       <w:r>
-        <w:t xml:space="preserve">Depending on whether ythe reader has used LaTeX previously they may already have an opinion on the Word equation editor or similar and how easy it is to insert (and reference) equations using them, compared to producing and referencing equations in LaTeX. However, it may also be necessary, for whatever reason, to create a Word document, rather than a PDF. R Markdown allows the use of LaTeX equations whilst creating Word documents and for referencing we can call on the bookdown package (</w:t>
+        <w:t xml:space="preserve">Depending on whether the reader has used LaTeX previously they may already have an opinion on the Word equation editor (or similar) and how easy it is to insert (and reference) equations with it, compared to producing and referencing equations in LaTeX. Alternatively LaTeX users may need to create, for whatever reason, a Word document, rather than a PDF. R Markdown allows the use of LaTeX equations whilst creating Word documents and for referencing we can call on the bookdown package (</w:t>
       </w:r>
       <w:r>
         <w:t xml:space="preserve">Xie (</w:t>
       </w:r>
+      <w:hyperlink w:anchor="ref-bookdown_book">
+        <w:r>
+          <w:rPr>
+            <w:rStyle w:val="Hyperlink"/>
+          </w:rPr>
+          <w:t xml:space="preserve">2016</w:t>
+        </w:r>
+      </w:hyperlink>
+      <w:hyperlink w:anchor="ref-bookdown_book">
+        <w:r>
+          <w:rPr>
+            <w:rStyle w:val="Hyperlink"/>
+          </w:rPr>
+          <w:t xml:space="preserve">a</w:t>
+        </w:r>
+      </w:hyperlink>
+      <w:r>
+        <w:t xml:space="preserve">)</w:t>
+      </w:r>
+      <w:r>
+        <w:t xml:space="preserve">,</w:t>
+      </w:r>
+      <w:r>
+        <w:t xml:space="preserve"> </w:t>
+      </w:r>
+      <w:r>
+        <w:t xml:space="preserve">Xie (</w:t>
+      </w:r>
       <w:hyperlink w:anchor="ref-bookdown_package">
         <w:r>
           <w:rPr>
@@ -766,13 +794,24 @@
         <w:t xml:space="preserve">)</w:t>
       </w:r>
       <w:r>
-        <w:t xml:space="preserve">,</w:t>
-      </w:r>
-      <w:r>
-        <w:t xml:space="preserve"> </w:t>
-      </w:r>
-      <w:r>
-        <w:t xml:space="preserve">Xie (</w:t>
+        <w:t xml:space="preserve">).</w:t>
+      </w:r>
+    </w:p>
+    <w:p>
+      <w:pPr>
+        <w:pStyle w:val="BodyText"/>
+      </w:pPr>
+      <w:r>
+        <w:t xml:space="preserve">The bookdown package extends R Markdown and as the name suggests, is designed to create books. By default the package will create an HTML book from a series of R Markdown documents. It can also create PDFs or several eBook formats, either in conjunction with the HTML (i.e. for download) or in isolation</w:t>
+      </w:r>
+      <w:r>
+        <w:t xml:space="preserve"> </w:t>
+      </w:r>
+      <w:r>
+        <w:t xml:space="preserve">(Xie</w:t>
+      </w:r>
+      <w:r>
+        <w:t xml:space="preserve"> </w:t>
       </w:r>
       <w:hyperlink w:anchor="ref-bookdown_book">
         <w:r>
@@ -794,7 +833,7 @@
         <w:t xml:space="preserve">)</w:t>
       </w:r>
       <w:r>
-        <w:t xml:space="preserve">).</w:t>
+        <w:t xml:space="preserve">. As with a single R Markdown file, if the output format is to be a PDF then a LaTeX distribution will need to be installed too.</w:t>
       </w:r>
     </w:p>
     <w:p>
@@ -802,45 +841,6 @@
         <w:pStyle w:val="BodyText"/>
       </w:pPr>
       <w:r>
-        <w:t xml:space="preserve">The bookdown package extends R Markdown and as the name suggests, is designed to create books. By default the package will create an HTML book from a series of R Markdown documents. It can also create PDFs or several eBook formats, either in conjunction with the HTML (i.e. for download) or in isolation</w:t>
-      </w:r>
-      <w:r>
-        <w:t xml:space="preserve"> </w:t>
-      </w:r>
-      <w:r>
-        <w:t xml:space="preserve">(Xie</w:t>
-      </w:r>
-      <w:r>
-        <w:t xml:space="preserve"> </w:t>
-      </w:r>
-      <w:hyperlink w:anchor="ref-bookdown_book">
-        <w:r>
-          <w:rPr>
-            <w:rStyle w:val="Hyperlink"/>
-          </w:rPr>
-          <w:t xml:space="preserve">2016</w:t>
-        </w:r>
-      </w:hyperlink>
-      <w:hyperlink w:anchor="ref-bookdown_book">
-        <w:r>
-          <w:rPr>
-            <w:rStyle w:val="Hyperlink"/>
-          </w:rPr>
-          <w:t xml:space="preserve">a</w:t>
-        </w:r>
-      </w:hyperlink>
-      <w:r>
-        <w:t xml:space="preserve">)</w:t>
-      </w:r>
-      <w:r>
-        <w:t xml:space="preserve">. As with a single R Markdown file, if you wish to create a PDF a LaTeX distribution will need to be installed on the machine.</w:t>
-      </w:r>
-    </w:p>
-    <w:p>
-      <w:pPr>
-        <w:pStyle w:val="BodyText"/>
-      </w:pPr>
-      <w:r>
         <w:t xml:space="preserve">Aside from creating books, the bookdown package increases some of the capability of R Markdown and can be used for individual R Markdown files, this includes adding the capabilities to reference figures (produced by R or inserted as an image), tables and equations</w:t>
       </w:r>
       <w:r>
@@ -850,7 +850,7 @@
         <w:footnoteReference w:id="36"/>
       </w:r>
       <w:r>
-        <w:t xml:space="preserve">. Sections or chapters can also be referenced later in the document. To get started the author of the package has produced two templates. One is a basic book template, the other contains additional files to produce a PDF in the same format as the bookdown book (</w:t>
+        <w:t xml:space="preserve">. Sections or chapters can also be referenced later in the document. To get started the author of the package has produced two templates. One is a basic book template, the other contains additional files to produce a PDF in the same format as the published guide to bookdown (</w:t>
       </w:r>
       <w:r>
         <w:t xml:space="preserve">Xie (</w:t>
@@ -1443,7 +1443,7 @@
         <w:rPr>
           <w:rStyle w:val="VerbatimChar"/>
         </w:rPr>
-        <w:t xml:space="preserve">$$e^{i\pi} + 1 = 0 $$</w:t>
+        <w:t xml:space="preserve">$$e^{i\pi} + 1 = 0$$</w:t>
       </w:r>
       <w:r>
         <w:t xml:space="preserve">) producing an equation.</w:t>
@@ -1493,7 +1493,7 @@
         <w:pStyle w:val="FirstParagraph"/>
       </w:pPr>
       <w:r>
-        <w:t xml:space="preserve">If the equation needs to be numbered (and referenced) you can use the standard</w:t>
+        <w:t xml:space="preserve">If the equation needs to be numbered (and referenced) then the standard</w:t>
       </w:r>
       <w:r>
         <w:t xml:space="preserve"> </w:t>
@@ -1523,7 +1523,7 @@
         <w:t xml:space="preserve"> </w:t>
       </w:r>
       <w:r>
-        <w:t xml:space="preserve">and add a label using</w:t>
+        <w:t xml:space="preserve">can be used with a label added using</w:t>
       </w:r>
       <w:r>
         <w:t xml:space="preserve"> </w:t>
@@ -1689,7 +1689,7 @@
         <w:pStyle w:val="BodyText"/>
       </w:pPr>
       <w:r>
-        <w:t xml:space="preserve">Although it is not necessary to include R code into an R Markdown document, inline R code is inserted using single backticks</w:t>
+        <w:t xml:space="preserve">Although it is not necessary to include R code into an R Markdown document, inline R code can be inserted using single backticks</w:t>
       </w:r>
       <w:r>
         <w:t xml:space="preserve"> </w:t>
@@ -1704,7 +1704,7 @@
         <w:t xml:space="preserve"> </w:t>
       </w:r>
       <w:r>
-        <w:t xml:space="preserve">and multiple lines using a chunk. The chunk below will produce figure</w:t>
+        <w:t xml:space="preserve">and multiple lines using a "chunk" wrapped in three backticks. The chunk below will produce figure</w:t>
       </w:r>
       <w:r>
         <w:t xml:space="preserve"> </w:t>
@@ -1797,7 +1797,7 @@
       <w:r>
         <w:drawing>
           <wp:inline>
-            <wp:extent cx="4876800" cy="3657600"/>
+            <wp:extent cx="3696101" cy="2772075"/>
             <wp:effectExtent b="0" l="0" r="0" t="0"/>
             <wp:docPr descr="Figure 2 Example output plot" id="1" name="Picture"/>
             <a:graphic>
@@ -1818,7 +1818,7 @@
                   <pic:spPr bwMode="auto">
                     <a:xfrm>
                       <a:off x="0" y="0"/>
-                      <a:ext cx="4876800" cy="3657600"/>
+                      <a:ext cx="3696101" cy="2772075"/>
                     </a:xfrm>
                     <a:prstGeom prst="rect">
                       <a:avLst/>
@@ -1868,7 +1868,7 @@
         <w:pStyle w:val="FirstParagraph"/>
       </w:pPr>
       <w:r>
-        <w:t xml:space="preserve">Using R and R Markdown is not without their difficulties too. They work best with both R and RStudio installed. Although RStudio is not strictly necessary the buttons available for render/knit and additional ease of use that RStudio provide students/staff with additional assistance. In addition to the two pieces of software every user will need access to the same packages. All of this needs to be in place before students can begin. RStudio make a server version of their software which is also open source and this may be of use to ensure that all students have the same packages installed.</w:t>
+        <w:t xml:space="preserve">Using R and R Markdown is not without their difficulties too. They work best with both R and RStudio installed. Although RStudio is not strictly necessary the buttons available for render/knit and additional ease of use that RStudio provide students/staff with extra assistance. In addition to the two pieces of software every user will need access to the same packages. All of this needs to be in place before students can begin. RStudio make a server version of their software which is also open source and this may be of use to ensure that all students have the same packages installed.</w:t>
       </w:r>
     </w:p>
     <w:p>
@@ -2047,7 +2047,7 @@
         <w:rPr>
           <w:rStyle w:val="VerbatimChar"/>
         </w:rPr>
-        <w:t xml:space="preserve">R version 3.4.0 (2017-04-21)</w:t>
+        <w:t xml:space="preserve">R version 3.4.1 (2017-06-30)</w:t>
       </w:r>
       <w:r>
         <w:br w:type="textWrapping"/>
@@ -2056,7 +2056,7 @@
         <w:rPr>
           <w:rStyle w:val="VerbatimChar"/>
         </w:rPr>
-        <w:t xml:space="preserve">Platform: x86_64-apple-darwin15.6.0 (64-bit)</w:t>
+        <w:t xml:space="preserve">Platform: x86_64-w64-mingw32/x64 (64-bit)</w:t>
       </w:r>
       <w:r>
         <w:br w:type="textWrapping"/>
@@ -2065,7 +2065,7 @@
         <w:rPr>
           <w:rStyle w:val="VerbatimChar"/>
         </w:rPr>
-        <w:t xml:space="preserve">Running under: OS X El Capitan 10.11.6</w:t>
+        <w:t xml:space="preserve">Running under: Windows 10 x64 (build 10240)</w:t>
       </w:r>
       <w:r>
         <w:br w:type="textWrapping"/>
@@ -2092,7 +2092,7 @@
         <w:rPr>
           <w:rStyle w:val="VerbatimChar"/>
         </w:rPr>
-        <w:t xml:space="preserve">BLAS: /Library/Frameworks/R.framework/Versions/3.4/Resources/lib/libRblas.0.dylib</w:t>
+        <w:t xml:space="preserve"/>
       </w:r>
       <w:r>
         <w:br w:type="textWrapping"/>
@@ -2101,7 +2101,7 @@
         <w:rPr>
           <w:rStyle w:val="VerbatimChar"/>
         </w:rPr>
-        <w:t xml:space="preserve">LAPACK: /Library/Frameworks/R.framework/Versions/3.4/Resources/lib/libRlapack.dylib</w:t>
+        <w:t xml:space="preserve">locale:</w:t>
       </w:r>
       <w:r>
         <w:br w:type="textWrapping"/>
@@ -2110,6 +2110,51 @@
         <w:rPr>
           <w:rStyle w:val="VerbatimChar"/>
         </w:rPr>
+        <w:t xml:space="preserve">[1] LC_COLLATE=English_United Kingdom.1252 </w:t>
+      </w:r>
+      <w:r>
+        <w:br w:type="textWrapping"/>
+      </w:r>
+      <w:r>
+        <w:rPr>
+          <w:rStyle w:val="VerbatimChar"/>
+        </w:rPr>
+        <w:t xml:space="preserve">[2] LC_CTYPE=English_United Kingdom.1252   </w:t>
+      </w:r>
+      <w:r>
+        <w:br w:type="textWrapping"/>
+      </w:r>
+      <w:r>
+        <w:rPr>
+          <w:rStyle w:val="VerbatimChar"/>
+        </w:rPr>
+        <w:t xml:space="preserve">[3] LC_MONETARY=English_United Kingdom.1252</w:t>
+      </w:r>
+      <w:r>
+        <w:br w:type="textWrapping"/>
+      </w:r>
+      <w:r>
+        <w:rPr>
+          <w:rStyle w:val="VerbatimChar"/>
+        </w:rPr>
+        <w:t xml:space="preserve">[4] LC_NUMERIC=C                           </w:t>
+      </w:r>
+      <w:r>
+        <w:br w:type="textWrapping"/>
+      </w:r>
+      <w:r>
+        <w:rPr>
+          <w:rStyle w:val="VerbatimChar"/>
+        </w:rPr>
+        <w:t xml:space="preserve">[5] LC_TIME=English_United Kingdom.1252    </w:t>
+      </w:r>
+      <w:r>
+        <w:br w:type="textWrapping"/>
+      </w:r>
+      <w:r>
+        <w:rPr>
+          <w:rStyle w:val="VerbatimChar"/>
+        </w:rPr>
         <w:t xml:space="preserve"/>
       </w:r>
       <w:r>
@@ -2119,7 +2164,7 @@
         <w:rPr>
           <w:rStyle w:val="VerbatimChar"/>
         </w:rPr>
-        <w:t xml:space="preserve">locale:</w:t>
+        <w:t xml:space="preserve">attached base packages:</w:t>
       </w:r>
       <w:r>
         <w:br w:type="textWrapping"/>
@@ -2128,7 +2173,7 @@
         <w:rPr>
           <w:rStyle w:val="VerbatimChar"/>
         </w:rPr>
-        <w:t xml:space="preserve">[1] en_GB.UTF-8/en_GB.UTF-8/en_GB.UTF-8/C/en_GB.UTF-8/en_GB.UTF-8</w:t>
+        <w:t xml:space="preserve">[1] stats     graphics  grDevices utils     datasets  methods   base     </w:t>
       </w:r>
       <w:r>
         <w:br w:type="textWrapping"/>
@@ -2146,7 +2191,7 @@
         <w:rPr>
           <w:rStyle w:val="VerbatimChar"/>
         </w:rPr>
-        <w:t xml:space="preserve">attached base packages:</w:t>
+        <w:t xml:space="preserve">other attached packages:</w:t>
       </w:r>
       <w:r>
         <w:br w:type="textWrapping"/>
@@ -2155,7 +2200,7 @@
         <w:rPr>
           <w:rStyle w:val="VerbatimChar"/>
         </w:rPr>
-        <w:t xml:space="preserve">[1] stats     graphics  grDevices utils     datasets  methods   base     </w:t>
+        <w:t xml:space="preserve">[1] dplyr_0.7.1        purrr_0.2.2.2      readr_1.1.1       </w:t>
       </w:r>
       <w:r>
         <w:br w:type="textWrapping"/>
@@ -2164,6 +2209,24 @@
         <w:rPr>
           <w:rStyle w:val="VerbatimChar"/>
         </w:rPr>
+        <w:t xml:space="preserve">[4] tidyr_0.6.3        tibble_1.3.3       ggplot2_2.2.1.9000</w:t>
+      </w:r>
+      <w:r>
+        <w:br w:type="textWrapping"/>
+      </w:r>
+      <w:r>
+        <w:rPr>
+          <w:rStyle w:val="VerbatimChar"/>
+        </w:rPr>
+        <w:t xml:space="preserve">[7] tidyverse_1.1.1   </w:t>
+      </w:r>
+      <w:r>
+        <w:br w:type="textWrapping"/>
+      </w:r>
+      <w:r>
+        <w:rPr>
+          <w:rStyle w:val="VerbatimChar"/>
+        </w:rPr>
         <w:t xml:space="preserve"/>
       </w:r>
       <w:r>
@@ -2173,7 +2236,7 @@
         <w:rPr>
           <w:rStyle w:val="VerbatimChar"/>
         </w:rPr>
-        <w:t xml:space="preserve">other attached packages:</w:t>
+        <w:t xml:space="preserve">loaded via a namespace (and not attached):</w:t>
       </w:r>
       <w:r>
         <w:br w:type="textWrapping"/>
@@ -2182,7 +2245,7 @@
         <w:rPr>
           <w:rStyle w:val="VerbatimChar"/>
         </w:rPr>
-        <w:t xml:space="preserve">[1] dplyr_0.7.1     purrr_0.2.2.2   readr_1.1.1     tidyr_0.6.3    </w:t>
+        <w:t xml:space="preserve"> [1] Rcpp_0.12.11         cellranger_1.1.0     compiler_3.4.1      </w:t>
       </w:r>
       <w:r>
         <w:br w:type="textWrapping"/>
@@ -2191,7 +2254,7 @@
         <w:rPr>
           <w:rStyle w:val="VerbatimChar"/>
         </w:rPr>
-        <w:t xml:space="preserve">[5] tibble_1.3.3    ggplot2_2.2.1   tidyverse_1.1.1</w:t>
+        <w:t xml:space="preserve"> [4] highr_0.6            plyr_1.8.4           bindr_0.1           </w:t>
       </w:r>
       <w:r>
         <w:br w:type="textWrapping"/>
@@ -2200,7 +2263,7 @@
         <w:rPr>
           <w:rStyle w:val="VerbatimChar"/>
         </w:rPr>
-        <w:t xml:space="preserve"/>
+        <w:t xml:space="preserve"> [7] forcats_0.2.0        tools_3.4.1          digest_0.6.12       </w:t>
       </w:r>
       <w:r>
         <w:br w:type="textWrapping"/>
@@ -2209,7 +2272,7 @@
         <w:rPr>
           <w:rStyle w:val="VerbatimChar"/>
         </w:rPr>
-        <w:t xml:space="preserve">loaded via a namespace (and not attached):</w:t>
+        <w:t xml:space="preserve">[10] lubridate_1.6.0      jsonlite_1.5         evaluate_0.10.1     </w:t>
       </w:r>
       <w:r>
         <w:br w:type="textWrapping"/>
@@ -2218,7 +2281,7 @@
         <w:rPr>
           <w:rStyle w:val="VerbatimChar"/>
         </w:rPr>
-        <w:t xml:space="preserve"> [1] Rcpp_0.12.11     cellranger_1.1.0 compiler_3.4.0   highr_0.6       </w:t>
+        <w:t xml:space="preserve">[13] nlme_3.1-131         gtable_0.2.0         lattice_0.20-35     </w:t>
       </w:r>
       <w:r>
         <w:br w:type="textWrapping"/>
@@ -2227,7 +2290,7 @@
         <w:rPr>
           <w:rStyle w:val="VerbatimChar"/>
         </w:rPr>
-        <w:t xml:space="preserve"> [5] plyr_1.8.4       bindr_0.1        forcats_0.2.0    tools_3.4.0     </w:t>
+        <w:t xml:space="preserve">[16] pkgconfig_2.0.1      png_0.1-7            rlang_0.1.1         </w:t>
       </w:r>
       <w:r>
         <w:br w:type="textWrapping"/>
@@ -2236,7 +2299,7 @@
         <w:rPr>
           <w:rStyle w:val="VerbatimChar"/>
         </w:rPr>
-        <w:t xml:space="preserve"> [9] digest_0.6.12    lubridate_1.6.0  jsonlite_1.5     evaluate_0.10.1 </w:t>
+        <w:t xml:space="preserve">[19] psych_1.7.5          yaml_2.1.14          parallel_3.4.1      </w:t>
       </w:r>
       <w:r>
         <w:br w:type="textWrapping"/>
@@ -2245,7 +2308,7 @@
         <w:rPr>
           <w:rStyle w:val="VerbatimChar"/>
         </w:rPr>
-        <w:t xml:space="preserve">[13] nlme_3.1-131     gtable_0.2.0     lattice_0.20-35  pkgconfig_2.0.1 </w:t>
+        <w:t xml:space="preserve">[22] haven_1.1.0          bindrcpp_0.2         xml2_1.1.1          </w:t>
       </w:r>
       <w:r>
         <w:br w:type="textWrapping"/>
@@ -2254,7 +2317,7 @@
         <w:rPr>
           <w:rStyle w:val="VerbatimChar"/>
         </w:rPr>
-        <w:t xml:space="preserve">[17] rlang_0.1.1      psych_1.7.5      yaml_2.1.14      parallel_3.4.0  </w:t>
+        <w:t xml:space="preserve">[25] httr_1.2.1           stringr_1.2.0        knitr_1.16          </w:t>
       </w:r>
       <w:r>
         <w:br w:type="textWrapping"/>
@@ -2263,7 +2326,7 @@
         <w:rPr>
           <w:rStyle w:val="VerbatimChar"/>
         </w:rPr>
-        <w:t xml:space="preserve">[21] haven_1.1.0      bindrcpp_0.2     xml2_1.1.1       httr_1.2.1      </w:t>
+        <w:t xml:space="preserve">[28] hms_0.3              rprojroot_1.2        grid_3.4.1          </w:t>
       </w:r>
       <w:r>
         <w:br w:type="textWrapping"/>
@@ -2272,7 +2335,7 @@
         <w:rPr>
           <w:rStyle w:val="VerbatimChar"/>
         </w:rPr>
-        <w:t xml:space="preserve">[25] stringr_1.2.0    knitr_1.16       hms_0.3          rprojroot_1.2   </w:t>
+        <w:t xml:space="preserve">[31] glue_1.1.1           R6_2.2.2             readxl_1.0.0        </w:t>
       </w:r>
       <w:r>
         <w:br w:type="textWrapping"/>
@@ -2281,7 +2344,7 @@
         <w:rPr>
           <w:rStyle w:val="VerbatimChar"/>
         </w:rPr>
-        <w:t xml:space="preserve">[29] grid_3.4.0       glue_1.1.1       R6_2.2.2         readxl_1.0.0    </w:t>
+        <w:t xml:space="preserve">[34] foreign_0.8-69       rmarkdown_1.6.0.9000 bookdown_0.4        </w:t>
       </w:r>
       <w:r>
         <w:br w:type="textWrapping"/>
@@ -2290,7 +2353,7 @@
         <w:rPr>
           <w:rStyle w:val="VerbatimChar"/>
         </w:rPr>
-        <w:t xml:space="preserve">[33] foreign_0.8-69   rmarkdown_1.6    bookdown_0.4     modelr_0.1.0    </w:t>
+        <w:t xml:space="preserve">[37] modelr_0.1.0         reshape2_1.4.2       magrittr_1.5        </w:t>
       </w:r>
       <w:r>
         <w:br w:type="textWrapping"/>
@@ -2299,7 +2362,7 @@
         <w:rPr>
           <w:rStyle w:val="VerbatimChar"/>
         </w:rPr>
-        <w:t xml:space="preserve">[37] reshape2_1.4.2   magrittr_1.5     backports_1.1.0  scales_0.4.1    </w:t>
+        <w:t xml:space="preserve">[40] scales_0.4.1         backports_1.1.0      htmltools_0.3.6     </w:t>
       </w:r>
       <w:r>
         <w:br w:type="textWrapping"/>
@@ -2308,7 +2371,7 @@
         <w:rPr>
           <w:rStyle w:val="VerbatimChar"/>
         </w:rPr>
-        <w:t xml:space="preserve">[41] htmltools_0.3.6  rvest_0.3.2      assertthat_0.2.0 mnormt_1.5-5    </w:t>
+        <w:t xml:space="preserve">[43] rvest_0.3.2          assertthat_0.2.0     mnormt_1.5-5        </w:t>
       </w:r>
       <w:r>
         <w:br w:type="textWrapping"/>
@@ -2317,7 +2380,7 @@
         <w:rPr>
           <w:rStyle w:val="VerbatimChar"/>
         </w:rPr>
-        <w:t xml:space="preserve">[45] colorspace_1.3-2 labeling_0.3     stringi_1.1.5    lazyeval_0.2.0  </w:t>
+        <w:t xml:space="preserve">[46] colorspace_1.3-2     labeling_0.3         stringi_1.1.5       </w:t>
       </w:r>
       <w:r>
         <w:br w:type="textWrapping"/>
@@ -2326,7 +2389,7 @@
         <w:rPr>
           <w:rStyle w:val="VerbatimChar"/>
         </w:rPr>
-        <w:t xml:space="preserve">[49] munsell_0.4.3    broom_0.4.2     </w:t>
+        <w:t xml:space="preserve">[49] lazyeval_0.2.0       munsell_0.4.3        broom_0.4.2         </w:t>
       </w:r>
     </w:p>
     <w:p>
@@ -4152,7 +4215,7 @@
     </w:lvl>
   </w:abstractNum>
   <w:abstractNum w:abstractNumId="990">
-    <w:nsid w:val="dde9d6b6"/>
+    <w:nsid w:val="ce8aa5fa"/>
     <w:multiLevelType w:val="multilevel"/>
     <w:lvl w:ilvl="0">
       <w:numFmt w:val="bullet"/>
@@ -4233,7 +4296,7 @@
     </w:lvl>
   </w:abstractNum>
   <w:abstractNum w:abstractNumId="991">
-    <w:nsid w:val="313bca19"/>
+    <w:nsid w:val="cba6d7fa"/>
     <w:multiLevelType w:val="multilevel"/>
     <w:lvl w:ilvl="0">
       <w:numFmt w:val="bullet"/>

</xml_diff>

<commit_message>
Catching a couple of typos and improving spacing.
</commit_message>
<xml_diff>
--- a/ADuncan_Rmd_Ed_Paper.docx
+++ b/ADuncan_Rmd_Ed_Paper.docx
@@ -1229,7 +1229,7 @@
         <w:rPr>
           <w:rStyle w:val="VerbatimChar"/>
         </w:rPr>
-        <w:t xml:space="preserve">**italic**</w:t>
+        <w:t xml:space="preserve">**bold**</w:t>
       </w:r>
       <w:r>
         <w:t xml:space="preserve"> </w:t>
@@ -1797,7 +1797,7 @@
       <w:r>
         <w:drawing>
           <wp:inline>
-            <wp:extent cx="3696101" cy="2772075"/>
+            <wp:extent cx="4876800" cy="3657600"/>
             <wp:effectExtent b="0" l="0" r="0" t="0"/>
             <wp:docPr descr="Figure 2 Example output plot" id="1" name="Picture"/>
             <a:graphic>
@@ -1818,7 +1818,7 @@
                   <pic:spPr bwMode="auto">
                     <a:xfrm>
                       <a:off x="0" y="0"/>
-                      <a:ext cx="3696101" cy="2772075"/>
+                      <a:ext cx="4876800" cy="3657600"/>
                     </a:xfrm>
                     <a:prstGeom prst="rect">
                       <a:avLst/>
@@ -2047,7 +2047,7 @@
         <w:rPr>
           <w:rStyle w:val="VerbatimChar"/>
         </w:rPr>
-        <w:t xml:space="preserve">R version 3.4.1 (2017-06-30)</w:t>
+        <w:t xml:space="preserve">R version 3.4.0 (2017-04-21)</w:t>
       </w:r>
       <w:r>
         <w:br w:type="textWrapping"/>
@@ -2056,7 +2056,7 @@
         <w:rPr>
           <w:rStyle w:val="VerbatimChar"/>
         </w:rPr>
-        <w:t xml:space="preserve">Platform: x86_64-w64-mingw32/x64 (64-bit)</w:t>
+        <w:t xml:space="preserve">Platform: x86_64-apple-darwin15.6.0 (64-bit)</w:t>
       </w:r>
       <w:r>
         <w:br w:type="textWrapping"/>
@@ -2065,7 +2065,7 @@
         <w:rPr>
           <w:rStyle w:val="VerbatimChar"/>
         </w:rPr>
-        <w:t xml:space="preserve">Running under: Windows 10 x64 (build 10240)</w:t>
+        <w:t xml:space="preserve">Running under: OS X El Capitan 10.11.6</w:t>
       </w:r>
       <w:r>
         <w:br w:type="textWrapping"/>
@@ -2092,6 +2092,24 @@
         <w:rPr>
           <w:rStyle w:val="VerbatimChar"/>
         </w:rPr>
+        <w:t xml:space="preserve">BLAS: /Library/Frameworks/R.framework/Versions/3.4/Resources/lib/libRblas.0.dylib</w:t>
+      </w:r>
+      <w:r>
+        <w:br w:type="textWrapping"/>
+      </w:r>
+      <w:r>
+        <w:rPr>
+          <w:rStyle w:val="VerbatimChar"/>
+        </w:rPr>
+        <w:t xml:space="preserve">LAPACK: /Library/Frameworks/R.framework/Versions/3.4/Resources/lib/libRlapack.dylib</w:t>
+      </w:r>
+      <w:r>
+        <w:br w:type="textWrapping"/>
+      </w:r>
+      <w:r>
+        <w:rPr>
+          <w:rStyle w:val="VerbatimChar"/>
+        </w:rPr>
         <w:t xml:space="preserve"/>
       </w:r>
       <w:r>
@@ -2110,7 +2128,7 @@
         <w:rPr>
           <w:rStyle w:val="VerbatimChar"/>
         </w:rPr>
-        <w:t xml:space="preserve">[1] LC_COLLATE=English_United Kingdom.1252 </w:t>
+        <w:t xml:space="preserve">[1] en_GB.UTF-8/en_GB.UTF-8/en_GB.UTF-8/C/en_GB.UTF-8/en_GB.UTF-8</w:t>
       </w:r>
       <w:r>
         <w:br w:type="textWrapping"/>
@@ -2119,7 +2137,7 @@
         <w:rPr>
           <w:rStyle w:val="VerbatimChar"/>
         </w:rPr>
-        <w:t xml:space="preserve">[2] LC_CTYPE=English_United Kingdom.1252   </w:t>
+        <w:t xml:space="preserve"/>
       </w:r>
       <w:r>
         <w:br w:type="textWrapping"/>
@@ -2128,7 +2146,7 @@
         <w:rPr>
           <w:rStyle w:val="VerbatimChar"/>
         </w:rPr>
-        <w:t xml:space="preserve">[3] LC_MONETARY=English_United Kingdom.1252</w:t>
+        <w:t xml:space="preserve">attached base packages:</w:t>
       </w:r>
       <w:r>
         <w:br w:type="textWrapping"/>
@@ -2137,7 +2155,7 @@
         <w:rPr>
           <w:rStyle w:val="VerbatimChar"/>
         </w:rPr>
-        <w:t xml:space="preserve">[4] LC_NUMERIC=C                           </w:t>
+        <w:t xml:space="preserve">[1] stats     graphics  grDevices utils     datasets  methods   base     </w:t>
       </w:r>
       <w:r>
         <w:br w:type="textWrapping"/>
@@ -2146,7 +2164,7 @@
         <w:rPr>
           <w:rStyle w:val="VerbatimChar"/>
         </w:rPr>
-        <w:t xml:space="preserve">[5] LC_TIME=English_United Kingdom.1252    </w:t>
+        <w:t xml:space="preserve"/>
       </w:r>
       <w:r>
         <w:br w:type="textWrapping"/>
@@ -2155,6 +2173,33 @@
         <w:rPr>
           <w:rStyle w:val="VerbatimChar"/>
         </w:rPr>
+        <w:t xml:space="preserve">other attached packages:</w:t>
+      </w:r>
+      <w:r>
+        <w:br w:type="textWrapping"/>
+      </w:r>
+      <w:r>
+        <w:rPr>
+          <w:rStyle w:val="VerbatimChar"/>
+        </w:rPr>
+        <w:t xml:space="preserve">[1] dplyr_0.7.1     purrr_0.2.2.2   readr_1.1.1     tidyr_0.6.3    </w:t>
+      </w:r>
+      <w:r>
+        <w:br w:type="textWrapping"/>
+      </w:r>
+      <w:r>
+        <w:rPr>
+          <w:rStyle w:val="VerbatimChar"/>
+        </w:rPr>
+        <w:t xml:space="preserve">[5] tibble_1.3.3    ggplot2_2.2.1   tidyverse_1.1.1</w:t>
+      </w:r>
+      <w:r>
+        <w:br w:type="textWrapping"/>
+      </w:r>
+      <w:r>
+        <w:rPr>
+          <w:rStyle w:val="VerbatimChar"/>
+        </w:rPr>
         <w:t xml:space="preserve"/>
       </w:r>
       <w:r>
@@ -2164,7 +2209,7 @@
         <w:rPr>
           <w:rStyle w:val="VerbatimChar"/>
         </w:rPr>
-        <w:t xml:space="preserve">attached base packages:</w:t>
+        <w:t xml:space="preserve">loaded via a namespace (and not attached):</w:t>
       </w:r>
       <w:r>
         <w:br w:type="textWrapping"/>
@@ -2173,7 +2218,7 @@
         <w:rPr>
           <w:rStyle w:val="VerbatimChar"/>
         </w:rPr>
-        <w:t xml:space="preserve">[1] stats     graphics  grDevices utils     datasets  methods   base     </w:t>
+        <w:t xml:space="preserve"> [1] Rcpp_0.12.11     cellranger_1.1.0 compiler_3.4.0   highr_0.6       </w:t>
       </w:r>
       <w:r>
         <w:br w:type="textWrapping"/>
@@ -2182,7 +2227,7 @@
         <w:rPr>
           <w:rStyle w:val="VerbatimChar"/>
         </w:rPr>
-        <w:t xml:space="preserve"/>
+        <w:t xml:space="preserve"> [5] plyr_1.8.4       bindr_0.1        forcats_0.2.0    tools_3.4.0     </w:t>
       </w:r>
       <w:r>
         <w:br w:type="textWrapping"/>
@@ -2191,7 +2236,7 @@
         <w:rPr>
           <w:rStyle w:val="VerbatimChar"/>
         </w:rPr>
-        <w:t xml:space="preserve">other attached packages:</w:t>
+        <w:t xml:space="preserve"> [9] digest_0.6.12    lubridate_1.6.0  jsonlite_1.5     evaluate_0.10.1 </w:t>
       </w:r>
       <w:r>
         <w:br w:type="textWrapping"/>
@@ -2200,7 +2245,7 @@
         <w:rPr>
           <w:rStyle w:val="VerbatimChar"/>
         </w:rPr>
-        <w:t xml:space="preserve">[1] dplyr_0.7.1        purrr_0.2.2.2      readr_1.1.1       </w:t>
+        <w:t xml:space="preserve">[13] nlme_3.1-131     gtable_0.2.0     lattice_0.20-35  pkgconfig_2.0.1 </w:t>
       </w:r>
       <w:r>
         <w:br w:type="textWrapping"/>
@@ -2209,7 +2254,7 @@
         <w:rPr>
           <w:rStyle w:val="VerbatimChar"/>
         </w:rPr>
-        <w:t xml:space="preserve">[4] tidyr_0.6.3        tibble_1.3.3       ggplot2_2.2.1.9000</w:t>
+        <w:t xml:space="preserve">[17] rlang_0.1.1      psych_1.7.5      yaml_2.1.14      parallel_3.4.0  </w:t>
       </w:r>
       <w:r>
         <w:br w:type="textWrapping"/>
@@ -2218,7 +2263,7 @@
         <w:rPr>
           <w:rStyle w:val="VerbatimChar"/>
         </w:rPr>
-        <w:t xml:space="preserve">[7] tidyverse_1.1.1   </w:t>
+        <w:t xml:space="preserve">[21] haven_1.1.0      bindrcpp_0.2     xml2_1.1.1       httr_1.2.1      </w:t>
       </w:r>
       <w:r>
         <w:br w:type="textWrapping"/>
@@ -2227,7 +2272,7 @@
         <w:rPr>
           <w:rStyle w:val="VerbatimChar"/>
         </w:rPr>
-        <w:t xml:space="preserve"/>
+        <w:t xml:space="preserve">[25] stringr_1.2.0    knitr_1.16       hms_0.3          rprojroot_1.2   </w:t>
       </w:r>
       <w:r>
         <w:br w:type="textWrapping"/>
@@ -2236,7 +2281,7 @@
         <w:rPr>
           <w:rStyle w:val="VerbatimChar"/>
         </w:rPr>
-        <w:t xml:space="preserve">loaded via a namespace (and not attached):</w:t>
+        <w:t xml:space="preserve">[29] grid_3.4.0       glue_1.1.1       R6_2.2.2         readxl_1.0.0    </w:t>
       </w:r>
       <w:r>
         <w:br w:type="textWrapping"/>
@@ -2245,7 +2290,7 @@
         <w:rPr>
           <w:rStyle w:val="VerbatimChar"/>
         </w:rPr>
-        <w:t xml:space="preserve"> [1] Rcpp_0.12.11         cellranger_1.1.0     compiler_3.4.1      </w:t>
+        <w:t xml:space="preserve">[33] foreign_0.8-69   rmarkdown_1.6    bookdown_0.4     modelr_0.1.0    </w:t>
       </w:r>
       <w:r>
         <w:br w:type="textWrapping"/>
@@ -2254,7 +2299,7 @@
         <w:rPr>
           <w:rStyle w:val="VerbatimChar"/>
         </w:rPr>
-        <w:t xml:space="preserve"> [4] highr_0.6            plyr_1.8.4           bindr_0.1           </w:t>
+        <w:t xml:space="preserve">[37] reshape2_1.4.2   magrittr_1.5     backports_1.1.0  scales_0.4.1    </w:t>
       </w:r>
       <w:r>
         <w:br w:type="textWrapping"/>
@@ -2263,7 +2308,7 @@
         <w:rPr>
           <w:rStyle w:val="VerbatimChar"/>
         </w:rPr>
-        <w:t xml:space="preserve"> [7] forcats_0.2.0        tools_3.4.1          digest_0.6.12       </w:t>
+        <w:t xml:space="preserve">[41] htmltools_0.3.6  rvest_0.3.2      assertthat_0.2.0 mnormt_1.5-5    </w:t>
       </w:r>
       <w:r>
         <w:br w:type="textWrapping"/>
@@ -2272,7 +2317,7 @@
         <w:rPr>
           <w:rStyle w:val="VerbatimChar"/>
         </w:rPr>
-        <w:t xml:space="preserve">[10] lubridate_1.6.0      jsonlite_1.5         evaluate_0.10.1     </w:t>
+        <w:t xml:space="preserve">[45] colorspace_1.3-2 labeling_0.3     stringi_1.1.5    lazyeval_0.2.0  </w:t>
       </w:r>
       <w:r>
         <w:br w:type="textWrapping"/>
@@ -2281,115 +2326,7 @@
         <w:rPr>
           <w:rStyle w:val="VerbatimChar"/>
         </w:rPr>
-        <w:t xml:space="preserve">[13] nlme_3.1-131         gtable_0.2.0         lattice_0.20-35     </w:t>
-      </w:r>
-      <w:r>
-        <w:br w:type="textWrapping"/>
-      </w:r>
-      <w:r>
-        <w:rPr>
-          <w:rStyle w:val="VerbatimChar"/>
-        </w:rPr>
-        <w:t xml:space="preserve">[16] pkgconfig_2.0.1      png_0.1-7            rlang_0.1.1         </w:t>
-      </w:r>
-      <w:r>
-        <w:br w:type="textWrapping"/>
-      </w:r>
-      <w:r>
-        <w:rPr>
-          <w:rStyle w:val="VerbatimChar"/>
-        </w:rPr>
-        <w:t xml:space="preserve">[19] psych_1.7.5          yaml_2.1.14          parallel_3.4.1      </w:t>
-      </w:r>
-      <w:r>
-        <w:br w:type="textWrapping"/>
-      </w:r>
-      <w:r>
-        <w:rPr>
-          <w:rStyle w:val="VerbatimChar"/>
-        </w:rPr>
-        <w:t xml:space="preserve">[22] haven_1.1.0          bindrcpp_0.2         xml2_1.1.1          </w:t>
-      </w:r>
-      <w:r>
-        <w:br w:type="textWrapping"/>
-      </w:r>
-      <w:r>
-        <w:rPr>
-          <w:rStyle w:val="VerbatimChar"/>
-        </w:rPr>
-        <w:t xml:space="preserve">[25] httr_1.2.1           stringr_1.2.0        knitr_1.16          </w:t>
-      </w:r>
-      <w:r>
-        <w:br w:type="textWrapping"/>
-      </w:r>
-      <w:r>
-        <w:rPr>
-          <w:rStyle w:val="VerbatimChar"/>
-        </w:rPr>
-        <w:t xml:space="preserve">[28] hms_0.3              rprojroot_1.2        grid_3.4.1          </w:t>
-      </w:r>
-      <w:r>
-        <w:br w:type="textWrapping"/>
-      </w:r>
-      <w:r>
-        <w:rPr>
-          <w:rStyle w:val="VerbatimChar"/>
-        </w:rPr>
-        <w:t xml:space="preserve">[31] glue_1.1.1           R6_2.2.2             readxl_1.0.0        </w:t>
-      </w:r>
-      <w:r>
-        <w:br w:type="textWrapping"/>
-      </w:r>
-      <w:r>
-        <w:rPr>
-          <w:rStyle w:val="VerbatimChar"/>
-        </w:rPr>
-        <w:t xml:space="preserve">[34] foreign_0.8-69       rmarkdown_1.6.0.9000 bookdown_0.4        </w:t>
-      </w:r>
-      <w:r>
-        <w:br w:type="textWrapping"/>
-      </w:r>
-      <w:r>
-        <w:rPr>
-          <w:rStyle w:val="VerbatimChar"/>
-        </w:rPr>
-        <w:t xml:space="preserve">[37] modelr_0.1.0         reshape2_1.4.2       magrittr_1.5        </w:t>
-      </w:r>
-      <w:r>
-        <w:br w:type="textWrapping"/>
-      </w:r>
-      <w:r>
-        <w:rPr>
-          <w:rStyle w:val="VerbatimChar"/>
-        </w:rPr>
-        <w:t xml:space="preserve">[40] scales_0.4.1         backports_1.1.0      htmltools_0.3.6     </w:t>
-      </w:r>
-      <w:r>
-        <w:br w:type="textWrapping"/>
-      </w:r>
-      <w:r>
-        <w:rPr>
-          <w:rStyle w:val="VerbatimChar"/>
-        </w:rPr>
-        <w:t xml:space="preserve">[43] rvest_0.3.2          assertthat_0.2.0     mnormt_1.5-5        </w:t>
-      </w:r>
-      <w:r>
-        <w:br w:type="textWrapping"/>
-      </w:r>
-      <w:r>
-        <w:rPr>
-          <w:rStyle w:val="VerbatimChar"/>
-        </w:rPr>
-        <w:t xml:space="preserve">[46] colorspace_1.3-2     labeling_0.3         stringi_1.1.5       </w:t>
-      </w:r>
-      <w:r>
-        <w:br w:type="textWrapping"/>
-      </w:r>
-      <w:r>
-        <w:rPr>
-          <w:rStyle w:val="VerbatimChar"/>
-        </w:rPr>
-        <w:t xml:space="preserve">[49] lazyeval_0.2.0       munsell_0.4.3        broom_0.4.2         </w:t>
+        <w:t xml:space="preserve">[49] munsell_0.4.3    broom_0.4.2     </w:t>
       </w:r>
     </w:p>
     <w:p>
@@ -3410,7 +3347,7 @@
         <w:t xml:space="preserve">)</w:t>
       </w:r>
       <w:r>
-        <w:t xml:space="preserve">) is used in the process of creating the documents and RStudio provides uses with a button to render/knit the document.</w:t>
+        <w:t xml:space="preserve">) is used in the process of creating the documents and RStudio provides users with a button to render/knit the document.</w:t>
       </w:r>
     </w:p>
   </w:footnote>
@@ -4215,7 +4152,7 @@
     </w:lvl>
   </w:abstractNum>
   <w:abstractNum w:abstractNumId="990">
-    <w:nsid w:val="ce8aa5fa"/>
+    <w:nsid w:val="5863f0fc"/>
     <w:multiLevelType w:val="multilevel"/>
     <w:lvl w:ilvl="0">
       <w:numFmt w:val="bullet"/>
@@ -4296,7 +4233,7 @@
     </w:lvl>
   </w:abstractNum>
   <w:abstractNum w:abstractNumId="991">
-    <w:nsid w:val="cba6d7fa"/>
+    <w:nsid w:val="48b32907"/>
     <w:multiLevelType w:val="multilevel"/>
     <w:lvl w:ilvl="0">
       <w:numFmt w:val="bullet"/>

</xml_diff>